<commit_message>
New files and updates
</commit_message>
<xml_diff>
--- a/Building_A_Cluster.docx
+++ b/Building_A_Cluster.docx
@@ -1,6 +1,6 @@
 
 <file path=word/document.xml><?xml version="1.0" encoding="utf-8"?>
-<w:document xmlns:wpc="http://schemas.microsoft.com/office/word/2010/wordprocessingCanvas" xmlns:mo="http://schemas.microsoft.com/office/mac/office/2008/main" xmlns:mc="http://schemas.openxmlformats.org/markup-compatibility/2006" xmlns:mv="urn:schemas-microsoft-com:mac:vml" xmlns:o="urn:schemas-microsoft-com:office:office" xmlns:r="http://schemas.openxmlformats.org/officeDocument/2006/relationships" xmlns:m="http://schemas.openxmlformats.org/officeDocument/2006/math" xmlns:v="urn:schemas-microsoft-com:vml" xmlns:wp14="http://schemas.microsoft.com/office/word/2010/wordprocessingDrawing" xmlns:wp="http://schemas.openxmlformats.org/drawingml/2006/wordprocessingDrawing" xmlns:w10="urn:schemas-microsoft-com:office:word" xmlns:w="http://schemas.openxmlformats.org/wordprocessingml/2006/main" xmlns:w14="http://schemas.microsoft.com/office/word/2010/wordml" xmlns:wpg="http://schemas.microsoft.com/office/word/2010/wordprocessingGroup" xmlns:wpi="http://schemas.microsoft.com/office/word/2010/wordprocessingInk" xmlns:wne="http://schemas.microsoft.com/office/word/2006/wordml" xmlns:wps="http://schemas.microsoft.com/office/word/2010/wordprocessingShape" mc:Ignorable="w14 wp14">
+<w:document xmlns:wpc="http://schemas.microsoft.com/office/word/2010/wordprocessingCanvas" xmlns:mo="http://schemas.microsoft.com/office/mac/office/2008/main" xmlns:mc="http://schemas.openxmlformats.org/markup-compatibility/2006" xmlns:mv="urn:schemas-microsoft-com:mac:vml" xmlns:o="urn:schemas-microsoft-com:office:office" xmlns:r="http://schemas.openxmlformats.org/officeDocument/2006/relationships" xmlns:m="http://schemas.openxmlformats.org/officeDocument/2006/math" xmlns:v="urn:schemas-microsoft-com:vml" xmlns:wp14="http://schemas.microsoft.com/office/word/2010/wordprocessingDrawing" xmlns:wp="http://schemas.openxmlformats.org/drawingml/2006/wordprocessingDrawing" xmlns:w10="urn:schemas-microsoft-com:office:word" xmlns:w="http://schemas.openxmlformats.org/wordprocessingml/2006/main" xmlns:w14="http://schemas.microsoft.com/office/word/2010/wordml" xmlns:w15="http://schemas.microsoft.com/office/word/2012/wordml" xmlns:wpg="http://schemas.microsoft.com/office/word/2010/wordprocessingGroup" xmlns:wpi="http://schemas.microsoft.com/office/word/2010/wordprocessingInk" xmlns:wne="http://schemas.microsoft.com/office/word/2006/wordml" xmlns:wps="http://schemas.microsoft.com/office/word/2010/wordprocessingShape" mc:Ignorable="w14 w15 wp14">
   <w:body>
     <w:p>
       <w:pPr>
@@ -100,7 +100,7 @@
       <w:r>
         <w:t xml:space="preserve">If you are new to Virtualbox then you can download and install from this website. URL: </w:t>
       </w:r>
-      <w:hyperlink r:id="rId9" w:history="1">
+      <w:hyperlink r:id="rId8" w:history="1">
         <w:r>
           <w:rPr>
             <w:rStyle w:val="Hyperlink"/>
@@ -117,7 +117,7 @@
       <w:r>
         <w:t xml:space="preserve"> Pro, I know that this can be done on a Windows desktop as well. The download should be quick for Virtualbox and an easy setup. I used Ubuntu 16.10 for this setup, you can get the image here: </w:t>
       </w:r>
-      <w:hyperlink r:id="rId10" w:history="1">
+      <w:hyperlink r:id="rId9" w:history="1">
         <w:r>
           <w:rPr>
             <w:rStyle w:val="Hyperlink"/>
@@ -481,7 +481,19 @@
         <w:t>, the same goes for the (enter) but hit enter key</w:t>
       </w:r>
       <w:r>
-        <w:t xml:space="preserve">. Please don’t copy these commands, Microsoft Word likes to combine dashes, and some of these commands will not run because the yare in the “Word” format. Beware… It might also help to print these instructions because Microsoft Word will make it challenging to get the commands correct because of the spelling and grammar mistakes will cover semi-colons and periods. </w:t>
+        <w:t>. Please don’t copy these commands, Microsoft Word likes to combine dashes, and some of these co</w:t>
+      </w:r>
+      <w:r>
+        <w:t>mmands will not run because the</w:t>
+      </w:r>
+      <w:r>
+        <w:t>y</w:t>
+      </w:r>
+      <w:r>
+        <w:t xml:space="preserve"> </w:t>
+      </w:r>
+      <w:r>
+        <w:t xml:space="preserve">are in the “Word” format. Beware… It might also help to print these instructions because Microsoft Word will make it challenging to get the commands correct because of the spelling and grammar mistakes will cover semi-colons and periods. </w:t>
       </w:r>
     </w:p>
     <w:p>
@@ -590,6 +602,733 @@
       </w:pPr>
       <w:r>
         <w:t>Type: apt-get install nfs-kernel-server portmap</w:t>
+      </w:r>
+    </w:p>
+    <w:p>
+      <w:pPr>
+        <w:pStyle w:val="ListParagraph"/>
+        <w:numPr>
+          <w:ilvl w:val="0"/>
+          <w:numId w:val="1"/>
+        </w:numPr>
+      </w:pPr>
+      <w:r>
+        <w:t>Type: cd ~</w:t>
+      </w:r>
+    </w:p>
+    <w:p>
+      <w:pPr>
+        <w:pStyle w:val="ListParagraph"/>
+        <w:numPr>
+          <w:ilvl w:val="0"/>
+          <w:numId w:val="1"/>
+        </w:numPr>
+      </w:pPr>
+      <w:r>
+        <w:t>Type: mkdir mpich</w:t>
+      </w:r>
+    </w:p>
+    <w:p>
+      <w:pPr>
+        <w:pStyle w:val="ListParagraph"/>
+        <w:numPr>
+          <w:ilvl w:val="0"/>
+          <w:numId w:val="1"/>
+        </w:numPr>
+      </w:pPr>
+      <w:r>
+        <w:t xml:space="preserve">So either you can do a wget </w:t>
+      </w:r>
+      <w:hyperlink r:id="rId10" w:history="1">
+        <w:r>
+          <w:rPr>
+            <w:rStyle w:val="Hyperlink"/>
+          </w:rPr>
+          <w:t>http://www.mpich.org/static/downloads/3.2/mpich-3.2.tar.gz</w:t>
+        </w:r>
+      </w:hyperlink>
+      <w:r>
+        <w:t xml:space="preserve"> or go to the mpich website to download the latest stable release.</w:t>
+      </w:r>
+    </w:p>
+    <w:p>
+      <w:pPr>
+        <w:pStyle w:val="ListParagraph"/>
+        <w:numPr>
+          <w:ilvl w:val="0"/>
+          <w:numId w:val="1"/>
+        </w:numPr>
+      </w:pPr>
+      <w:r>
+        <w:t>Type: cd mpich/</w:t>
+      </w:r>
+    </w:p>
+    <w:p>
+      <w:pPr>
+        <w:pStyle w:val="ListParagraph"/>
+        <w:numPr>
+          <w:ilvl w:val="0"/>
+          <w:numId w:val="1"/>
+        </w:numPr>
+      </w:pPr>
+      <w:r>
+        <w:t>Type: cp ~/Download/mpich(tab) ~/mpich</w:t>
+      </w:r>
+    </w:p>
+    <w:p>
+      <w:pPr>
+        <w:pStyle w:val="ListParagraph"/>
+        <w:numPr>
+          <w:ilvl w:val="0"/>
+          <w:numId w:val="1"/>
+        </w:numPr>
+      </w:pPr>
+      <w:r>
+        <w:t>Type: tar xfz mpich(tab)</w:t>
+      </w:r>
+    </w:p>
+    <w:p>
+      <w:pPr>
+        <w:pStyle w:val="ListParagraph"/>
+        <w:numPr>
+          <w:ilvl w:val="0"/>
+          <w:numId w:val="1"/>
+        </w:numPr>
+      </w:pPr>
+      <w:r>
+        <w:t>Type: cd mpich(tab)</w:t>
+      </w:r>
+    </w:p>
+    <w:p>
+      <w:pPr>
+        <w:pStyle w:val="ListParagraph"/>
+        <w:numPr>
+          <w:ilvl w:val="0"/>
+          <w:numId w:val="1"/>
+        </w:numPr>
+      </w:pPr>
+      <w:r>
+        <w:t>Type: ./configure - - prefix=/usr/local</w:t>
+      </w:r>
+    </w:p>
+    <w:p>
+      <w:pPr>
+        <w:pStyle w:val="ListParagraph"/>
+        <w:numPr>
+          <w:ilvl w:val="0"/>
+          <w:numId w:val="1"/>
+        </w:numPr>
+      </w:pPr>
+      <w:r>
+        <w:t>Type: sudo make; sudo make install</w:t>
+      </w:r>
+    </w:p>
+    <w:p>
+      <w:pPr>
+        <w:pStyle w:val="ListParagraph"/>
+        <w:numPr>
+          <w:ilvl w:val="0"/>
+          <w:numId w:val="1"/>
+        </w:numPr>
+      </w:pPr>
+      <w:r>
+        <w:t>Type reboot</w:t>
+      </w:r>
+    </w:p>
+    <w:p>
+      <w:pPr>
+        <w:pStyle w:val="ListParagraph"/>
+        <w:numPr>
+          <w:ilvl w:val="1"/>
+          <w:numId w:val="1"/>
+        </w:numPr>
+      </w:pPr>
+      <w:r>
+        <w:t>Let the system reboot and then open terminal again.</w:t>
+      </w:r>
+    </w:p>
+    <w:p>
+      <w:pPr>
+        <w:pStyle w:val="ListParagraph"/>
+        <w:numPr>
+          <w:ilvl w:val="0"/>
+          <w:numId w:val="1"/>
+        </w:numPr>
+      </w:pPr>
+      <w:r>
+        <w:t>Type: ifconfig</w:t>
+      </w:r>
+    </w:p>
+    <w:p>
+      <w:pPr>
+        <w:pStyle w:val="ListParagraph"/>
+        <w:numPr>
+          <w:ilvl w:val="1"/>
+          <w:numId w:val="1"/>
+        </w:numPr>
+      </w:pPr>
+      <w:r>
+        <w:t>You should see three devices, lo, enp0s3, and enp0s8. The lo is the virtual machine network default, the enp0s3 is the NAT adapter, and the enp0s8 is the Host-only adapter.</w:t>
+      </w:r>
+    </w:p>
+    <w:p>
+      <w:pPr>
+        <w:pStyle w:val="ListParagraph"/>
+        <w:numPr>
+          <w:ilvl w:val="0"/>
+          <w:numId w:val="1"/>
+        </w:numPr>
+      </w:pPr>
+      <w:r>
+        <w:t>Type sudo nano /etc/network/interfaces.</w:t>
+      </w:r>
+    </w:p>
+    <w:p>
+      <w:pPr>
+        <w:pStyle w:val="ListParagraph"/>
+        <w:numPr>
+          <w:ilvl w:val="1"/>
+          <w:numId w:val="1"/>
+        </w:numPr>
+      </w:pPr>
+      <w:r>
+        <w:t>At the very bottom of the file do the following. Make sure to leave a space between the option that is already there and the one we are going to make.</w:t>
+      </w:r>
+    </w:p>
+    <w:p>
+      <w:pPr>
+        <w:pStyle w:val="ListParagraph"/>
+        <w:numPr>
+          <w:ilvl w:val="1"/>
+          <w:numId w:val="1"/>
+        </w:numPr>
+      </w:pPr>
+      <w:r>
+        <w:t>Type: auto enp0s8 (enter)</w:t>
+      </w:r>
+    </w:p>
+    <w:p>
+      <w:pPr>
+        <w:pStyle w:val="ListParagraph"/>
+        <w:numPr>
+          <w:ilvl w:val="1"/>
+          <w:numId w:val="1"/>
+        </w:numPr>
+      </w:pPr>
+      <w:r>
+        <w:t>Type: iface enp0s8 inet static</w:t>
+      </w:r>
+    </w:p>
+    <w:p>
+      <w:pPr>
+        <w:pStyle w:val="ListParagraph"/>
+        <w:numPr>
+          <w:ilvl w:val="1"/>
+          <w:numId w:val="1"/>
+        </w:numPr>
+      </w:pPr>
+      <w:r>
+        <w:t>Type: address 192.168.0.100</w:t>
+      </w:r>
+    </w:p>
+    <w:p>
+      <w:pPr>
+        <w:pStyle w:val="ListParagraph"/>
+        <w:numPr>
+          <w:ilvl w:val="1"/>
+          <w:numId w:val="1"/>
+        </w:numPr>
+      </w:pPr>
+      <w:r>
+        <w:t>Type: netmask 255.255.255.0</w:t>
+      </w:r>
+    </w:p>
+    <w:p>
+      <w:pPr>
+        <w:pStyle w:val="ListParagraph"/>
+        <w:numPr>
+          <w:ilvl w:val="1"/>
+          <w:numId w:val="1"/>
+        </w:numPr>
+      </w:pPr>
+      <w:r>
+        <w:t>Save and c</w:t>
+      </w:r>
+      <w:r>
+        <w:t>lose the file</w:t>
+      </w:r>
+    </w:p>
+    <w:p>
+      <w:pPr>
+        <w:pStyle w:val="ListParagraph"/>
+        <w:numPr>
+          <w:ilvl w:val="0"/>
+          <w:numId w:val="1"/>
+        </w:numPr>
+      </w:pPr>
+      <w:r>
+        <w:t>Type: sudo nano /etc/hosts</w:t>
+      </w:r>
+    </w:p>
+    <w:p>
+      <w:pPr>
+        <w:pStyle w:val="ListParagraph"/>
+        <w:numPr>
+          <w:ilvl w:val="1"/>
+          <w:numId w:val="1"/>
+        </w:numPr>
+      </w:pPr>
+      <w:r>
+        <w:t xml:space="preserve">Comment out the 127.0.0.1 or whatever the address is for the master. Don’t comment out </w:t>
+      </w:r>
+      <w:r>
+        <w:t>the local host. Leave a newline</w:t>
+      </w:r>
+      <w:r>
+        <w:t xml:space="preserve">, and type the address that we gave it above, (tab), master, (enter). </w:t>
+      </w:r>
+    </w:p>
+    <w:p>
+      <w:pPr>
+        <w:pStyle w:val="ListParagraph"/>
+        <w:numPr>
+          <w:ilvl w:val="1"/>
+          <w:numId w:val="1"/>
+        </w:numPr>
+      </w:pPr>
+      <w:r>
+        <w:t>Then type the same address above but give it 192.168.0.101</w:t>
+      </w:r>
+      <w:r>
+        <w:t>(tab) client</w:t>
+      </w:r>
+      <w:r>
+        <w:t>, this will be the address that we give to our client.</w:t>
+      </w:r>
+    </w:p>
+    <w:p>
+      <w:pPr>
+        <w:pStyle w:val="ListParagraph"/>
+        <w:numPr>
+          <w:ilvl w:val="1"/>
+          <w:numId w:val="1"/>
+        </w:numPr>
+      </w:pPr>
+      <w:r>
+        <w:t>Close the file.</w:t>
+      </w:r>
+    </w:p>
+    <w:p>
+      <w:pPr>
+        <w:pStyle w:val="ListParagraph"/>
+        <w:numPr>
+          <w:ilvl w:val="0"/>
+          <w:numId w:val="1"/>
+        </w:numPr>
+      </w:pPr>
+      <w:r>
+        <w:t>Type: sudo visudo</w:t>
+      </w:r>
+    </w:p>
+    <w:p>
+      <w:pPr>
+        <w:pStyle w:val="ListParagraph"/>
+        <w:numPr>
+          <w:ilvl w:val="1"/>
+          <w:numId w:val="1"/>
+        </w:numPr>
+      </w:pPr>
+      <w:r>
+        <w:t xml:space="preserve">Under the root privilege, add “mpiuser(tab), ALL=(ALL:ALL) ALL (enter). </w:t>
+      </w:r>
+    </w:p>
+    <w:p>
+      <w:pPr>
+        <w:pStyle w:val="ListParagraph"/>
+        <w:numPr>
+          <w:ilvl w:val="1"/>
+          <w:numId w:val="1"/>
+        </w:numPr>
+      </w:pPr>
+      <w:r>
+        <w:t>Save and close the file.</w:t>
+      </w:r>
+    </w:p>
+    <w:p>
+      <w:pPr>
+        <w:pStyle w:val="ListParagraph"/>
+        <w:numPr>
+          <w:ilvl w:val="0"/>
+          <w:numId w:val="1"/>
+        </w:numPr>
+      </w:pPr>
+      <w:r>
+        <w:t>Type: sudo adduser mpiuser</w:t>
+      </w:r>
+    </w:p>
+    <w:p>
+      <w:pPr>
+        <w:pStyle w:val="ListParagraph"/>
+        <w:numPr>
+          <w:ilvl w:val="1"/>
+          <w:numId w:val="1"/>
+        </w:numPr>
+      </w:pPr>
+      <w:r>
+        <w:t>Give the user a password; I would keep it the same across all machines.</w:t>
+      </w:r>
+    </w:p>
+    <w:p>
+      <w:pPr>
+        <w:pStyle w:val="ListParagraph"/>
+        <w:numPr>
+          <w:ilvl w:val="1"/>
+          <w:numId w:val="1"/>
+        </w:numPr>
+      </w:pPr>
+      <w:r>
+        <w:t>Just keep hitting after the password is set, nothing else really matters.</w:t>
+      </w:r>
+    </w:p>
+    <w:p>
+      <w:pPr>
+        <w:pStyle w:val="ListParagraph"/>
+        <w:numPr>
+          <w:ilvl w:val="0"/>
+          <w:numId w:val="1"/>
+        </w:numPr>
+      </w:pPr>
+      <w:r>
+        <w:t>Type: su – mpiuser</w:t>
+      </w:r>
+    </w:p>
+    <w:p>
+      <w:pPr>
+        <w:pStyle w:val="ListParagraph"/>
+        <w:numPr>
+          <w:ilvl w:val="1"/>
+          <w:numId w:val="1"/>
+        </w:numPr>
+      </w:pPr>
+      <w:r>
+        <w:t xml:space="preserve">Logging into the mpiuser account with the recently given </w:t>
+      </w:r>
+      <w:r>
+        <w:t>nod</w:t>
+      </w:r>
+      <w:r>
+        <w:t>sudo</w:t>
+      </w:r>
+      <w:r>
+        <w:t>password.</w:t>
+      </w:r>
+      <w:r>
+        <w:tab/>
+      </w:r>
+    </w:p>
+    <w:p>
+      <w:pPr>
+        <w:pStyle w:val="ListParagraph"/>
+        <w:numPr>
+          <w:ilvl w:val="1"/>
+          <w:numId w:val="1"/>
+        </w:numPr>
+      </w:pPr>
+      <w:r>
+        <w:t>Everything for the rest of this part is in the mpiuser account.</w:t>
+      </w:r>
+    </w:p>
+    <w:p>
+      <w:pPr>
+        <w:pStyle w:val="ListParagraph"/>
+        <w:numPr>
+          <w:ilvl w:val="0"/>
+          <w:numId w:val="1"/>
+        </w:numPr>
+      </w:pPr>
+      <w:r>
+        <w:br w:type="page"/>
+      </w:r>
+    </w:p>
+    <w:p>
+      <w:pPr>
+        <w:pStyle w:val="ListParagraph"/>
+        <w:numPr>
+          <w:ilvl w:val="0"/>
+          <w:numId w:val="1"/>
+        </w:numPr>
+      </w:pPr>
+      <w:r>
+        <w:t>Type: cd ~</w:t>
+      </w:r>
+    </w:p>
+    <w:p>
+      <w:pPr>
+        <w:pStyle w:val="ListParagraph"/>
+        <w:numPr>
+          <w:ilvl w:val="0"/>
+          <w:numId w:val="1"/>
+        </w:numPr>
+      </w:pPr>
+      <w:r>
+        <w:t>Type: mkdir cloud</w:t>
+      </w:r>
+    </w:p>
+    <w:p>
+      <w:pPr>
+        <w:pStyle w:val="ListParagraph"/>
+        <w:numPr>
+          <w:ilvl w:val="0"/>
+          <w:numId w:val="1"/>
+        </w:numPr>
+      </w:pPr>
+      <w:r>
+        <w:t>Type: sudo nano /ect/exports</w:t>
+      </w:r>
+    </w:p>
+    <w:p>
+      <w:pPr>
+        <w:pStyle w:val="ListParagraph"/>
+        <w:numPr>
+          <w:ilvl w:val="1"/>
+          <w:numId w:val="1"/>
+        </w:numPr>
+      </w:pPr>
+      <w:r>
+        <w:t xml:space="preserve">At the very end of the file add: </w:t>
+      </w:r>
+    </w:p>
+    <w:p>
+      <w:pPr>
+        <w:pStyle w:val="ListParagraph"/>
+        <w:numPr>
+          <w:ilvl w:val="2"/>
+          <w:numId w:val="1"/>
+        </w:numPr>
+        <w:rPr>
+          <w:sz w:val="21"/>
+          <w:szCs w:val="21"/>
+        </w:rPr>
+      </w:pPr>
+      <w:r>
+        <w:rPr>
+          <w:sz w:val="21"/>
+          <w:szCs w:val="21"/>
+        </w:rPr>
+        <w:t xml:space="preserve">/home/mpiuser/cloud </w:t>
+      </w:r>
+      <w:r>
+        <w:rPr>
+          <w:sz w:val="21"/>
+          <w:szCs w:val="21"/>
+        </w:rPr>
+        <w:t>*(rw,sync,no_root_squash,no_subtree_check)</w:t>
+      </w:r>
+    </w:p>
+    <w:p>
+      <w:pPr>
+        <w:pStyle w:val="ListParagraph"/>
+        <w:numPr>
+          <w:ilvl w:val="1"/>
+          <w:numId w:val="1"/>
+        </w:numPr>
+      </w:pPr>
+      <w:r>
+        <w:t>Put that in one whole line, save and close the file once finished.</w:t>
+      </w:r>
+    </w:p>
+    <w:p>
+      <w:pPr>
+        <w:pStyle w:val="ListParagraph"/>
+        <w:numPr>
+          <w:ilvl w:val="0"/>
+          <w:numId w:val="1"/>
+        </w:numPr>
+      </w:pPr>
+      <w:r>
+        <w:t>Type: sudo exportfs –a</w:t>
+      </w:r>
+    </w:p>
+    <w:p>
+      <w:pPr>
+        <w:pStyle w:val="ListParagraph"/>
+        <w:numPr>
+          <w:ilvl w:val="0"/>
+          <w:numId w:val="1"/>
+        </w:numPr>
+      </w:pPr>
+      <w:r>
+        <w:t>Type: sudo service nfs-kernel-server start</w:t>
+      </w:r>
+    </w:p>
+    <w:p>
+      <w:pPr>
+        <w:pStyle w:val="ListParagraph"/>
+        <w:numPr>
+          <w:ilvl w:val="0"/>
+          <w:numId w:val="1"/>
+        </w:numPr>
+      </w:pPr>
+      <w:r>
+        <w:t>Overview: We have successfully setup the master for the cluster and the user that we will use to communicate with the other nodes. I will explain later on why we had to create this user. We will have to come back here to setup the SSH process.</w:t>
+      </w:r>
+    </w:p>
+    <w:p/>
+    <w:p>
+      <w:pPr>
+        <w:rPr>
+          <w:b/>
+        </w:rPr>
+      </w:pPr>
+    </w:p>
+    <w:p>
+      <w:pPr>
+        <w:rPr>
+          <w:b/>
+        </w:rPr>
+      </w:pPr>
+      <w:r>
+        <w:rPr>
+          <w:b/>
+        </w:rPr>
+        <w:t>Part 5 (Setting up the client):</w:t>
+      </w:r>
+    </w:p>
+    <w:p>
+      <w:r>
+        <w:tab/>
+      </w:r>
+    </w:p>
+    <w:p>
+      <w:pPr>
+        <w:pStyle w:val="ListParagraph"/>
+        <w:numPr>
+          <w:ilvl w:val="0"/>
+          <w:numId w:val="1"/>
+        </w:numPr>
+      </w:pPr>
+      <w:r>
+        <w:t xml:space="preserve">Start the machine, open terminal. </w:t>
+      </w:r>
+      <w:r>
+        <w:t>Follow the same rules as applied up top with the macros, (tab) and (enter). Now most of these instructions are going to be the same, but there are differences. Follow the process and you will be good to go.</w:t>
+      </w:r>
+      <w:r>
+        <w:t xml:space="preserve"> </w:t>
+      </w:r>
+    </w:p>
+    <w:p>
+      <w:pPr>
+        <w:pStyle w:val="ListParagraph"/>
+        <w:numPr>
+          <w:ilvl w:val="0"/>
+          <w:numId w:val="1"/>
+        </w:numPr>
+      </w:pPr>
+      <w:r>
+        <w:t>Type: sudo passwd</w:t>
+      </w:r>
+    </w:p>
+    <w:p>
+      <w:pPr>
+        <w:pStyle w:val="ListParagraph"/>
+        <w:numPr>
+          <w:ilvl w:val="1"/>
+          <w:numId w:val="1"/>
+        </w:numPr>
+      </w:pPr>
+      <w:r>
+        <w:t xml:space="preserve">This will prompt you for your password, then you can create another password for your root account / privileges. </w:t>
+      </w:r>
+    </w:p>
+    <w:p>
+      <w:pPr>
+        <w:pStyle w:val="ListParagraph"/>
+        <w:numPr>
+          <w:ilvl w:val="0"/>
+          <w:numId w:val="1"/>
+        </w:numPr>
+      </w:pPr>
+      <w:r>
+        <w:t>Type: su</w:t>
+      </w:r>
+    </w:p>
+    <w:p>
+      <w:pPr>
+        <w:pStyle w:val="ListParagraph"/>
+        <w:numPr>
+          <w:ilvl w:val="1"/>
+          <w:numId w:val="1"/>
+        </w:numPr>
+      </w:pPr>
+      <w:r>
+        <w:t>We are now root.</w:t>
+      </w:r>
+    </w:p>
+    <w:p>
+      <w:pPr>
+        <w:pStyle w:val="ListParagraph"/>
+        <w:numPr>
+          <w:ilvl w:val="0"/>
+          <w:numId w:val="1"/>
+        </w:numPr>
+      </w:pPr>
+      <w:r>
+        <w:t>Type: apt-get update</w:t>
+      </w:r>
+    </w:p>
+    <w:p>
+      <w:pPr>
+        <w:pStyle w:val="ListParagraph"/>
+        <w:numPr>
+          <w:ilvl w:val="0"/>
+          <w:numId w:val="1"/>
+        </w:numPr>
+      </w:pPr>
+      <w:r>
+        <w:t>Type: apt-get install build-essential</w:t>
+      </w:r>
+    </w:p>
+    <w:p>
+      <w:pPr>
+        <w:pStyle w:val="ListParagraph"/>
+        <w:numPr>
+          <w:ilvl w:val="0"/>
+          <w:numId w:val="1"/>
+        </w:numPr>
+      </w:pPr>
+      <w:r>
+        <w:t>Type : apt-get install gfortran</w:t>
+      </w:r>
+    </w:p>
+    <w:p>
+      <w:pPr>
+        <w:pStyle w:val="ListParagraph"/>
+        <w:numPr>
+          <w:ilvl w:val="0"/>
+          <w:numId w:val="1"/>
+        </w:numPr>
+      </w:pPr>
+      <w:r>
+        <w:t>Type: apt-get install openssh-server</w:t>
+      </w:r>
+    </w:p>
+    <w:p>
+      <w:pPr>
+        <w:pStyle w:val="ListParagraph"/>
+        <w:numPr>
+          <w:ilvl w:val="0"/>
+          <w:numId w:val="1"/>
+        </w:numPr>
+      </w:pPr>
+      <w:r>
+        <w:t>Type: apt-get install nfs-</w:t>
+      </w:r>
+      <w:r>
+        <w:t>common</w:t>
+      </w:r>
+      <w:r>
+        <w:t xml:space="preserve"> portmap</w:t>
       </w:r>
     </w:p>
     <w:p>
@@ -720,724 +1459,6 @@
         </w:numPr>
       </w:pPr>
       <w:r>
-        <w:t>Type reboot</w:t>
-      </w:r>
-    </w:p>
-    <w:p>
-      <w:pPr>
-        <w:pStyle w:val="ListParagraph"/>
-        <w:numPr>
-          <w:ilvl w:val="1"/>
-          <w:numId w:val="1"/>
-        </w:numPr>
-      </w:pPr>
-      <w:r>
-        <w:t>Let the system reboot and then open terminal again.</w:t>
-      </w:r>
-    </w:p>
-    <w:p>
-      <w:pPr>
-        <w:pStyle w:val="ListParagraph"/>
-        <w:numPr>
-          <w:ilvl w:val="0"/>
-          <w:numId w:val="1"/>
-        </w:numPr>
-      </w:pPr>
-      <w:r>
-        <w:t>Type: ifconfig</w:t>
-      </w:r>
-    </w:p>
-    <w:p>
-      <w:pPr>
-        <w:pStyle w:val="ListParagraph"/>
-        <w:numPr>
-          <w:ilvl w:val="1"/>
-          <w:numId w:val="1"/>
-        </w:numPr>
-      </w:pPr>
-      <w:r>
-        <w:t>You should see three devices, lo, enp0s3, and enp0s8. The lo is the virtual machine network default, the enp0s3 is the NAT adapter, and the enp0s8 is the Host-only adapter.</w:t>
-      </w:r>
-    </w:p>
-    <w:p>
-      <w:pPr>
-        <w:pStyle w:val="ListParagraph"/>
-        <w:numPr>
-          <w:ilvl w:val="0"/>
-          <w:numId w:val="1"/>
-        </w:numPr>
-      </w:pPr>
-      <w:r>
-        <w:t>Type sudo nano /etc/network/interfaces.</w:t>
-      </w:r>
-    </w:p>
-    <w:p>
-      <w:pPr>
-        <w:pStyle w:val="ListParagraph"/>
-        <w:numPr>
-          <w:ilvl w:val="1"/>
-          <w:numId w:val="1"/>
-        </w:numPr>
-      </w:pPr>
-      <w:r>
-        <w:t>At the very bottom of the file do the following. Make sure to leave a space between the option that is already there and the one we are going to make.</w:t>
-      </w:r>
-    </w:p>
-    <w:p>
-      <w:pPr>
-        <w:pStyle w:val="ListParagraph"/>
-        <w:numPr>
-          <w:ilvl w:val="1"/>
-          <w:numId w:val="1"/>
-        </w:numPr>
-      </w:pPr>
-      <w:r>
-        <w:t>Type: auto enp0s8 (enter)</w:t>
-      </w:r>
-    </w:p>
-    <w:p>
-      <w:pPr>
-        <w:pStyle w:val="ListParagraph"/>
-        <w:numPr>
-          <w:ilvl w:val="1"/>
-          <w:numId w:val="1"/>
-        </w:numPr>
-      </w:pPr>
-      <w:r>
-        <w:t>Type: iface enp0s8 inet static</w:t>
-      </w:r>
-    </w:p>
-    <w:p>
-      <w:pPr>
-        <w:pStyle w:val="ListParagraph"/>
-        <w:numPr>
-          <w:ilvl w:val="1"/>
-          <w:numId w:val="1"/>
-        </w:numPr>
-      </w:pPr>
-      <w:r>
-        <w:t>Type: address 192.168.0.100</w:t>
-      </w:r>
-    </w:p>
-    <w:p>
-      <w:pPr>
-        <w:pStyle w:val="ListParagraph"/>
-        <w:numPr>
-          <w:ilvl w:val="1"/>
-          <w:numId w:val="1"/>
-        </w:numPr>
-      </w:pPr>
-      <w:r>
-        <w:t>Type: netmask 255.255.255.0</w:t>
-      </w:r>
-    </w:p>
-    <w:p>
-      <w:pPr>
-        <w:pStyle w:val="ListParagraph"/>
-        <w:numPr>
-          <w:ilvl w:val="1"/>
-          <w:numId w:val="1"/>
-        </w:numPr>
-      </w:pPr>
-      <w:r>
-        <w:t>Save and c</w:t>
-      </w:r>
-      <w:r>
-        <w:t>lose the file</w:t>
-      </w:r>
-    </w:p>
-    <w:p>
-      <w:pPr>
-        <w:pStyle w:val="ListParagraph"/>
-        <w:numPr>
-          <w:ilvl w:val="0"/>
-          <w:numId w:val="1"/>
-        </w:numPr>
-      </w:pPr>
-      <w:r>
-        <w:t>Type: sudo nano /etc/hosts</w:t>
-      </w:r>
-    </w:p>
-    <w:p>
-      <w:pPr>
-        <w:pStyle w:val="ListParagraph"/>
-        <w:numPr>
-          <w:ilvl w:val="1"/>
-          <w:numId w:val="1"/>
-        </w:numPr>
-      </w:pPr>
-      <w:r>
-        <w:t xml:space="preserve">Comment out the 127.0.0.1 or whatever the address is for the master. Don’t comment out </w:t>
-      </w:r>
-      <w:r>
-        <w:t>the local host. Leave a newline</w:t>
-      </w:r>
-      <w:r>
-        <w:t xml:space="preserve">, and type the address that we gave it above, (tab), master, (enter). </w:t>
-      </w:r>
-    </w:p>
-    <w:p>
-      <w:pPr>
-        <w:pStyle w:val="ListParagraph"/>
-        <w:numPr>
-          <w:ilvl w:val="1"/>
-          <w:numId w:val="1"/>
-        </w:numPr>
-      </w:pPr>
-      <w:r>
-        <w:t>Then type the same address above but give it 192.168.0.101</w:t>
-      </w:r>
-      <w:r>
-        <w:t>(tab) client</w:t>
-      </w:r>
-      <w:r>
-        <w:t>, this will be the address that we give to our client.</w:t>
-      </w:r>
-    </w:p>
-    <w:p>
-      <w:pPr>
-        <w:pStyle w:val="ListParagraph"/>
-        <w:numPr>
-          <w:ilvl w:val="1"/>
-          <w:numId w:val="1"/>
-        </w:numPr>
-      </w:pPr>
-      <w:r>
-        <w:t>Close the file.</w:t>
-      </w:r>
-    </w:p>
-    <w:p>
-      <w:pPr>
-        <w:pStyle w:val="ListParagraph"/>
-        <w:numPr>
-          <w:ilvl w:val="0"/>
-          <w:numId w:val="1"/>
-        </w:numPr>
-      </w:pPr>
-      <w:r>
-        <w:t>Type: sudo visudo</w:t>
-      </w:r>
-    </w:p>
-    <w:p>
-      <w:pPr>
-        <w:pStyle w:val="ListParagraph"/>
-        <w:numPr>
-          <w:ilvl w:val="1"/>
-          <w:numId w:val="1"/>
-        </w:numPr>
-      </w:pPr>
-      <w:r>
-        <w:t xml:space="preserve">Under the root privilege, add “mpiuser(tab), ALL=(ALL:ALL) ALL (enter). </w:t>
-      </w:r>
-    </w:p>
-    <w:p>
-      <w:pPr>
-        <w:pStyle w:val="ListParagraph"/>
-        <w:numPr>
-          <w:ilvl w:val="1"/>
-          <w:numId w:val="1"/>
-        </w:numPr>
-      </w:pPr>
-      <w:r>
-        <w:t>Save and close the file.</w:t>
-      </w:r>
-    </w:p>
-    <w:p>
-      <w:pPr>
-        <w:pStyle w:val="ListParagraph"/>
-        <w:numPr>
-          <w:ilvl w:val="0"/>
-          <w:numId w:val="1"/>
-        </w:numPr>
-      </w:pPr>
-      <w:r>
-        <w:t>Type: sudo adduser mpiuser</w:t>
-      </w:r>
-    </w:p>
-    <w:p>
-      <w:pPr>
-        <w:pStyle w:val="ListParagraph"/>
-        <w:numPr>
-          <w:ilvl w:val="1"/>
-          <w:numId w:val="1"/>
-        </w:numPr>
-      </w:pPr>
-      <w:r>
-        <w:t>Give the user a password; I would keep it the same across all machines.</w:t>
-      </w:r>
-    </w:p>
-    <w:p>
-      <w:pPr>
-        <w:pStyle w:val="ListParagraph"/>
-        <w:numPr>
-          <w:ilvl w:val="1"/>
-          <w:numId w:val="1"/>
-        </w:numPr>
-      </w:pPr>
-      <w:r>
-        <w:t>Just keep hitting after the password is set, nothing else really matters.</w:t>
-      </w:r>
-    </w:p>
-    <w:p>
-      <w:pPr>
-        <w:pStyle w:val="ListParagraph"/>
-        <w:numPr>
-          <w:ilvl w:val="0"/>
-          <w:numId w:val="1"/>
-        </w:numPr>
-      </w:pPr>
-      <w:r>
-        <w:t>Type: su – mpiuser</w:t>
-      </w:r>
-    </w:p>
-    <w:p>
-      <w:pPr>
-        <w:pStyle w:val="ListParagraph"/>
-        <w:numPr>
-          <w:ilvl w:val="1"/>
-          <w:numId w:val="1"/>
-        </w:numPr>
-      </w:pPr>
-      <w:r>
-        <w:t>Logging into the mpiuser account with the recently given password.</w:t>
-      </w:r>
-      <w:r>
-        <w:tab/>
-      </w:r>
-    </w:p>
-    <w:p>
-      <w:pPr>
-        <w:pStyle w:val="ListParagraph"/>
-        <w:numPr>
-          <w:ilvl w:val="1"/>
-          <w:numId w:val="1"/>
-        </w:numPr>
-      </w:pPr>
-      <w:r>
-        <w:t>Everything for the rest of this part is in the mpiuser account.</w:t>
-      </w:r>
-    </w:p>
-    <w:p>
-      <w:pPr>
-        <w:pStyle w:val="ListParagraph"/>
-        <w:numPr>
-          <w:ilvl w:val="0"/>
-          <w:numId w:val="1"/>
-        </w:numPr>
-      </w:pPr>
-      <w:r>
-        <w:br w:type="page"/>
-      </w:r>
-    </w:p>
-    <w:p>
-      <w:pPr>
-        <w:pStyle w:val="ListParagraph"/>
-        <w:numPr>
-          <w:ilvl w:val="0"/>
-          <w:numId w:val="1"/>
-        </w:numPr>
-      </w:pPr>
-      <w:r>
-        <w:t>Type: cd ~</w:t>
-      </w:r>
-    </w:p>
-    <w:p>
-      <w:pPr>
-        <w:pStyle w:val="ListParagraph"/>
-        <w:numPr>
-          <w:ilvl w:val="0"/>
-          <w:numId w:val="1"/>
-        </w:numPr>
-      </w:pPr>
-      <w:r>
-        <w:t>Type: mkdir cloud</w:t>
-      </w:r>
-    </w:p>
-    <w:p>
-      <w:pPr>
-        <w:pStyle w:val="ListParagraph"/>
-        <w:numPr>
-          <w:ilvl w:val="0"/>
-          <w:numId w:val="1"/>
-        </w:numPr>
-      </w:pPr>
-      <w:r>
-        <w:t>Type: sudo nano /ect/exports</w:t>
-      </w:r>
-    </w:p>
-    <w:p>
-      <w:pPr>
-        <w:pStyle w:val="ListParagraph"/>
-        <w:numPr>
-          <w:ilvl w:val="1"/>
-          <w:numId w:val="1"/>
-        </w:numPr>
-      </w:pPr>
-      <w:r>
-        <w:t xml:space="preserve">At the very end of the file add: </w:t>
-      </w:r>
-    </w:p>
-    <w:p>
-      <w:pPr>
-        <w:pStyle w:val="ListParagraph"/>
-        <w:numPr>
-          <w:ilvl w:val="2"/>
-          <w:numId w:val="1"/>
-        </w:numPr>
-        <w:rPr>
-          <w:sz w:val="21"/>
-          <w:szCs w:val="21"/>
-        </w:rPr>
-      </w:pPr>
-      <w:r>
-        <w:rPr>
-          <w:sz w:val="21"/>
-          <w:szCs w:val="21"/>
-        </w:rPr>
-        <w:t xml:space="preserve">/home/mpiuser/cloud </w:t>
-      </w:r>
-      <w:r>
-        <w:rPr>
-          <w:sz w:val="21"/>
-          <w:szCs w:val="21"/>
-        </w:rPr>
-        <w:t>*(rw,sync,no_root_squash,no_subtree_check)</w:t>
-      </w:r>
-    </w:p>
-    <w:p>
-      <w:pPr>
-        <w:pStyle w:val="ListParagraph"/>
-        <w:numPr>
-          <w:ilvl w:val="1"/>
-          <w:numId w:val="1"/>
-        </w:numPr>
-      </w:pPr>
-      <w:r>
-        <w:t>Put that in one whole line, save and close the file once finished.</w:t>
-      </w:r>
-    </w:p>
-    <w:p>
-      <w:pPr>
-        <w:pStyle w:val="ListParagraph"/>
-        <w:numPr>
-          <w:ilvl w:val="0"/>
-          <w:numId w:val="1"/>
-        </w:numPr>
-      </w:pPr>
-      <w:r>
-        <w:t>Type: sudo exportfs –a</w:t>
-      </w:r>
-    </w:p>
-    <w:p>
-      <w:pPr>
-        <w:pStyle w:val="ListParagraph"/>
-        <w:numPr>
-          <w:ilvl w:val="0"/>
-          <w:numId w:val="1"/>
-        </w:numPr>
-      </w:pPr>
-      <w:r>
-        <w:t>Type: sudo service nfs-kernel-server start</w:t>
-      </w:r>
-    </w:p>
-    <w:p>
-      <w:pPr>
-        <w:pStyle w:val="ListParagraph"/>
-        <w:numPr>
-          <w:ilvl w:val="0"/>
-          <w:numId w:val="1"/>
-        </w:numPr>
-      </w:pPr>
-      <w:r>
-        <w:t>Overview: We have successfully setup the master for the cluster and the user that we will use to communicate with the other nodes. I will explain later on why we had to create this user. We will have to come back here to setup the SSH process.</w:t>
-      </w:r>
-    </w:p>
-    <w:p/>
-    <w:p>
-      <w:pPr>
-        <w:rPr>
-          <w:b/>
-        </w:rPr>
-      </w:pPr>
-    </w:p>
-    <w:p>
-      <w:pPr>
-        <w:rPr>
-          <w:b/>
-        </w:rPr>
-      </w:pPr>
-      <w:r>
-        <w:rPr>
-          <w:b/>
-        </w:rPr>
-        <w:t>Part 5 (Setting up the client):</w:t>
-      </w:r>
-    </w:p>
-    <w:p>
-      <w:r>
-        <w:tab/>
-      </w:r>
-    </w:p>
-    <w:p>
-      <w:pPr>
-        <w:pStyle w:val="ListParagraph"/>
-        <w:numPr>
-          <w:ilvl w:val="0"/>
-          <w:numId w:val="1"/>
-        </w:numPr>
-      </w:pPr>
-      <w:r>
-        <w:t xml:space="preserve">Start the machine, open terminal. </w:t>
-      </w:r>
-      <w:r>
-        <w:t>Follow the same rules as applied up top with the macros, (tab) and (enter). Now most of these instructions are going to be the same, but there are differences. Follow the process and you will be good to go.</w:t>
-      </w:r>
-      <w:r>
-        <w:t xml:space="preserve"> </w:t>
-      </w:r>
-    </w:p>
-    <w:p>
-      <w:pPr>
-        <w:pStyle w:val="ListParagraph"/>
-        <w:numPr>
-          <w:ilvl w:val="0"/>
-          <w:numId w:val="1"/>
-        </w:numPr>
-      </w:pPr>
-      <w:r>
-        <w:t>Type: sudo passwd</w:t>
-      </w:r>
-    </w:p>
-    <w:p>
-      <w:pPr>
-        <w:pStyle w:val="ListParagraph"/>
-        <w:numPr>
-          <w:ilvl w:val="1"/>
-          <w:numId w:val="1"/>
-        </w:numPr>
-      </w:pPr>
-      <w:r>
-        <w:t xml:space="preserve">This will prompt you for your password, then you can create another password for your root account / privileges. </w:t>
-      </w:r>
-    </w:p>
-    <w:p>
-      <w:pPr>
-        <w:pStyle w:val="ListParagraph"/>
-        <w:numPr>
-          <w:ilvl w:val="0"/>
-          <w:numId w:val="1"/>
-        </w:numPr>
-      </w:pPr>
-      <w:r>
-        <w:t>Type: su</w:t>
-      </w:r>
-    </w:p>
-    <w:p>
-      <w:pPr>
-        <w:pStyle w:val="ListParagraph"/>
-        <w:numPr>
-          <w:ilvl w:val="1"/>
-          <w:numId w:val="1"/>
-        </w:numPr>
-      </w:pPr>
-      <w:r>
-        <w:t>We are now root.</w:t>
-      </w:r>
-    </w:p>
-    <w:p>
-      <w:pPr>
-        <w:pStyle w:val="ListParagraph"/>
-        <w:numPr>
-          <w:ilvl w:val="0"/>
-          <w:numId w:val="1"/>
-        </w:numPr>
-      </w:pPr>
-      <w:r>
-        <w:t>Type: apt-get update</w:t>
-      </w:r>
-    </w:p>
-    <w:p>
-      <w:pPr>
-        <w:pStyle w:val="ListParagraph"/>
-        <w:numPr>
-          <w:ilvl w:val="0"/>
-          <w:numId w:val="1"/>
-        </w:numPr>
-      </w:pPr>
-      <w:r>
-        <w:t>Type: apt-get install build-essential</w:t>
-      </w:r>
-    </w:p>
-    <w:p>
-      <w:pPr>
-        <w:pStyle w:val="ListParagraph"/>
-        <w:numPr>
-          <w:ilvl w:val="0"/>
-          <w:numId w:val="1"/>
-        </w:numPr>
-      </w:pPr>
-      <w:r>
-        <w:t>Type : apt-get install gfortran</w:t>
-      </w:r>
-    </w:p>
-    <w:p>
-      <w:pPr>
-        <w:pStyle w:val="ListParagraph"/>
-        <w:numPr>
-          <w:ilvl w:val="0"/>
-          <w:numId w:val="1"/>
-        </w:numPr>
-      </w:pPr>
-      <w:r>
-        <w:t>Type: apt-get install openssh-server</w:t>
-      </w:r>
-    </w:p>
-    <w:p>
-      <w:pPr>
-        <w:pStyle w:val="ListParagraph"/>
-        <w:numPr>
-          <w:ilvl w:val="0"/>
-          <w:numId w:val="1"/>
-        </w:numPr>
-      </w:pPr>
-      <w:r>
-        <w:t>Type: apt-get install nfs-</w:t>
-      </w:r>
-      <w:r>
-        <w:t>common</w:t>
-      </w:r>
-      <w:r>
-        <w:t xml:space="preserve"> portmap</w:t>
-      </w:r>
-    </w:p>
-    <w:p>
-      <w:pPr>
-        <w:pStyle w:val="ListParagraph"/>
-        <w:numPr>
-          <w:ilvl w:val="0"/>
-          <w:numId w:val="1"/>
-        </w:numPr>
-      </w:pPr>
-      <w:r>
-        <w:t>Type: cd ~</w:t>
-      </w:r>
-    </w:p>
-    <w:p>
-      <w:pPr>
-        <w:pStyle w:val="ListParagraph"/>
-        <w:numPr>
-          <w:ilvl w:val="0"/>
-          <w:numId w:val="1"/>
-        </w:numPr>
-      </w:pPr>
-      <w:r>
-        <w:t>Type: mkdir mpich</w:t>
-      </w:r>
-    </w:p>
-    <w:p>
-      <w:pPr>
-        <w:pStyle w:val="ListParagraph"/>
-        <w:numPr>
-          <w:ilvl w:val="0"/>
-          <w:numId w:val="1"/>
-        </w:numPr>
-      </w:pPr>
-      <w:r>
-        <w:t xml:space="preserve">Click on Firefox, and go to: </w:t>
-      </w:r>
-      <w:hyperlink r:id="rId12" w:history="1">
-        <w:r>
-          <w:rPr>
-            <w:rStyle w:val="Hyperlink"/>
-          </w:rPr>
-          <w:t>https://www.mpich.org/downloads/</w:t>
-        </w:r>
-      </w:hyperlink>
-      <w:r>
-        <w:t>. Hit the “http” option under Download Title for whichever MPICH (stable release) there is. Right now mine is mpich-3.2 (stable release). This should download a tar file to your download directory. Back to terminal.</w:t>
-      </w:r>
-    </w:p>
-    <w:p>
-      <w:pPr>
-        <w:pStyle w:val="ListParagraph"/>
-        <w:numPr>
-          <w:ilvl w:val="0"/>
-          <w:numId w:val="1"/>
-        </w:numPr>
-      </w:pPr>
-      <w:r>
-        <w:t>Type: cd mpich/</w:t>
-      </w:r>
-    </w:p>
-    <w:p>
-      <w:pPr>
-        <w:pStyle w:val="ListParagraph"/>
-        <w:numPr>
-          <w:ilvl w:val="0"/>
-          <w:numId w:val="1"/>
-        </w:numPr>
-      </w:pPr>
-      <w:r>
-        <w:t>Type: cp ~/Download/mpich(tab) ~/mpich</w:t>
-      </w:r>
-    </w:p>
-    <w:p>
-      <w:pPr>
-        <w:pStyle w:val="ListParagraph"/>
-        <w:numPr>
-          <w:ilvl w:val="0"/>
-          <w:numId w:val="1"/>
-        </w:numPr>
-      </w:pPr>
-      <w:r>
-        <w:t>Type: tar xfz mpich(tab)</w:t>
-      </w:r>
-    </w:p>
-    <w:p>
-      <w:pPr>
-        <w:pStyle w:val="ListParagraph"/>
-        <w:numPr>
-          <w:ilvl w:val="0"/>
-          <w:numId w:val="1"/>
-        </w:numPr>
-      </w:pPr>
-      <w:r>
-        <w:t>Type: cd mpich(tab)</w:t>
-      </w:r>
-    </w:p>
-    <w:p>
-      <w:pPr>
-        <w:pStyle w:val="ListParagraph"/>
-        <w:numPr>
-          <w:ilvl w:val="0"/>
-          <w:numId w:val="1"/>
-        </w:numPr>
-      </w:pPr>
-      <w:r>
-        <w:t>Type: ./configure - - prefix=/usr/local</w:t>
-      </w:r>
-    </w:p>
-    <w:p>
-      <w:pPr>
-        <w:pStyle w:val="ListParagraph"/>
-        <w:numPr>
-          <w:ilvl w:val="0"/>
-          <w:numId w:val="1"/>
-        </w:numPr>
-      </w:pPr>
-      <w:r>
-        <w:t>Type: sudo make; sudo make install</w:t>
-      </w:r>
-    </w:p>
-    <w:p>
-      <w:pPr>
-        <w:pStyle w:val="ListParagraph"/>
-        <w:numPr>
-          <w:ilvl w:val="0"/>
-          <w:numId w:val="1"/>
-        </w:numPr>
-      </w:pPr>
-      <w:r>
         <w:br w:type="page"/>
       </w:r>
     </w:p>
@@ -1964,7 +1985,7 @@
       <w:r>
         <w:t xml:space="preserve">Type: ssh </w:t>
       </w:r>
-      <w:hyperlink r:id="rId13" w:history="1">
+      <w:hyperlink r:id="rId12" w:history="1">
         <w:r>
           <w:rPr>
             <w:rStyle w:val="Hyperlink"/>
@@ -2104,7 +2125,7 @@
       <w:r>
         <w:t xml:space="preserve">Prompt for the user for a password, and if does not work then just use the </w:t>
       </w:r>
-      <w:hyperlink r:id="rId14" w:history="1">
+      <w:hyperlink r:id="rId13" w:history="1">
         <w:r>
           <w:rPr>
             <w:rStyle w:val="Hyperlink"/>
@@ -2184,7 +2205,7 @@
       <w:r>
         <w:t xml:space="preserve">Type: ssh </w:t>
       </w:r>
-      <w:hyperlink r:id="rId15" w:history="1">
+      <w:hyperlink r:id="rId14" w:history="1">
         <w:r>
           <w:rPr>
             <w:rStyle w:val="Hyperlink"/>
@@ -2430,7 +2451,15 @@
         </w:numPr>
       </w:pPr>
       <w:r>
-        <w:t>If ssh username does not work then you might have to setup another /etc/hosts file with the master and slave. (NOT SURE THOIUGH).</w:t>
+        <w:t xml:space="preserve">If ssh username does not work then you might have to setup another /etc/hosts file with the </w:t>
+      </w:r>
+      <w:r>
+        <w:t>master and slave. (NOT SURE THO</w:t>
+      </w:r>
+      <w:bookmarkStart w:id="0" w:name="_GoBack"/>
+      <w:bookmarkEnd w:id="0"/>
+      <w:r>
+        <w:t>UGH).</w:t>
       </w:r>
     </w:p>
     <w:p>
@@ -3462,7 +3491,7 @@
           <w:numId w:val="1"/>
         </w:numPr>
       </w:pPr>
-      <w:hyperlink r:id="rId16" w:history="1">
+      <w:hyperlink r:id="rId15" w:history="1">
         <w:r>
           <w:rPr>
             <w:rStyle w:val="Hyperlink"/>
@@ -3479,7 +3508,7 @@
           <w:numId w:val="1"/>
         </w:numPr>
       </w:pPr>
-      <w:hyperlink r:id="rId17" w:history="1">
+      <w:hyperlink r:id="rId16" w:history="1">
         <w:r>
           <w:rPr>
             <w:rStyle w:val="Hyperlink"/>
@@ -3499,7 +3528,7 @@
           <w:numId w:val="1"/>
         </w:numPr>
       </w:pPr>
-      <w:hyperlink r:id="rId18" w:history="1">
+      <w:hyperlink r:id="rId17" w:history="1">
         <w:r>
           <w:rPr>
             <w:rStyle w:val="Hyperlink"/>
@@ -3514,15 +3543,12 @@
         <w:ind w:left="1800"/>
       </w:pPr>
     </w:p>
-    <w:p>
-      <w:bookmarkStart w:id="0" w:name="_GoBack"/>
-      <w:bookmarkEnd w:id="0"/>
-    </w:p>
+    <w:p/>
     <w:sectPr>
-      <w:headerReference w:type="even" r:id="rId19"/>
-      <w:headerReference w:type="default" r:id="rId20"/>
-      <w:footerReference w:type="even" r:id="rId21"/>
-      <w:footerReference w:type="default" r:id="rId22"/>
+      <w:headerReference w:type="even" r:id="rId18"/>
+      <w:headerReference w:type="default" r:id="rId19"/>
+      <w:footerReference w:type="even" r:id="rId20"/>
+      <w:footerReference w:type="default" r:id="rId21"/>
       <w:pgSz w:w="12240" w:h="15840"/>
       <w:pgMar w:top="1440" w:right="1800" w:bottom="1440" w:left="1800" w:header="720" w:footer="720" w:gutter="0"/>
       <w:cols w:space="720"/>
@@ -3533,7 +3559,7 @@
 </file>
 
 <file path=word/endnotes.xml><?xml version="1.0" encoding="utf-8"?>
-<w:endnotes xmlns:wpc="http://schemas.microsoft.com/office/word/2010/wordprocessingCanvas" xmlns:mo="http://schemas.microsoft.com/office/mac/office/2008/main" xmlns:mc="http://schemas.openxmlformats.org/markup-compatibility/2006" xmlns:mv="urn:schemas-microsoft-com:mac:vml" xmlns:o="urn:schemas-microsoft-com:office:office" xmlns:r="http://schemas.openxmlformats.org/officeDocument/2006/relationships" xmlns:m="http://schemas.openxmlformats.org/officeDocument/2006/math" xmlns:v="urn:schemas-microsoft-com:vml" xmlns:wp14="http://schemas.microsoft.com/office/word/2010/wordprocessingDrawing" xmlns:wp="http://schemas.openxmlformats.org/drawingml/2006/wordprocessingDrawing" xmlns:w10="urn:schemas-microsoft-com:office:word" xmlns:w="http://schemas.openxmlformats.org/wordprocessingml/2006/main" xmlns:w14="http://schemas.microsoft.com/office/word/2010/wordml" xmlns:wpg="http://schemas.microsoft.com/office/word/2010/wordprocessingGroup" xmlns:wpi="http://schemas.microsoft.com/office/word/2010/wordprocessingInk" xmlns:wne="http://schemas.microsoft.com/office/word/2006/wordml" xmlns:wps="http://schemas.microsoft.com/office/word/2010/wordprocessingShape" mc:Ignorable="w14 wp14">
+<w:endnotes xmlns:wpc="http://schemas.microsoft.com/office/word/2010/wordprocessingCanvas" xmlns:mo="http://schemas.microsoft.com/office/mac/office/2008/main" xmlns:mc="http://schemas.openxmlformats.org/markup-compatibility/2006" xmlns:mv="urn:schemas-microsoft-com:mac:vml" xmlns:o="urn:schemas-microsoft-com:office:office" xmlns:r="http://schemas.openxmlformats.org/officeDocument/2006/relationships" xmlns:m="http://schemas.openxmlformats.org/officeDocument/2006/math" xmlns:v="urn:schemas-microsoft-com:vml" xmlns:wp14="http://schemas.microsoft.com/office/word/2010/wordprocessingDrawing" xmlns:wp="http://schemas.openxmlformats.org/drawingml/2006/wordprocessingDrawing" xmlns:w10="urn:schemas-microsoft-com:office:word" xmlns:w="http://schemas.openxmlformats.org/wordprocessingml/2006/main" xmlns:w14="http://schemas.microsoft.com/office/word/2010/wordml" xmlns:w15="http://schemas.microsoft.com/office/word/2012/wordml" xmlns:wpg="http://schemas.microsoft.com/office/word/2010/wordprocessingGroup" xmlns:wpi="http://schemas.microsoft.com/office/word/2010/wordprocessingInk" xmlns:wne="http://schemas.microsoft.com/office/word/2006/wordml" xmlns:wps="http://schemas.microsoft.com/office/word/2010/wordprocessingShape" mc:Ignorable="w14 w15 wp14">
   <w:endnote w:type="separator" w:id="-1">
     <w:p>
       <w:r>
@@ -3552,7 +3578,7 @@
 </file>
 
 <file path=word/footer1.xml><?xml version="1.0" encoding="utf-8"?>
-<w:ftr xmlns:wpc="http://schemas.microsoft.com/office/word/2010/wordprocessingCanvas" xmlns:mo="http://schemas.microsoft.com/office/mac/office/2008/main" xmlns:mc="http://schemas.openxmlformats.org/markup-compatibility/2006" xmlns:mv="urn:schemas-microsoft-com:mac:vml" xmlns:o="urn:schemas-microsoft-com:office:office" xmlns:r="http://schemas.openxmlformats.org/officeDocument/2006/relationships" xmlns:m="http://schemas.openxmlformats.org/officeDocument/2006/math" xmlns:v="urn:schemas-microsoft-com:vml" xmlns:wp14="http://schemas.microsoft.com/office/word/2010/wordprocessingDrawing" xmlns:wp="http://schemas.openxmlformats.org/drawingml/2006/wordprocessingDrawing" xmlns:w10="urn:schemas-microsoft-com:office:word" xmlns:w="http://schemas.openxmlformats.org/wordprocessingml/2006/main" xmlns:w14="http://schemas.microsoft.com/office/word/2010/wordml" xmlns:wpg="http://schemas.microsoft.com/office/word/2010/wordprocessingGroup" xmlns:wpi="http://schemas.microsoft.com/office/word/2010/wordprocessingInk" xmlns:wne="http://schemas.microsoft.com/office/word/2006/wordml" xmlns:wps="http://schemas.microsoft.com/office/word/2010/wordprocessingShape" mc:Ignorable="w14 wp14">
+<w:ftr xmlns:wpc="http://schemas.microsoft.com/office/word/2010/wordprocessingCanvas" xmlns:mo="http://schemas.microsoft.com/office/mac/office/2008/main" xmlns:mc="http://schemas.openxmlformats.org/markup-compatibility/2006" xmlns:mv="urn:schemas-microsoft-com:mac:vml" xmlns:o="urn:schemas-microsoft-com:office:office" xmlns:r="http://schemas.openxmlformats.org/officeDocument/2006/relationships" xmlns:m="http://schemas.openxmlformats.org/officeDocument/2006/math" xmlns:v="urn:schemas-microsoft-com:vml" xmlns:wp14="http://schemas.microsoft.com/office/word/2010/wordprocessingDrawing" xmlns:wp="http://schemas.openxmlformats.org/drawingml/2006/wordprocessingDrawing" xmlns:w10="urn:schemas-microsoft-com:office:word" xmlns:w="http://schemas.openxmlformats.org/wordprocessingml/2006/main" xmlns:w14="http://schemas.microsoft.com/office/word/2010/wordml" xmlns:w15="http://schemas.microsoft.com/office/word/2012/wordml" xmlns:wpg="http://schemas.microsoft.com/office/word/2010/wordprocessingGroup" xmlns:wpi="http://schemas.microsoft.com/office/word/2010/wordprocessingInk" xmlns:wne="http://schemas.microsoft.com/office/word/2006/wordml" xmlns:wps="http://schemas.microsoft.com/office/word/2010/wordprocessingShape" mc:Ignorable="w14 w15 wp14">
   <w:p>
     <w:pPr>
       <w:pStyle w:val="Footer"/>
@@ -3590,7 +3616,7 @@
 </file>
 
 <file path=word/footer2.xml><?xml version="1.0" encoding="utf-8"?>
-<w:ftr xmlns:wpc="http://schemas.microsoft.com/office/word/2010/wordprocessingCanvas" xmlns:mo="http://schemas.microsoft.com/office/mac/office/2008/main" xmlns:mc="http://schemas.openxmlformats.org/markup-compatibility/2006" xmlns:mv="urn:schemas-microsoft-com:mac:vml" xmlns:o="urn:schemas-microsoft-com:office:office" xmlns:r="http://schemas.openxmlformats.org/officeDocument/2006/relationships" xmlns:m="http://schemas.openxmlformats.org/officeDocument/2006/math" xmlns:v="urn:schemas-microsoft-com:vml" xmlns:wp14="http://schemas.microsoft.com/office/word/2010/wordprocessingDrawing" xmlns:wp="http://schemas.openxmlformats.org/drawingml/2006/wordprocessingDrawing" xmlns:w10="urn:schemas-microsoft-com:office:word" xmlns:w="http://schemas.openxmlformats.org/wordprocessingml/2006/main" xmlns:w14="http://schemas.microsoft.com/office/word/2010/wordml" xmlns:wpg="http://schemas.microsoft.com/office/word/2010/wordprocessingGroup" xmlns:wpi="http://schemas.microsoft.com/office/word/2010/wordprocessingInk" xmlns:wne="http://schemas.microsoft.com/office/word/2006/wordml" xmlns:wps="http://schemas.microsoft.com/office/word/2010/wordprocessingShape" mc:Ignorable="w14 wp14">
+<w:ftr xmlns:wpc="http://schemas.microsoft.com/office/word/2010/wordprocessingCanvas" xmlns:mo="http://schemas.microsoft.com/office/mac/office/2008/main" xmlns:mc="http://schemas.openxmlformats.org/markup-compatibility/2006" xmlns:mv="urn:schemas-microsoft-com:mac:vml" xmlns:o="urn:schemas-microsoft-com:office:office" xmlns:r="http://schemas.openxmlformats.org/officeDocument/2006/relationships" xmlns:m="http://schemas.openxmlformats.org/officeDocument/2006/math" xmlns:v="urn:schemas-microsoft-com:vml" xmlns:wp14="http://schemas.microsoft.com/office/word/2010/wordprocessingDrawing" xmlns:wp="http://schemas.openxmlformats.org/drawingml/2006/wordprocessingDrawing" xmlns:w10="urn:schemas-microsoft-com:office:word" xmlns:w="http://schemas.openxmlformats.org/wordprocessingml/2006/main" xmlns:w14="http://schemas.microsoft.com/office/word/2010/wordml" xmlns:w15="http://schemas.microsoft.com/office/word/2012/wordml" xmlns:wpg="http://schemas.microsoft.com/office/word/2010/wordprocessingGroup" xmlns:wpi="http://schemas.microsoft.com/office/word/2010/wordprocessingInk" xmlns:wne="http://schemas.microsoft.com/office/word/2006/wordml" xmlns:wps="http://schemas.microsoft.com/office/word/2010/wordprocessingShape" mc:Ignorable="w14 w15 wp14">
   <w:p>
     <w:pPr>
       <w:pStyle w:val="Footer"/>
@@ -3641,7 +3667,7 @@
 </file>
 
 <file path=word/footnotes.xml><?xml version="1.0" encoding="utf-8"?>
-<w:footnotes xmlns:wpc="http://schemas.microsoft.com/office/word/2010/wordprocessingCanvas" xmlns:mo="http://schemas.microsoft.com/office/mac/office/2008/main" xmlns:mc="http://schemas.openxmlformats.org/markup-compatibility/2006" xmlns:mv="urn:schemas-microsoft-com:mac:vml" xmlns:o="urn:schemas-microsoft-com:office:office" xmlns:r="http://schemas.openxmlformats.org/officeDocument/2006/relationships" xmlns:m="http://schemas.openxmlformats.org/officeDocument/2006/math" xmlns:v="urn:schemas-microsoft-com:vml" xmlns:wp14="http://schemas.microsoft.com/office/word/2010/wordprocessingDrawing" xmlns:wp="http://schemas.openxmlformats.org/drawingml/2006/wordprocessingDrawing" xmlns:w10="urn:schemas-microsoft-com:office:word" xmlns:w="http://schemas.openxmlformats.org/wordprocessingml/2006/main" xmlns:w14="http://schemas.microsoft.com/office/word/2010/wordml" xmlns:wpg="http://schemas.microsoft.com/office/word/2010/wordprocessingGroup" xmlns:wpi="http://schemas.microsoft.com/office/word/2010/wordprocessingInk" xmlns:wne="http://schemas.microsoft.com/office/word/2006/wordml" xmlns:wps="http://schemas.microsoft.com/office/word/2010/wordprocessingShape" mc:Ignorable="w14 wp14">
+<w:footnotes xmlns:wpc="http://schemas.microsoft.com/office/word/2010/wordprocessingCanvas" xmlns:mo="http://schemas.microsoft.com/office/mac/office/2008/main" xmlns:mc="http://schemas.openxmlformats.org/markup-compatibility/2006" xmlns:mv="urn:schemas-microsoft-com:mac:vml" xmlns:o="urn:schemas-microsoft-com:office:office" xmlns:r="http://schemas.openxmlformats.org/officeDocument/2006/relationships" xmlns:m="http://schemas.openxmlformats.org/officeDocument/2006/math" xmlns:v="urn:schemas-microsoft-com:vml" xmlns:wp14="http://schemas.microsoft.com/office/word/2010/wordprocessingDrawing" xmlns:wp="http://schemas.openxmlformats.org/drawingml/2006/wordprocessingDrawing" xmlns:w10="urn:schemas-microsoft-com:office:word" xmlns:w="http://schemas.openxmlformats.org/wordprocessingml/2006/main" xmlns:w14="http://schemas.microsoft.com/office/word/2010/wordml" xmlns:w15="http://schemas.microsoft.com/office/word/2012/wordml" xmlns:wpg="http://schemas.microsoft.com/office/word/2010/wordprocessingGroup" xmlns:wpi="http://schemas.microsoft.com/office/word/2010/wordprocessingInk" xmlns:wne="http://schemas.microsoft.com/office/word/2006/wordml" xmlns:wps="http://schemas.microsoft.com/office/word/2010/wordprocessingShape" mc:Ignorable="w14 w15 wp14">
   <w:footnote w:type="separator" w:id="-1">
     <w:p>
       <w:r>
@@ -3660,7 +3686,7 @@
 </file>
 
 <file path=word/header1.xml><?xml version="1.0" encoding="utf-8"?>
-<w:hdr xmlns:wpc="http://schemas.microsoft.com/office/word/2010/wordprocessingCanvas" xmlns:mo="http://schemas.microsoft.com/office/mac/office/2008/main" xmlns:mc="http://schemas.openxmlformats.org/markup-compatibility/2006" xmlns:mv="urn:schemas-microsoft-com:mac:vml" xmlns:o="urn:schemas-microsoft-com:office:office" xmlns:r="http://schemas.openxmlformats.org/officeDocument/2006/relationships" xmlns:m="http://schemas.openxmlformats.org/officeDocument/2006/math" xmlns:v="urn:schemas-microsoft-com:vml" xmlns:wp14="http://schemas.microsoft.com/office/word/2010/wordprocessingDrawing" xmlns:wp="http://schemas.openxmlformats.org/drawingml/2006/wordprocessingDrawing" xmlns:w10="urn:schemas-microsoft-com:office:word" xmlns:w="http://schemas.openxmlformats.org/wordprocessingml/2006/main" xmlns:w14="http://schemas.microsoft.com/office/word/2010/wordml" xmlns:wpg="http://schemas.microsoft.com/office/word/2010/wordprocessingGroup" xmlns:wpi="http://schemas.microsoft.com/office/word/2010/wordprocessingInk" xmlns:wne="http://schemas.microsoft.com/office/word/2006/wordml" xmlns:wps="http://schemas.microsoft.com/office/word/2010/wordprocessingShape" mc:Ignorable="w14 wp14">
+<w:hdr xmlns:wpc="http://schemas.microsoft.com/office/word/2010/wordprocessingCanvas" xmlns:mo="http://schemas.microsoft.com/office/mac/office/2008/main" xmlns:mc="http://schemas.openxmlformats.org/markup-compatibility/2006" xmlns:mv="urn:schemas-microsoft-com:mac:vml" xmlns:o="urn:schemas-microsoft-com:office:office" xmlns:r="http://schemas.openxmlformats.org/officeDocument/2006/relationships" xmlns:m="http://schemas.openxmlformats.org/officeDocument/2006/math" xmlns:v="urn:schemas-microsoft-com:vml" xmlns:wp14="http://schemas.microsoft.com/office/word/2010/wordprocessingDrawing" xmlns:wp="http://schemas.openxmlformats.org/drawingml/2006/wordprocessingDrawing" xmlns:w10="urn:schemas-microsoft-com:office:word" xmlns:w="http://schemas.openxmlformats.org/wordprocessingml/2006/main" xmlns:w14="http://schemas.microsoft.com/office/word/2010/wordml" xmlns:w15="http://schemas.microsoft.com/office/word/2012/wordml" xmlns:wpg="http://schemas.microsoft.com/office/word/2010/wordprocessingGroup" xmlns:wpi="http://schemas.microsoft.com/office/word/2010/wordprocessingInk" xmlns:wne="http://schemas.microsoft.com/office/word/2006/wordml" xmlns:wps="http://schemas.microsoft.com/office/word/2010/wordprocessingShape" mc:Ignorable="w14 w15 wp14">
   <w:p>
     <w:pPr>
       <w:pStyle w:val="Header"/>
@@ -3674,6 +3700,7 @@
         <w:temporary/>
         <w:showingPlcHdr/>
       </w:sdtPr>
+      <w:sdtEndPr/>
       <w:sdtContent>
         <w:r>
           <w:t>[Type text]</w:t>
@@ -3692,6 +3719,7 @@
         <w:temporary/>
         <w:showingPlcHdr/>
       </w:sdtPr>
+      <w:sdtEndPr/>
       <w:sdtContent>
         <w:r>
           <w:t>[Type text]</w:t>
@@ -3710,6 +3738,7 @@
         <w:temporary/>
         <w:showingPlcHdr/>
       </w:sdtPr>
+      <w:sdtEndPr/>
       <w:sdtContent>
         <w:r>
           <w:t>[Type text]</w:t>
@@ -3726,7 +3755,7 @@
 </file>
 
 <file path=word/header2.xml><?xml version="1.0" encoding="utf-8"?>
-<w:hdr xmlns:wpc="http://schemas.microsoft.com/office/word/2010/wordprocessingCanvas" xmlns:mo="http://schemas.microsoft.com/office/mac/office/2008/main" xmlns:mc="http://schemas.openxmlformats.org/markup-compatibility/2006" xmlns:mv="urn:schemas-microsoft-com:mac:vml" xmlns:o="urn:schemas-microsoft-com:office:office" xmlns:r="http://schemas.openxmlformats.org/officeDocument/2006/relationships" xmlns:m="http://schemas.openxmlformats.org/officeDocument/2006/math" xmlns:v="urn:schemas-microsoft-com:vml" xmlns:wp14="http://schemas.microsoft.com/office/word/2010/wordprocessingDrawing" xmlns:wp="http://schemas.openxmlformats.org/drawingml/2006/wordprocessingDrawing" xmlns:w10="urn:schemas-microsoft-com:office:word" xmlns:w="http://schemas.openxmlformats.org/wordprocessingml/2006/main" xmlns:w14="http://schemas.microsoft.com/office/word/2010/wordml" xmlns:wpg="http://schemas.microsoft.com/office/word/2010/wordprocessingGroup" xmlns:wpi="http://schemas.microsoft.com/office/word/2010/wordprocessingInk" xmlns:wne="http://schemas.microsoft.com/office/word/2006/wordml" xmlns:wps="http://schemas.microsoft.com/office/word/2010/wordprocessingShape" mc:Ignorable="w14 wp14">
+<w:hdr xmlns:wpc="http://schemas.microsoft.com/office/word/2010/wordprocessingCanvas" xmlns:mo="http://schemas.microsoft.com/office/mac/office/2008/main" xmlns:mc="http://schemas.openxmlformats.org/markup-compatibility/2006" xmlns:mv="urn:schemas-microsoft-com:mac:vml" xmlns:o="urn:schemas-microsoft-com:office:office" xmlns:r="http://schemas.openxmlformats.org/officeDocument/2006/relationships" xmlns:m="http://schemas.openxmlformats.org/officeDocument/2006/math" xmlns:v="urn:schemas-microsoft-com:vml" xmlns:wp14="http://schemas.microsoft.com/office/word/2010/wordprocessingDrawing" xmlns:wp="http://schemas.openxmlformats.org/drawingml/2006/wordprocessingDrawing" xmlns:w10="urn:schemas-microsoft-com:office:word" xmlns:w="http://schemas.openxmlformats.org/wordprocessingml/2006/main" xmlns:w14="http://schemas.microsoft.com/office/word/2010/wordml" xmlns:w15="http://schemas.microsoft.com/office/word/2012/wordml" xmlns:wpg="http://schemas.microsoft.com/office/word/2010/wordprocessingGroup" xmlns:wpi="http://schemas.microsoft.com/office/word/2010/wordprocessingInk" xmlns:wne="http://schemas.microsoft.com/office/word/2006/wordml" xmlns:wps="http://schemas.microsoft.com/office/word/2010/wordprocessingShape" mc:Ignorable="w14 w15 wp14">
   <w:p>
     <w:pPr>
       <w:pStyle w:val="Header"/>
@@ -3756,7 +3785,7 @@
 </file>
 
 <file path=word/numbering.xml><?xml version="1.0" encoding="utf-8"?>
-<w:numbering xmlns:wpc="http://schemas.microsoft.com/office/word/2010/wordprocessingCanvas" xmlns:mo="http://schemas.microsoft.com/office/mac/office/2008/main" xmlns:mc="http://schemas.openxmlformats.org/markup-compatibility/2006" xmlns:mv="urn:schemas-microsoft-com:mac:vml" xmlns:o="urn:schemas-microsoft-com:office:office" xmlns:r="http://schemas.openxmlformats.org/officeDocument/2006/relationships" xmlns:m="http://schemas.openxmlformats.org/officeDocument/2006/math" xmlns:v="urn:schemas-microsoft-com:vml" xmlns:wp14="http://schemas.microsoft.com/office/word/2010/wordprocessingDrawing" xmlns:wp="http://schemas.openxmlformats.org/drawingml/2006/wordprocessingDrawing" xmlns:w10="urn:schemas-microsoft-com:office:word" xmlns:w="http://schemas.openxmlformats.org/wordprocessingml/2006/main" xmlns:w14="http://schemas.microsoft.com/office/word/2010/wordml" xmlns:wpg="http://schemas.microsoft.com/office/word/2010/wordprocessingGroup" xmlns:wpi="http://schemas.microsoft.com/office/word/2010/wordprocessingInk" xmlns:wne="http://schemas.microsoft.com/office/word/2006/wordml" xmlns:wps="http://schemas.microsoft.com/office/word/2010/wordprocessingShape" mc:Ignorable="w14 wp14">
+<w:numbering xmlns:wpc="http://schemas.microsoft.com/office/word/2010/wordprocessingCanvas" xmlns:mo="http://schemas.microsoft.com/office/mac/office/2008/main" xmlns:mc="http://schemas.openxmlformats.org/markup-compatibility/2006" xmlns:mv="urn:schemas-microsoft-com:mac:vml" xmlns:o="urn:schemas-microsoft-com:office:office" xmlns:r="http://schemas.openxmlformats.org/officeDocument/2006/relationships" xmlns:m="http://schemas.openxmlformats.org/officeDocument/2006/math" xmlns:v="urn:schemas-microsoft-com:vml" xmlns:wp14="http://schemas.microsoft.com/office/word/2010/wordprocessingDrawing" xmlns:wp="http://schemas.openxmlformats.org/drawingml/2006/wordprocessingDrawing" xmlns:w10="urn:schemas-microsoft-com:office:word" xmlns:w="http://schemas.openxmlformats.org/wordprocessingml/2006/main" xmlns:w14="http://schemas.microsoft.com/office/word/2010/wordml" xmlns:w15="http://schemas.microsoft.com/office/word/2012/wordml" xmlns:wpg="http://schemas.microsoft.com/office/word/2010/wordprocessingGroup" xmlns:wpi="http://schemas.microsoft.com/office/word/2010/wordprocessingInk" xmlns:wne="http://schemas.microsoft.com/office/word/2006/wordml" xmlns:wps="http://schemas.microsoft.com/office/word/2010/wordprocessingShape" mc:Ignorable="w14 w15 wp14">
   <w:abstractNum w:abstractNumId="0">
     <w:nsid w:val="371A27B1"/>
     <w:multiLevelType w:val="hybridMultilevel"/>
@@ -3876,7 +3905,7 @@
 </file>
 
 <file path=word/styles.xml><?xml version="1.0" encoding="utf-8"?>
-<w:styles xmlns:mc="http://schemas.openxmlformats.org/markup-compatibility/2006" xmlns:r="http://schemas.openxmlformats.org/officeDocument/2006/relationships" xmlns:w="http://schemas.openxmlformats.org/wordprocessingml/2006/main" xmlns:w14="http://schemas.microsoft.com/office/word/2010/wordml" mc:Ignorable="w14">
+<w:styles xmlns:mc="http://schemas.openxmlformats.org/markup-compatibility/2006" xmlns:r="http://schemas.openxmlformats.org/officeDocument/2006/relationships" xmlns:w="http://schemas.openxmlformats.org/wordprocessingml/2006/main" xmlns:w14="http://schemas.microsoft.com/office/word/2010/wordml" xmlns:w15="http://schemas.microsoft.com/office/word/2012/wordml" mc:Ignorable="w14 w15">
   <w:docDefaults>
     <w:rPrDefault>
       <w:rPr>
@@ -3888,449 +3917,389 @@
     </w:rPrDefault>
     <w:pPrDefault/>
   </w:docDefaults>
-  <w:latentStyles w:defLockedState="0" w:defUIPriority="99" w:defSemiHidden="1" w:defUnhideWhenUsed="1" w:defQFormat="0" w:count="276">
-    <w:lsdException w:name="Normal" w:semiHidden="0" w:uiPriority="0" w:unhideWhenUsed="0" w:qFormat="1"/>
-    <w:lsdException w:name="heading 1" w:semiHidden="0" w:uiPriority="9" w:unhideWhenUsed="0" w:qFormat="1"/>
-    <w:lsdException w:name="heading 2" w:uiPriority="9" w:qFormat="1"/>
-    <w:lsdException w:name="heading 3" w:uiPriority="9" w:qFormat="1"/>
-    <w:lsdException w:name="heading 4" w:uiPriority="9" w:qFormat="1"/>
-    <w:lsdException w:name="heading 5" w:uiPriority="9" w:qFormat="1"/>
-    <w:lsdException w:name="heading 6" w:uiPriority="9" w:qFormat="1"/>
-    <w:lsdException w:name="heading 7" w:uiPriority="9" w:qFormat="1"/>
-    <w:lsdException w:name="heading 8" w:uiPriority="9" w:qFormat="1"/>
-    <w:lsdException w:name="heading 9" w:uiPriority="9" w:qFormat="1"/>
-    <w:lsdException w:name="toc 1" w:uiPriority="39"/>
-    <w:lsdException w:name="toc 2" w:uiPriority="39"/>
-    <w:lsdException w:name="toc 3" w:uiPriority="39"/>
-    <w:lsdException w:name="toc 4" w:uiPriority="39"/>
-    <w:lsdException w:name="toc 5" w:uiPriority="39"/>
-    <w:lsdException w:name="toc 6" w:uiPriority="39"/>
-    <w:lsdException w:name="toc 7" w:uiPriority="39"/>
-    <w:lsdException w:name="toc 8" w:uiPriority="39"/>
-    <w:lsdException w:name="toc 9" w:uiPriority="39"/>
-    <w:lsdException w:name="caption" w:uiPriority="35" w:qFormat="1"/>
-    <w:lsdException w:name="Title" w:semiHidden="0" w:uiPriority="10" w:unhideWhenUsed="0" w:qFormat="1"/>
-    <w:lsdException w:name="Default Paragraph Font" w:uiPriority="1"/>
-    <w:lsdException w:name="Subtitle" w:semiHidden="0" w:uiPriority="11" w:unhideWhenUsed="0" w:qFormat="1"/>
-    <w:lsdException w:name="Strong" w:semiHidden="0" w:uiPriority="22" w:unhideWhenUsed="0" w:qFormat="1"/>
-    <w:lsdException w:name="Emphasis" w:semiHidden="0" w:uiPriority="20" w:unhideWhenUsed="0" w:qFormat="1"/>
-    <w:lsdException w:name="Table Grid" w:semiHidden="0" w:uiPriority="59" w:unhideWhenUsed="0"/>
-    <w:lsdException w:name="Placeholder Text" w:unhideWhenUsed="0"/>
-    <w:lsdException w:name="No Spacing" w:semiHidden="0" w:uiPriority="1" w:unhideWhenUsed="0" w:qFormat="1"/>
-    <w:lsdException w:name="Light Shading" w:semiHidden="0" w:uiPriority="60" w:unhideWhenUsed="0"/>
-    <w:lsdException w:name="Light List" w:semiHidden="0" w:uiPriority="61" w:unhideWhenUsed="0"/>
-    <w:lsdException w:name="Light Grid" w:semiHidden="0" w:uiPriority="62" w:unhideWhenUsed="0"/>
-    <w:lsdException w:name="Medium Shading 1" w:semiHidden="0" w:uiPriority="63" w:unhideWhenUsed="0"/>
-    <w:lsdException w:name="Medium Shading 2" w:semiHidden="0" w:uiPriority="64" w:unhideWhenUsed="0"/>
-    <w:lsdException w:name="Medium List 1" w:semiHidden="0" w:uiPriority="65" w:unhideWhenUsed="0"/>
-    <w:lsdException w:name="Medium List 2" w:semiHidden="0" w:uiPriority="66" w:unhideWhenUsed="0"/>
-    <w:lsdException w:name="Medium Grid 1" w:semiHidden="0" w:uiPriority="67" w:unhideWhenUsed="0"/>
-    <w:lsdException w:name="Medium Grid 2" w:semiHidden="0" w:uiPriority="68" w:unhideWhenUsed="0"/>
-    <w:lsdException w:name="Medium Grid 3" w:semiHidden="0" w:uiPriority="69" w:unhideWhenUsed="0"/>
-    <w:lsdException w:name="Dark List" w:semiHidden="0" w:uiPriority="70" w:unhideWhenUsed="0"/>
-    <w:lsdException w:name="Colorful Shading" w:semiHidden="0" w:uiPriority="71" w:unhideWhenUsed="0"/>
-    <w:lsdException w:name="Colorful List" w:semiHidden="0" w:uiPriority="72" w:unhideWhenUsed="0"/>
-    <w:lsdException w:name="Colorful Grid" w:semiHidden="0" w:uiPriority="73" w:unhideWhenUsed="0"/>
-    <w:lsdException w:name="Light Shading Accent 1" w:semiHidden="0" w:uiPriority="60" w:unhideWhenUsed="0"/>
-    <w:lsdException w:name="Light List Accent 1" w:semiHidden="0" w:uiPriority="61" w:unhideWhenUsed="0"/>
-    <w:lsdException w:name="Light Grid Accent 1" w:semiHidden="0" w:uiPriority="62" w:unhideWhenUsed="0"/>
-    <w:lsdException w:name="Medium Shading 1 Accent 1" w:semiHidden="0" w:uiPriority="63" w:unhideWhenUsed="0"/>
-    <w:lsdException w:name="Medium Shading 2 Accent 1" w:semiHidden="0" w:uiPriority="64" w:unhideWhenUsed="0"/>
-    <w:lsdException w:name="Medium List 1 Accent 1" w:semiHidden="0" w:uiPriority="65" w:unhideWhenUsed="0"/>
-    <w:lsdException w:name="Revision" w:unhideWhenUsed="0"/>
-    <w:lsdException w:name="List Paragraph" w:semiHidden="0" w:uiPriority="34" w:unhideWhenUsed="0" w:qFormat="1"/>
-    <w:lsdException w:name="Quote" w:semiHidden="0" w:uiPriority="29" w:unhideWhenUsed="0" w:qFormat="1"/>
-    <w:lsdException w:name="Intense Quote" w:semiHidden="0" w:uiPriority="30" w:unhideWhenUsed="0" w:qFormat="1"/>
-    <w:lsdException w:name="Medium List 2 Accent 1" w:semiHidden="0" w:uiPriority="66" w:unhideWhenUsed="0"/>
-    <w:lsdException w:name="Medium Grid 1 Accent 1" w:semiHidden="0" w:uiPriority="67" w:unhideWhenUsed="0"/>
-    <w:lsdException w:name="Medium Grid 2 Accent 1" w:semiHidden="0" w:uiPriority="68" w:unhideWhenUsed="0"/>
-    <w:lsdException w:name="Medium Grid 3 Accent 1" w:semiHidden="0" w:uiPriority="69" w:unhideWhenUsed="0"/>
-    <w:lsdException w:name="Dark List Accent 1" w:semiHidden="0" w:uiPriority="70" w:unhideWhenUsed="0"/>
-    <w:lsdException w:name="Colorful Shading Accent 1" w:semiHidden="0" w:uiPriority="71" w:unhideWhenUsed="0"/>
-    <w:lsdException w:name="Colorful List Accent 1" w:semiHidden="0" w:uiPriority="72" w:unhideWhenUsed="0"/>
-    <w:lsdException w:name="Colorful Grid Accent 1" w:semiHidden="0" w:uiPriority="73" w:unhideWhenUsed="0"/>
-    <w:lsdException w:name="Light Shading Accent 2" w:semiHidden="0" w:uiPriority="60" w:unhideWhenUsed="0"/>
-    <w:lsdException w:name="Light List Accent 2" w:semiHidden="0" w:uiPriority="61" w:unhideWhenUsed="0"/>
-    <w:lsdException w:name="Light Grid Accent 2" w:semiHidden="0" w:uiPriority="62" w:unhideWhenUsed="0"/>
-    <w:lsdException w:name="Medium Shading 1 Accent 2" w:semiHidden="0" w:uiPriority="63" w:unhideWhenUsed="0"/>
-    <w:lsdException w:name="Medium Shading 2 Accent 2" w:semiHidden="0" w:uiPriority="64" w:unhideWhenUsed="0"/>
-    <w:lsdException w:name="Medium List 1 Accent 2" w:semiHidden="0" w:uiPriority="65" w:unhideWhenUsed="0"/>
-    <w:lsdException w:name="Medium List 2 Accent 2" w:semiHidden="0" w:uiPriority="66" w:unhideWhenUsed="0"/>
-    <w:lsdException w:name="Medium Grid 1 Accent 2" w:semiHidden="0" w:uiPriority="67" w:unhideWhenUsed="0"/>
-    <w:lsdException w:name="Medium Grid 2 Accent 2" w:semiHidden="0" w:uiPriority="68" w:unhideWhenUsed="0"/>
-    <w:lsdException w:name="Medium Grid 3 Accent 2" w:semiHidden="0" w:uiPriority="69" w:unhideWhenUsed="0"/>
-    <w:lsdException w:name="Dark List Accent 2" w:semiHidden="0" w:uiPriority="70" w:unhideWhenUsed="0"/>
-    <w:lsdException w:name="Colorful Shading Accent 2" w:semiHidden="0" w:uiPriority="71" w:unhideWhenUsed="0"/>
-    <w:lsdException w:name="Colorful List Accent 2" w:semiHidden="0" w:uiPriority="72" w:unhideWhenUsed="0"/>
-    <w:lsdException w:name="Colorful Grid Accent 2" w:semiHidden="0" w:uiPriority="73" w:unhideWhenUsed="0"/>
-    <w:lsdException w:name="Light Shading Accent 3" w:semiHidden="0" w:uiPriority="60" w:unhideWhenUsed="0"/>
-    <w:lsdException w:name="Light List Accent 3" w:semiHidden="0" w:uiPriority="61" w:unhideWhenUsed="0"/>
-    <w:lsdException w:name="Light Grid Accent 3" w:semiHidden="0" w:uiPriority="62" w:unhideWhenUsed="0"/>
-    <w:lsdException w:name="Medium Shading 1 Accent 3" w:semiHidden="0" w:uiPriority="63" w:unhideWhenUsed="0"/>
-    <w:lsdException w:name="Medium Shading 2 Accent 3" w:semiHidden="0" w:uiPriority="64" w:unhideWhenUsed="0"/>
-    <w:lsdException w:name="Medium List 1 Accent 3" w:semiHidden="0" w:uiPriority="65" w:unhideWhenUsed="0"/>
-    <w:lsdException w:name="Medium List 2 Accent 3" w:semiHidden="0" w:uiPriority="66" w:unhideWhenUsed="0"/>
-    <w:lsdException w:name="Medium Grid 1 Accent 3" w:semiHidden="0" w:uiPriority="67" w:unhideWhenUsed="0"/>
-    <w:lsdException w:name="Medium Grid 2 Accent 3" w:semiHidden="0" w:uiPriority="68" w:unhideWhenUsed="0"/>
-    <w:lsdException w:name="Medium Grid 3 Accent 3" w:semiHidden="0" w:uiPriority="69" w:unhideWhenUsed="0"/>
-    <w:lsdException w:name="Dark List Accent 3" w:semiHidden="0" w:uiPriority="70" w:unhideWhenUsed="0"/>
-    <w:lsdException w:name="Colorful Shading Accent 3" w:semiHidden="0" w:uiPriority="71" w:unhideWhenUsed="0"/>
-    <w:lsdException w:name="Colorful List Accent 3" w:semiHidden="0" w:uiPriority="72" w:unhideWhenUsed="0"/>
-    <w:lsdException w:name="Colorful Grid Accent 3" w:semiHidden="0" w:uiPriority="73" w:unhideWhenUsed="0"/>
-    <w:lsdException w:name="Light Shading Accent 4" w:semiHidden="0" w:uiPriority="60" w:unhideWhenUsed="0"/>
-    <w:lsdException w:name="Light List Accent 4" w:semiHidden="0" w:uiPriority="61" w:unhideWhenUsed="0"/>
-    <w:lsdException w:name="Light Grid Accent 4" w:semiHidden="0" w:uiPriority="62" w:unhideWhenUsed="0"/>
-    <w:lsdException w:name="Medium Shading 1 Accent 4" w:semiHidden="0" w:uiPriority="63" w:unhideWhenUsed="0"/>
-    <w:lsdException w:name="Medium Shading 2 Accent 4" w:semiHidden="0" w:uiPriority="64" w:unhideWhenUsed="0"/>
-    <w:lsdException w:name="Medium List 1 Accent 4" w:semiHidden="0" w:uiPriority="65" w:unhideWhenUsed="0"/>
-    <w:lsdException w:name="Medium List 2 Accent 4" w:semiHidden="0" w:uiPriority="66" w:unhideWhenUsed="0"/>
-    <w:lsdException w:name="Medium Grid 1 Accent 4" w:semiHidden="0" w:uiPriority="67" w:unhideWhenUsed="0"/>
-    <w:lsdException w:name="Medium Grid 2 Accent 4" w:semiHidden="0" w:uiPriority="68" w:unhideWhenUsed="0"/>
-    <w:lsdException w:name="Medium Grid 3 Accent 4" w:semiHidden="0" w:uiPriority="69" w:unhideWhenUsed="0"/>
-    <w:lsdException w:name="Dark List Accent 4" w:semiHidden="0" w:uiPriority="70" w:unhideWhenUsed="0"/>
-    <w:lsdException w:name="Colorful Shading Accent 4" w:semiHidden="0" w:uiPriority="71" w:unhideWhenUsed="0"/>
-    <w:lsdException w:name="Colorful List Accent 4" w:semiHidden="0" w:uiPriority="72" w:unhideWhenUsed="0"/>
-    <w:lsdException w:name="Colorful Grid Accent 4" w:semiHidden="0" w:uiPriority="73" w:unhideWhenUsed="0"/>
-    <w:lsdException w:name="Light Shading Accent 5" w:semiHidden="0" w:uiPriority="60" w:unhideWhenUsed="0"/>
-    <w:lsdException w:name="Light List Accent 5" w:semiHidden="0" w:uiPriority="61" w:unhideWhenUsed="0"/>
-    <w:lsdException w:name="Light Grid Accent 5" w:semiHidden="0" w:uiPriority="62" w:unhideWhenUsed="0"/>
-    <w:lsdException w:name="Medium Shading 1 Accent 5" w:semiHidden="0" w:uiPriority="63" w:unhideWhenUsed="0"/>
-    <w:lsdException w:name="Medium Shading 2 Accent 5" w:semiHidden="0" w:uiPriority="64" w:unhideWhenUsed="0"/>
-    <w:lsdException w:name="Medium List 1 Accent 5" w:semiHidden="0" w:uiPriority="65" w:unhideWhenUsed="0"/>
-    <w:lsdException w:name="Medium List 2 Accent 5" w:semiHidden="0" w:uiPriority="66" w:unhideWhenUsed="0"/>
-    <w:lsdException w:name="Medium Grid 1 Accent 5" w:semiHidden="0" w:uiPriority="67" w:unhideWhenUsed="0"/>
-    <w:lsdException w:name="Medium Grid 2 Accent 5" w:semiHidden="0" w:uiPriority="68" w:unhideWhenUsed="0"/>
-    <w:lsdException w:name="Medium Grid 3 Accent 5" w:semiHidden="0" w:uiPriority="69" w:unhideWhenUsed="0"/>
-    <w:lsdException w:name="Dark List Accent 5" w:semiHidden="0" w:uiPriority="70" w:unhideWhenUsed="0"/>
-    <w:lsdException w:name="Colorful Shading Accent 5" w:semiHidden="0" w:uiPriority="71" w:unhideWhenUsed="0"/>
-    <w:lsdException w:name="Colorful List Accent 5" w:semiHidden="0" w:uiPriority="72" w:unhideWhenUsed="0"/>
-    <w:lsdException w:name="Colorful Grid Accent 5" w:semiHidden="0" w:uiPriority="73" w:unhideWhenUsed="0"/>
-    <w:lsdException w:name="Light Shading Accent 6" w:semiHidden="0" w:uiPriority="60" w:unhideWhenUsed="0"/>
-    <w:lsdException w:name="Light List Accent 6" w:semiHidden="0" w:uiPriority="61" w:unhideWhenUsed="0"/>
-    <w:lsdException w:name="Light Grid Accent 6" w:semiHidden="0" w:uiPriority="62" w:unhideWhenUsed="0"/>
-    <w:lsdException w:name="Medium Shading 1 Accent 6" w:semiHidden="0" w:uiPriority="63" w:unhideWhenUsed="0"/>
-    <w:lsdException w:name="Medium Shading 2 Accent 6" w:semiHidden="0" w:uiPriority="64" w:unhideWhenUsed="0"/>
-    <w:lsdException w:name="Medium List 1 Accent 6" w:semiHidden="0" w:uiPriority="65" w:unhideWhenUsed="0"/>
-    <w:lsdException w:name="Medium List 2 Accent 6" w:semiHidden="0" w:uiPriority="66" w:unhideWhenUsed="0"/>
-    <w:lsdException w:name="Medium Grid 1 Accent 6" w:semiHidden="0" w:uiPriority="67" w:unhideWhenUsed="0"/>
-    <w:lsdException w:name="Medium Grid 2 Accent 6" w:semiHidden="0" w:uiPriority="68" w:unhideWhenUsed="0"/>
-    <w:lsdException w:name="Medium Grid 3 Accent 6" w:semiHidden="0" w:uiPriority="69" w:unhideWhenUsed="0"/>
-    <w:lsdException w:name="Dark List Accent 6" w:semiHidden="0" w:uiPriority="70" w:unhideWhenUsed="0"/>
-    <w:lsdException w:name="Colorful Shading Accent 6" w:semiHidden="0" w:uiPriority="71" w:unhideWhenUsed="0"/>
-    <w:lsdException w:name="Colorful List Accent 6" w:semiHidden="0" w:uiPriority="72" w:unhideWhenUsed="0"/>
-    <w:lsdException w:name="Colorful Grid Accent 6" w:semiHidden="0" w:uiPriority="73" w:unhideWhenUsed="0"/>
-    <w:lsdException w:name="Subtle Emphasis" w:semiHidden="0" w:uiPriority="19" w:unhideWhenUsed="0" w:qFormat="1"/>
-    <w:lsdException w:name="Intense Emphasis" w:semiHidden="0" w:uiPriority="21" w:unhideWhenUsed="0" w:qFormat="1"/>
-    <w:lsdException w:name="Subtle Reference" w:semiHidden="0" w:uiPriority="31" w:unhideWhenUsed="0" w:qFormat="1"/>
-    <w:lsdException w:name="Intense Reference" w:semiHidden="0" w:uiPriority="32" w:unhideWhenUsed="0" w:qFormat="1"/>
-    <w:lsdException w:name="Book Title" w:semiHidden="0" w:uiPriority="33" w:unhideWhenUsed="0" w:qFormat="1"/>
-    <w:lsdException w:name="Bibliography" w:uiPriority="37"/>
-    <w:lsdException w:name="TOC Heading" w:uiPriority="39" w:qFormat="1"/>
-  </w:latentStyles>
-  <w:style w:type="paragraph" w:default="1" w:styleId="Normal">
-    <w:name w:val="Normal"/>
-    <w:qFormat/>
-  </w:style>
-  <w:style w:type="paragraph" w:styleId="Heading1">
-    <w:name w:val="heading 1"/>
-    <w:basedOn w:val="Normal"/>
-    <w:link w:val="Heading1Char"/>
-    <w:uiPriority w:val="9"/>
-    <w:qFormat/>
-    <w:rsid w:val="00FE6489"/>
-    <w:pPr>
-      <w:spacing w:before="100" w:beforeAutospacing="1" w:after="100" w:afterAutospacing="1"/>
-      <w:outlineLvl w:val="0"/>
-    </w:pPr>
-    <w:rPr>
-      <w:rFonts w:ascii="Times" w:hAnsi="Times"/>
-      <w:b/>
-      <w:bCs/>
-      <w:kern w:val="36"/>
-      <w:sz w:val="48"/>
-      <w:szCs w:val="48"/>
-    </w:rPr>
-  </w:style>
-  <w:style w:type="character" w:default="1" w:styleId="DefaultParagraphFont">
-    <w:name w:val="Default Paragraph Font"/>
-    <w:uiPriority w:val="1"/>
-    <w:semiHidden/>
-    <w:unhideWhenUsed/>
-  </w:style>
-  <w:style w:type="table" w:default="1" w:styleId="TableNormal">
-    <w:name w:val="Normal Table"/>
-    <w:uiPriority w:val="99"/>
-    <w:semiHidden/>
-    <w:unhideWhenUsed/>
-    <w:tblPr>
-      <w:tblInd w:w="0" w:type="dxa"/>
-      <w:tblCellMar>
-        <w:top w:w="0" w:type="dxa"/>
-        <w:left w:w="108" w:type="dxa"/>
-        <w:bottom w:w="0" w:type="dxa"/>
-        <w:right w:w="108" w:type="dxa"/>
-      </w:tblCellMar>
-    </w:tblPr>
-  </w:style>
-  <w:style w:type="numbering" w:default="1" w:styleId="NoList">
-    <w:name w:val="No List"/>
-    <w:uiPriority w:val="99"/>
-    <w:semiHidden/>
-    <w:unhideWhenUsed/>
-  </w:style>
-  <w:style w:type="character" w:styleId="Hyperlink">
-    <w:name w:val="Hyperlink"/>
-    <w:basedOn w:val="DefaultParagraphFont"/>
-    <w:uiPriority w:val="99"/>
-    <w:unhideWhenUsed/>
-    <w:rsid w:val="00E71207"/>
-    <w:rPr>
-      <w:color w:val="0000FF" w:themeColor="hyperlink"/>
-      <w:u w:val="single"/>
-    </w:rPr>
-  </w:style>
-  <w:style w:type="paragraph" w:styleId="ListParagraph">
-    <w:name w:val="List Paragraph"/>
-    <w:basedOn w:val="Normal"/>
-    <w:uiPriority w:val="34"/>
-    <w:qFormat/>
-    <w:rsid w:val="005031A0"/>
-    <w:pPr>
-      <w:ind w:left="720"/>
-      <w:contextualSpacing/>
-    </w:pPr>
-  </w:style>
-  <w:style w:type="character" w:styleId="FollowedHyperlink">
-    <w:name w:val="FollowedHyperlink"/>
-    <w:basedOn w:val="DefaultParagraphFont"/>
-    <w:uiPriority w:val="99"/>
-    <w:semiHidden/>
-    <w:unhideWhenUsed/>
-    <w:rsid w:val="00B54A72"/>
-    <w:rPr>
-      <w:color w:val="800080" w:themeColor="followedHyperlink"/>
-      <w:u w:val="single"/>
-    </w:rPr>
-  </w:style>
-  <w:style w:type="character" w:customStyle="1" w:styleId="Heading1Char">
-    <w:name w:val="Heading 1 Char"/>
-    <w:basedOn w:val="DefaultParagraphFont"/>
-    <w:link w:val="Heading1"/>
-    <w:uiPriority w:val="9"/>
-    <w:rsid w:val="00FE6489"/>
-    <w:rPr>
-      <w:rFonts w:ascii="Times" w:hAnsi="Times"/>
-      <w:b/>
-      <w:bCs/>
-      <w:kern w:val="36"/>
-      <w:sz w:val="48"/>
-      <w:szCs w:val="48"/>
-    </w:rPr>
-  </w:style>
-  <w:style w:type="paragraph" w:styleId="Header">
-    <w:name w:val="header"/>
-    <w:basedOn w:val="Normal"/>
-    <w:link w:val="HeaderChar"/>
-    <w:uiPriority w:val="99"/>
-    <w:unhideWhenUsed/>
-    <w:rsid w:val="00693F70"/>
-    <w:pPr>
-      <w:tabs>
-        <w:tab w:val="center" w:pos="4320"/>
-        <w:tab w:val="right" w:pos="8640"/>
-      </w:tabs>
-    </w:pPr>
-  </w:style>
-  <w:style w:type="character" w:customStyle="1" w:styleId="HeaderChar">
-    <w:name w:val="Header Char"/>
-    <w:basedOn w:val="DefaultParagraphFont"/>
-    <w:link w:val="Header"/>
-    <w:uiPriority w:val="99"/>
-    <w:rsid w:val="00693F70"/>
-  </w:style>
-  <w:style w:type="paragraph" w:styleId="Footer">
-    <w:name w:val="footer"/>
-    <w:basedOn w:val="Normal"/>
-    <w:link w:val="FooterChar"/>
-    <w:uiPriority w:val="99"/>
-    <w:unhideWhenUsed/>
-    <w:rsid w:val="00693F70"/>
-    <w:pPr>
-      <w:tabs>
-        <w:tab w:val="center" w:pos="4320"/>
-        <w:tab w:val="right" w:pos="8640"/>
-      </w:tabs>
-    </w:pPr>
-  </w:style>
-  <w:style w:type="character" w:customStyle="1" w:styleId="FooterChar">
-    <w:name w:val="Footer Char"/>
-    <w:basedOn w:val="DefaultParagraphFont"/>
-    <w:link w:val="Footer"/>
-    <w:uiPriority w:val="99"/>
-    <w:rsid w:val="00693F70"/>
-  </w:style>
-  <w:style w:type="character" w:styleId="PageNumber">
-    <w:name w:val="page number"/>
-    <w:basedOn w:val="DefaultParagraphFont"/>
-    <w:uiPriority w:val="99"/>
-    <w:semiHidden/>
-    <w:unhideWhenUsed/>
-    <w:rsid w:val="00693F70"/>
-  </w:style>
-</w:styles>
-</file>
-
-<file path=word/stylesWithEffects.xml><?xml version="1.0" encoding="utf-8"?>
-<w:styles xmlns:wpc="http://schemas.microsoft.com/office/word/2010/wordprocessingCanvas" xmlns:mo="http://schemas.microsoft.com/office/mac/office/2008/main" xmlns:mc="http://schemas.openxmlformats.org/markup-compatibility/2006" xmlns:mv="urn:schemas-microsoft-com:mac:vml" xmlns:o="urn:schemas-microsoft-com:office:office" xmlns:r="http://schemas.openxmlformats.org/officeDocument/2006/relationships" xmlns:m="http://schemas.openxmlformats.org/officeDocument/2006/math" xmlns:v="urn:schemas-microsoft-com:vml" xmlns:wp14="http://schemas.microsoft.com/office/word/2010/wordprocessingDrawing" xmlns:wp="http://schemas.openxmlformats.org/drawingml/2006/wordprocessingDrawing" xmlns:w10="urn:schemas-microsoft-com:office:word" xmlns:w="http://schemas.openxmlformats.org/wordprocessingml/2006/main" xmlns:w14="http://schemas.microsoft.com/office/word/2010/wordml" xmlns:wpg="http://schemas.microsoft.com/office/word/2010/wordprocessingGroup" xmlns:wpi="http://schemas.microsoft.com/office/word/2010/wordprocessingInk" xmlns:wne="http://schemas.microsoft.com/office/word/2006/wordml" xmlns:wps="http://schemas.microsoft.com/office/word/2010/wordprocessingShape" mc:Ignorable="w14 wp14">
-  <w:docDefaults>
-    <w:rPrDefault>
-      <w:rPr>
-        <w:rFonts w:asciiTheme="minorHAnsi" w:eastAsiaTheme="minorEastAsia" w:hAnsiTheme="minorHAnsi" w:cstheme="minorBidi"/>
-        <w:sz w:val="24"/>
-        <w:szCs w:val="24"/>
-        <w:lang w:val="en-US" w:eastAsia="en-US" w:bidi="ar-SA"/>
-      </w:rPr>
-    </w:rPrDefault>
-    <w:pPrDefault/>
-  </w:docDefaults>
-  <w:latentStyles w:defLockedState="0" w:defUIPriority="99" w:defSemiHidden="1" w:defUnhideWhenUsed="1" w:defQFormat="0" w:count="276">
-    <w:lsdException w:name="Normal" w:semiHidden="0" w:uiPriority="0" w:unhideWhenUsed="0" w:qFormat="1"/>
-    <w:lsdException w:name="heading 1" w:semiHidden="0" w:uiPriority="9" w:unhideWhenUsed="0" w:qFormat="1"/>
-    <w:lsdException w:name="heading 2" w:uiPriority="9" w:qFormat="1"/>
-    <w:lsdException w:name="heading 3" w:uiPriority="9" w:qFormat="1"/>
-    <w:lsdException w:name="heading 4" w:uiPriority="9" w:qFormat="1"/>
-    <w:lsdException w:name="heading 5" w:uiPriority="9" w:qFormat="1"/>
-    <w:lsdException w:name="heading 6" w:uiPriority="9" w:qFormat="1"/>
-    <w:lsdException w:name="heading 7" w:uiPriority="9" w:qFormat="1"/>
-    <w:lsdException w:name="heading 8" w:uiPriority="9" w:qFormat="1"/>
-    <w:lsdException w:name="heading 9" w:uiPriority="9" w:qFormat="1"/>
-    <w:lsdException w:name="toc 1" w:uiPriority="39"/>
-    <w:lsdException w:name="toc 2" w:uiPriority="39"/>
-    <w:lsdException w:name="toc 3" w:uiPriority="39"/>
-    <w:lsdException w:name="toc 4" w:uiPriority="39"/>
-    <w:lsdException w:name="toc 5" w:uiPriority="39"/>
-    <w:lsdException w:name="toc 6" w:uiPriority="39"/>
-    <w:lsdException w:name="toc 7" w:uiPriority="39"/>
-    <w:lsdException w:name="toc 8" w:uiPriority="39"/>
-    <w:lsdException w:name="toc 9" w:uiPriority="39"/>
-    <w:lsdException w:name="caption" w:uiPriority="35" w:qFormat="1"/>
-    <w:lsdException w:name="Title" w:semiHidden="0" w:uiPriority="10" w:unhideWhenUsed="0" w:qFormat="1"/>
-    <w:lsdException w:name="Default Paragraph Font" w:uiPriority="1"/>
-    <w:lsdException w:name="Subtitle" w:semiHidden="0" w:uiPriority="11" w:unhideWhenUsed="0" w:qFormat="1"/>
-    <w:lsdException w:name="Strong" w:semiHidden="0" w:uiPriority="22" w:unhideWhenUsed="0" w:qFormat="1"/>
-    <w:lsdException w:name="Emphasis" w:semiHidden="0" w:uiPriority="20" w:unhideWhenUsed="0" w:qFormat="1"/>
-    <w:lsdException w:name="Table Grid" w:semiHidden="0" w:uiPriority="59" w:unhideWhenUsed="0"/>
-    <w:lsdException w:name="Placeholder Text" w:unhideWhenUsed="0"/>
-    <w:lsdException w:name="No Spacing" w:semiHidden="0" w:uiPriority="1" w:unhideWhenUsed="0" w:qFormat="1"/>
-    <w:lsdException w:name="Light Shading" w:semiHidden="0" w:uiPriority="60" w:unhideWhenUsed="0"/>
-    <w:lsdException w:name="Light List" w:semiHidden="0" w:uiPriority="61" w:unhideWhenUsed="0"/>
-    <w:lsdException w:name="Light Grid" w:semiHidden="0" w:uiPriority="62" w:unhideWhenUsed="0"/>
-    <w:lsdException w:name="Medium Shading 1" w:semiHidden="0" w:uiPriority="63" w:unhideWhenUsed="0"/>
-    <w:lsdException w:name="Medium Shading 2" w:semiHidden="0" w:uiPriority="64" w:unhideWhenUsed="0"/>
-    <w:lsdException w:name="Medium List 1" w:semiHidden="0" w:uiPriority="65" w:unhideWhenUsed="0"/>
-    <w:lsdException w:name="Medium List 2" w:semiHidden="0" w:uiPriority="66" w:unhideWhenUsed="0"/>
-    <w:lsdException w:name="Medium Grid 1" w:semiHidden="0" w:uiPriority="67" w:unhideWhenUsed="0"/>
-    <w:lsdException w:name="Medium Grid 2" w:semiHidden="0" w:uiPriority="68" w:unhideWhenUsed="0"/>
-    <w:lsdException w:name="Medium Grid 3" w:semiHidden="0" w:uiPriority="69" w:unhideWhenUsed="0"/>
-    <w:lsdException w:name="Dark List" w:semiHidden="0" w:uiPriority="70" w:unhideWhenUsed="0"/>
-    <w:lsdException w:name="Colorful Shading" w:semiHidden="0" w:uiPriority="71" w:unhideWhenUsed="0"/>
-    <w:lsdException w:name="Colorful List" w:semiHidden="0" w:uiPriority="72" w:unhideWhenUsed="0"/>
-    <w:lsdException w:name="Colorful Grid" w:semiHidden="0" w:uiPriority="73" w:unhideWhenUsed="0"/>
-    <w:lsdException w:name="Light Shading Accent 1" w:semiHidden="0" w:uiPriority="60" w:unhideWhenUsed="0"/>
-    <w:lsdException w:name="Light List Accent 1" w:semiHidden="0" w:uiPriority="61" w:unhideWhenUsed="0"/>
-    <w:lsdException w:name="Light Grid Accent 1" w:semiHidden="0" w:uiPriority="62" w:unhideWhenUsed="0"/>
-    <w:lsdException w:name="Medium Shading 1 Accent 1" w:semiHidden="0" w:uiPriority="63" w:unhideWhenUsed="0"/>
-    <w:lsdException w:name="Medium Shading 2 Accent 1" w:semiHidden="0" w:uiPriority="64" w:unhideWhenUsed="0"/>
-    <w:lsdException w:name="Medium List 1 Accent 1" w:semiHidden="0" w:uiPriority="65" w:unhideWhenUsed="0"/>
-    <w:lsdException w:name="Revision" w:unhideWhenUsed="0"/>
-    <w:lsdException w:name="List Paragraph" w:semiHidden="0" w:uiPriority="34" w:unhideWhenUsed="0" w:qFormat="1"/>
-    <w:lsdException w:name="Quote" w:semiHidden="0" w:uiPriority="29" w:unhideWhenUsed="0" w:qFormat="1"/>
-    <w:lsdException w:name="Intense Quote" w:semiHidden="0" w:uiPriority="30" w:unhideWhenUsed="0" w:qFormat="1"/>
-    <w:lsdException w:name="Medium List 2 Accent 1" w:semiHidden="0" w:uiPriority="66" w:unhideWhenUsed="0"/>
-    <w:lsdException w:name="Medium Grid 1 Accent 1" w:semiHidden="0" w:uiPriority="67" w:unhideWhenUsed="0"/>
-    <w:lsdException w:name="Medium Grid 2 Accent 1" w:semiHidden="0" w:uiPriority="68" w:unhideWhenUsed="0"/>
-    <w:lsdException w:name="Medium Grid 3 Accent 1" w:semiHidden="0" w:uiPriority="69" w:unhideWhenUsed="0"/>
-    <w:lsdException w:name="Dark List Accent 1" w:semiHidden="0" w:uiPriority="70" w:unhideWhenUsed="0"/>
-    <w:lsdException w:name="Colorful Shading Accent 1" w:semiHidden="0" w:uiPriority="71" w:unhideWhenUsed="0"/>
-    <w:lsdException w:name="Colorful List Accent 1" w:semiHidden="0" w:uiPriority="72" w:unhideWhenUsed="0"/>
-    <w:lsdException w:name="Colorful Grid Accent 1" w:semiHidden="0" w:uiPriority="73" w:unhideWhenUsed="0"/>
-    <w:lsdException w:name="Light Shading Accent 2" w:semiHidden="0" w:uiPriority="60" w:unhideWhenUsed="0"/>
-    <w:lsdException w:name="Light List Accent 2" w:semiHidden="0" w:uiPriority="61" w:unhideWhenUsed="0"/>
-    <w:lsdException w:name="Light Grid Accent 2" w:semiHidden="0" w:uiPriority="62" w:unhideWhenUsed="0"/>
-    <w:lsdException w:name="Medium Shading 1 Accent 2" w:semiHidden="0" w:uiPriority="63" w:unhideWhenUsed="0"/>
-    <w:lsdException w:name="Medium Shading 2 Accent 2" w:semiHidden="0" w:uiPriority="64" w:unhideWhenUsed="0"/>
-    <w:lsdException w:name="Medium List 1 Accent 2" w:semiHidden="0" w:uiPriority="65" w:unhideWhenUsed="0"/>
-    <w:lsdException w:name="Medium List 2 Accent 2" w:semiHidden="0" w:uiPriority="66" w:unhideWhenUsed="0"/>
-    <w:lsdException w:name="Medium Grid 1 Accent 2" w:semiHidden="0" w:uiPriority="67" w:unhideWhenUsed="0"/>
-    <w:lsdException w:name="Medium Grid 2 Accent 2" w:semiHidden="0" w:uiPriority="68" w:unhideWhenUsed="0"/>
-    <w:lsdException w:name="Medium Grid 3 Accent 2" w:semiHidden="0" w:uiPriority="69" w:unhideWhenUsed="0"/>
-    <w:lsdException w:name="Dark List Accent 2" w:semiHidden="0" w:uiPriority="70" w:unhideWhenUsed="0"/>
-    <w:lsdException w:name="Colorful Shading Accent 2" w:semiHidden="0" w:uiPriority="71" w:unhideWhenUsed="0"/>
-    <w:lsdException w:name="Colorful List Accent 2" w:semiHidden="0" w:uiPriority="72" w:unhideWhenUsed="0"/>
-    <w:lsdException w:name="Colorful Grid Accent 2" w:semiHidden="0" w:uiPriority="73" w:unhideWhenUsed="0"/>
-    <w:lsdException w:name="Light Shading Accent 3" w:semiHidden="0" w:uiPriority="60" w:unhideWhenUsed="0"/>
-    <w:lsdException w:name="Light List Accent 3" w:semiHidden="0" w:uiPriority="61" w:unhideWhenUsed="0"/>
-    <w:lsdException w:name="Light Grid Accent 3" w:semiHidden="0" w:uiPriority="62" w:unhideWhenUsed="0"/>
-    <w:lsdException w:name="Medium Shading 1 Accent 3" w:semiHidden="0" w:uiPriority="63" w:unhideWhenUsed="0"/>
-    <w:lsdException w:name="Medium Shading 2 Accent 3" w:semiHidden="0" w:uiPriority="64" w:unhideWhenUsed="0"/>
-    <w:lsdException w:name="Medium List 1 Accent 3" w:semiHidden="0" w:uiPriority="65" w:unhideWhenUsed="0"/>
-    <w:lsdException w:name="Medium List 2 Accent 3" w:semiHidden="0" w:uiPriority="66" w:unhideWhenUsed="0"/>
-    <w:lsdException w:name="Medium Grid 1 Accent 3" w:semiHidden="0" w:uiPriority="67" w:unhideWhenUsed="0"/>
-    <w:lsdException w:name="Medium Grid 2 Accent 3" w:semiHidden="0" w:uiPriority="68" w:unhideWhenUsed="0"/>
-    <w:lsdException w:name="Medium Grid 3 Accent 3" w:semiHidden="0" w:uiPriority="69" w:unhideWhenUsed="0"/>
-    <w:lsdException w:name="Dark List Accent 3" w:semiHidden="0" w:uiPriority="70" w:unhideWhenUsed="0"/>
-    <w:lsdException w:name="Colorful Shading Accent 3" w:semiHidden="0" w:uiPriority="71" w:unhideWhenUsed="0"/>
-    <w:lsdException w:name="Colorful List Accent 3" w:semiHidden="0" w:uiPriority="72" w:unhideWhenUsed="0"/>
-    <w:lsdException w:name="Colorful Grid Accent 3" w:semiHidden="0" w:uiPriority="73" w:unhideWhenUsed="0"/>
-    <w:lsdException w:name="Light Shading Accent 4" w:semiHidden="0" w:uiPriority="60" w:unhideWhenUsed="0"/>
-    <w:lsdException w:name="Light List Accent 4" w:semiHidden="0" w:uiPriority="61" w:unhideWhenUsed="0"/>
-    <w:lsdException w:name="Light Grid Accent 4" w:semiHidden="0" w:uiPriority="62" w:unhideWhenUsed="0"/>
-    <w:lsdException w:name="Medium Shading 1 Accent 4" w:semiHidden="0" w:uiPriority="63" w:unhideWhenUsed="0"/>
-    <w:lsdException w:name="Medium Shading 2 Accent 4" w:semiHidden="0" w:uiPriority="64" w:unhideWhenUsed="0"/>
-    <w:lsdException w:name="Medium List 1 Accent 4" w:semiHidden="0" w:uiPriority="65" w:unhideWhenUsed="0"/>
-    <w:lsdException w:name="Medium List 2 Accent 4" w:semiHidden="0" w:uiPriority="66" w:unhideWhenUsed="0"/>
-    <w:lsdException w:name="Medium Grid 1 Accent 4" w:semiHidden="0" w:uiPriority="67" w:unhideWhenUsed="0"/>
-    <w:lsdException w:name="Medium Grid 2 Accent 4" w:semiHidden="0" w:uiPriority="68" w:unhideWhenUsed="0"/>
-    <w:lsdException w:name="Medium Grid 3 Accent 4" w:semiHidden="0" w:uiPriority="69" w:unhideWhenUsed="0"/>
-    <w:lsdException w:name="Dark List Accent 4" w:semiHidden="0" w:uiPriority="70" w:unhideWhenUsed="0"/>
-    <w:lsdException w:name="Colorful Shading Accent 4" w:semiHidden="0" w:uiPriority="71" w:unhideWhenUsed="0"/>
-    <w:lsdException w:name="Colorful List Accent 4" w:semiHidden="0" w:uiPriority="72" w:unhideWhenUsed="0"/>
-    <w:lsdException w:name="Colorful Grid Accent 4" w:semiHidden="0" w:uiPriority="73" w:unhideWhenUsed="0"/>
-    <w:lsdException w:name="Light Shading Accent 5" w:semiHidden="0" w:uiPriority="60" w:unhideWhenUsed="0"/>
-    <w:lsdException w:name="Light List Accent 5" w:semiHidden="0" w:uiPriority="61" w:unhideWhenUsed="0"/>
-    <w:lsdException w:name="Light Grid Accent 5" w:semiHidden="0" w:uiPriority="62" w:unhideWhenUsed="0"/>
-    <w:lsdException w:name="Medium Shading 1 Accent 5" w:semiHidden="0" w:uiPriority="63" w:unhideWhenUsed="0"/>
-    <w:lsdException w:name="Medium Shading 2 Accent 5" w:semiHidden="0" w:uiPriority="64" w:unhideWhenUsed="0"/>
-    <w:lsdException w:name="Medium List 1 Accent 5" w:semiHidden="0" w:uiPriority="65" w:unhideWhenUsed="0"/>
-    <w:lsdException w:name="Medium List 2 Accent 5" w:semiHidden="0" w:uiPriority="66" w:unhideWhenUsed="0"/>
-    <w:lsdException w:name="Medium Grid 1 Accent 5" w:semiHidden="0" w:uiPriority="67" w:unhideWhenUsed="0"/>
-    <w:lsdException w:name="Medium Grid 2 Accent 5" w:semiHidden="0" w:uiPriority="68" w:unhideWhenUsed="0"/>
-    <w:lsdException w:name="Medium Grid 3 Accent 5" w:semiHidden="0" w:uiPriority="69" w:unhideWhenUsed="0"/>
-    <w:lsdException w:name="Dark List Accent 5" w:semiHidden="0" w:uiPriority="70" w:unhideWhenUsed="0"/>
-    <w:lsdException w:name="Colorful Shading Accent 5" w:semiHidden="0" w:uiPriority="71" w:unhideWhenUsed="0"/>
-    <w:lsdException w:name="Colorful List Accent 5" w:semiHidden="0" w:uiPriority="72" w:unhideWhenUsed="0"/>
-    <w:lsdException w:name="Colorful Grid Accent 5" w:semiHidden="0" w:uiPriority="73" w:unhideWhenUsed="0"/>
-    <w:lsdException w:name="Light Shading Accent 6" w:semiHidden="0" w:uiPriority="60" w:unhideWhenUsed="0"/>
-    <w:lsdException w:name="Light List Accent 6" w:semiHidden="0" w:uiPriority="61" w:unhideWhenUsed="0"/>
-    <w:lsdException w:name="Light Grid Accent 6" w:semiHidden="0" w:uiPriority="62" w:unhideWhenUsed="0"/>
-    <w:lsdException w:name="Medium Shading 1 Accent 6" w:semiHidden="0" w:uiPriority="63" w:unhideWhenUsed="0"/>
-    <w:lsdException w:name="Medium Shading 2 Accent 6" w:semiHidden="0" w:uiPriority="64" w:unhideWhenUsed="0"/>
-    <w:lsdException w:name="Medium List 1 Accent 6" w:semiHidden="0" w:uiPriority="65" w:unhideWhenUsed="0"/>
-    <w:lsdException w:name="Medium List 2 Accent 6" w:semiHidden="0" w:uiPriority="66" w:unhideWhenUsed="0"/>
-    <w:lsdException w:name="Medium Grid 1 Accent 6" w:semiHidden="0" w:uiPriority="67" w:unhideWhenUsed="0"/>
-    <w:lsdException w:name="Medium Grid 2 Accent 6" w:semiHidden="0" w:uiPriority="68" w:unhideWhenUsed="0"/>
-    <w:lsdException w:name="Medium Grid 3 Accent 6" w:semiHidden="0" w:uiPriority="69" w:unhideWhenUsed="0"/>
-    <w:lsdException w:name="Dark List Accent 6" w:semiHidden="0" w:uiPriority="70" w:unhideWhenUsed="0"/>
-    <w:lsdException w:name="Colorful Shading Accent 6" w:semiHidden="0" w:uiPriority="71" w:unhideWhenUsed="0"/>
-    <w:lsdException w:name="Colorful List Accent 6" w:semiHidden="0" w:uiPriority="72" w:unhideWhenUsed="0"/>
-    <w:lsdException w:name="Colorful Grid Accent 6" w:semiHidden="0" w:uiPriority="73" w:unhideWhenUsed="0"/>
-    <w:lsdException w:name="Subtle Emphasis" w:semiHidden="0" w:uiPriority="19" w:unhideWhenUsed="0" w:qFormat="1"/>
-    <w:lsdException w:name="Intense Emphasis" w:semiHidden="0" w:uiPriority="21" w:unhideWhenUsed="0" w:qFormat="1"/>
-    <w:lsdException w:name="Subtle Reference" w:semiHidden="0" w:uiPriority="31" w:unhideWhenUsed="0" w:qFormat="1"/>
-    <w:lsdException w:name="Intense Reference" w:semiHidden="0" w:uiPriority="32" w:unhideWhenUsed="0" w:qFormat="1"/>
-    <w:lsdException w:name="Book Title" w:semiHidden="0" w:uiPriority="33" w:unhideWhenUsed="0" w:qFormat="1"/>
-    <w:lsdException w:name="Bibliography" w:uiPriority="37"/>
-    <w:lsdException w:name="TOC Heading" w:uiPriority="39" w:qFormat="1"/>
+  <w:latentStyles w:defLockedState="0" w:defUIPriority="99" w:defSemiHidden="0" w:defUnhideWhenUsed="0" w:defQFormat="0" w:count="382">
+    <w:lsdException w:name="Normal" w:uiPriority="0" w:qFormat="1"/>
+    <w:lsdException w:name="heading 1" w:uiPriority="9" w:qFormat="1"/>
+    <w:lsdException w:name="heading 2" w:semiHidden="1" w:uiPriority="9" w:unhideWhenUsed="1" w:qFormat="1"/>
+    <w:lsdException w:name="heading 3" w:semiHidden="1" w:uiPriority="9" w:unhideWhenUsed="1" w:qFormat="1"/>
+    <w:lsdException w:name="heading 4" w:semiHidden="1" w:uiPriority="9" w:unhideWhenUsed="1" w:qFormat="1"/>
+    <w:lsdException w:name="heading 5" w:semiHidden="1" w:uiPriority="9" w:unhideWhenUsed="1" w:qFormat="1"/>
+    <w:lsdException w:name="heading 6" w:semiHidden="1" w:uiPriority="9" w:unhideWhenUsed="1" w:qFormat="1"/>
+    <w:lsdException w:name="heading 7" w:semiHidden="1" w:uiPriority="9" w:unhideWhenUsed="1" w:qFormat="1"/>
+    <w:lsdException w:name="heading 8" w:semiHidden="1" w:uiPriority="9" w:unhideWhenUsed="1" w:qFormat="1"/>
+    <w:lsdException w:name="heading 9" w:semiHidden="1" w:uiPriority="9" w:unhideWhenUsed="1" w:qFormat="1"/>
+    <w:lsdException w:name="index 1" w:semiHidden="1" w:unhideWhenUsed="1"/>
+    <w:lsdException w:name="index 2" w:semiHidden="1" w:unhideWhenUsed="1"/>
+    <w:lsdException w:name="index 3" w:semiHidden="1" w:unhideWhenUsed="1"/>
+    <w:lsdException w:name="index 4" w:semiHidden="1" w:unhideWhenUsed="1"/>
+    <w:lsdException w:name="index 5" w:semiHidden="1" w:unhideWhenUsed="1"/>
+    <w:lsdException w:name="index 6" w:semiHidden="1" w:unhideWhenUsed="1"/>
+    <w:lsdException w:name="index 7" w:semiHidden="1" w:unhideWhenUsed="1"/>
+    <w:lsdException w:name="index 8" w:semiHidden="1" w:unhideWhenUsed="1"/>
+    <w:lsdException w:name="index 9" w:semiHidden="1" w:unhideWhenUsed="1"/>
+    <w:lsdException w:name="toc 1" w:semiHidden="1" w:uiPriority="39" w:unhideWhenUsed="1"/>
+    <w:lsdException w:name="toc 2" w:semiHidden="1" w:uiPriority="39" w:unhideWhenUsed="1"/>
+    <w:lsdException w:name="toc 3" w:semiHidden="1" w:uiPriority="39" w:unhideWhenUsed="1"/>
+    <w:lsdException w:name="toc 4" w:semiHidden="1" w:uiPriority="39" w:unhideWhenUsed="1"/>
+    <w:lsdException w:name="toc 5" w:semiHidden="1" w:uiPriority="39" w:unhideWhenUsed="1"/>
+    <w:lsdException w:name="toc 6" w:semiHidden="1" w:uiPriority="39" w:unhideWhenUsed="1"/>
+    <w:lsdException w:name="toc 7" w:semiHidden="1" w:uiPriority="39" w:unhideWhenUsed="1"/>
+    <w:lsdException w:name="toc 8" w:semiHidden="1" w:uiPriority="39" w:unhideWhenUsed="1"/>
+    <w:lsdException w:name="toc 9" w:semiHidden="1" w:uiPriority="39" w:unhideWhenUsed="1"/>
+    <w:lsdException w:name="Normal Indent" w:semiHidden="1" w:unhideWhenUsed="1"/>
+    <w:lsdException w:name="footnote text" w:semiHidden="1" w:unhideWhenUsed="1"/>
+    <w:lsdException w:name="annotation text" w:semiHidden="1" w:unhideWhenUsed="1"/>
+    <w:lsdException w:name="header" w:semiHidden="1" w:unhideWhenUsed="1"/>
+    <w:lsdException w:name="footer" w:semiHidden="1" w:unhideWhenUsed="1"/>
+    <w:lsdException w:name="index heading" w:semiHidden="1" w:unhideWhenUsed="1"/>
+    <w:lsdException w:name="caption" w:semiHidden="1" w:uiPriority="35" w:unhideWhenUsed="1" w:qFormat="1"/>
+    <w:lsdException w:name="table of figures" w:semiHidden="1" w:unhideWhenUsed="1"/>
+    <w:lsdException w:name="envelope address" w:semiHidden="1" w:unhideWhenUsed="1"/>
+    <w:lsdException w:name="envelope return" w:semiHidden="1" w:unhideWhenUsed="1"/>
+    <w:lsdException w:name="footnote reference" w:semiHidden="1" w:unhideWhenUsed="1"/>
+    <w:lsdException w:name="annotation reference" w:semiHidden="1" w:unhideWhenUsed="1"/>
+    <w:lsdException w:name="line number" w:semiHidden="1" w:unhideWhenUsed="1"/>
+    <w:lsdException w:name="page number" w:semiHidden="1" w:unhideWhenUsed="1"/>
+    <w:lsdException w:name="endnote reference" w:semiHidden="1" w:unhideWhenUsed="1"/>
+    <w:lsdException w:name="endnote text" w:semiHidden="1" w:unhideWhenUsed="1"/>
+    <w:lsdException w:name="table of authorities" w:semiHidden="1" w:unhideWhenUsed="1"/>
+    <w:lsdException w:name="macro" w:semiHidden="1" w:unhideWhenUsed="1"/>
+    <w:lsdException w:name="toa heading" w:semiHidden="1" w:unhideWhenUsed="1"/>
+    <w:lsdException w:name="List" w:semiHidden="1" w:unhideWhenUsed="1"/>
+    <w:lsdException w:name="List Bullet" w:semiHidden="1" w:unhideWhenUsed="1"/>
+    <w:lsdException w:name="List Number" w:semiHidden="1" w:unhideWhenUsed="1"/>
+    <w:lsdException w:name="List 2" w:semiHidden="1" w:unhideWhenUsed="1"/>
+    <w:lsdException w:name="List 3" w:semiHidden="1" w:unhideWhenUsed="1"/>
+    <w:lsdException w:name="List 4" w:semiHidden="1" w:unhideWhenUsed="1"/>
+    <w:lsdException w:name="List 5" w:semiHidden="1" w:unhideWhenUsed="1"/>
+    <w:lsdException w:name="List Bullet 2" w:semiHidden="1" w:unhideWhenUsed="1"/>
+    <w:lsdException w:name="List Bullet 3" w:semiHidden="1" w:unhideWhenUsed="1"/>
+    <w:lsdException w:name="List Bullet 4" w:semiHidden="1" w:unhideWhenUsed="1"/>
+    <w:lsdException w:name="List Bullet 5" w:semiHidden="1" w:unhideWhenUsed="1"/>
+    <w:lsdException w:name="List Number 2" w:semiHidden="1" w:unhideWhenUsed="1"/>
+    <w:lsdException w:name="List Number 3" w:semiHidden="1" w:unhideWhenUsed="1"/>
+    <w:lsdException w:name="List Number 4" w:semiHidden="1" w:unhideWhenUsed="1"/>
+    <w:lsdException w:name="List Number 5" w:semiHidden="1" w:unhideWhenUsed="1"/>
+    <w:lsdException w:name="Title" w:uiPriority="10" w:qFormat="1"/>
+    <w:lsdException w:name="Closing" w:semiHidden="1" w:unhideWhenUsed="1"/>
+    <w:lsdException w:name="Signature" w:semiHidden="1" w:unhideWhenUsed="1"/>
+    <w:lsdException w:name="Default Paragraph Font" w:semiHidden="1" w:uiPriority="1" w:unhideWhenUsed="1"/>
+    <w:lsdException w:name="Body Text" w:semiHidden="1" w:unhideWhenUsed="1"/>
+    <w:lsdException w:name="Body Text Indent" w:semiHidden="1" w:unhideWhenUsed="1"/>
+    <w:lsdException w:name="List Continue" w:semiHidden="1" w:unhideWhenUsed="1"/>
+    <w:lsdException w:name="List Continue 2" w:semiHidden="1" w:unhideWhenUsed="1"/>
+    <w:lsdException w:name="List Continue 3" w:semiHidden="1" w:unhideWhenUsed="1"/>
+    <w:lsdException w:name="List Continue 4" w:semiHidden="1" w:unhideWhenUsed="1"/>
+    <w:lsdException w:name="List Continue 5" w:semiHidden="1" w:unhideWhenUsed="1"/>
+    <w:lsdException w:name="Message Header" w:semiHidden="1" w:unhideWhenUsed="1"/>
+    <w:lsdException w:name="Subtitle" w:uiPriority="11" w:qFormat="1"/>
+    <w:lsdException w:name="Salutation" w:semiHidden="1" w:unhideWhenUsed="1"/>
+    <w:lsdException w:name="Date" w:semiHidden="1" w:unhideWhenUsed="1"/>
+    <w:lsdException w:name="Body Text First Indent" w:semiHidden="1" w:unhideWhenUsed="1"/>
+    <w:lsdException w:name="Body Text First Indent 2" w:semiHidden="1" w:unhideWhenUsed="1"/>
+    <w:lsdException w:name="Note Heading" w:semiHidden="1" w:unhideWhenUsed="1"/>
+    <w:lsdException w:name="Body Text 2" w:semiHidden="1" w:unhideWhenUsed="1"/>
+    <w:lsdException w:name="Body Text 3" w:semiHidden="1" w:unhideWhenUsed="1"/>
+    <w:lsdException w:name="Body Text Indent 2" w:semiHidden="1" w:unhideWhenUsed="1"/>
+    <w:lsdException w:name="Body Text Indent 3" w:semiHidden="1" w:unhideWhenUsed="1"/>
+    <w:lsdException w:name="Block Text" w:semiHidden="1" w:unhideWhenUsed="1"/>
+    <w:lsdException w:name="Hyperlink" w:semiHidden="1" w:unhideWhenUsed="1"/>
+    <w:lsdException w:name="FollowedHyperlink" w:semiHidden="1" w:unhideWhenUsed="1"/>
+    <w:lsdException w:name="Strong" w:uiPriority="22" w:qFormat="1"/>
+    <w:lsdException w:name="Emphasis" w:uiPriority="20" w:qFormat="1"/>
+    <w:lsdException w:name="Document Map" w:semiHidden="1" w:unhideWhenUsed="1"/>
+    <w:lsdException w:name="Plain Text" w:semiHidden="1" w:unhideWhenUsed="1"/>
+    <w:lsdException w:name="E-mail Signature" w:semiHidden="1" w:unhideWhenUsed="1"/>
+    <w:lsdException w:name="HTML Top of Form" w:semiHidden="1" w:unhideWhenUsed="1"/>
+    <w:lsdException w:name="HTML Bottom of Form" w:semiHidden="1" w:unhideWhenUsed="1"/>
+    <w:lsdException w:name="Normal (Web)" w:semiHidden="1" w:unhideWhenUsed="1"/>
+    <w:lsdException w:name="HTML Acronym" w:semiHidden="1" w:unhideWhenUsed="1"/>
+    <w:lsdException w:name="HTML Address" w:semiHidden="1" w:unhideWhenUsed="1"/>
+    <w:lsdException w:name="HTML Cite" w:semiHidden="1" w:unhideWhenUsed="1"/>
+    <w:lsdException w:name="HTML Code" w:semiHidden="1" w:unhideWhenUsed="1"/>
+    <w:lsdException w:name="HTML Definition" w:semiHidden="1" w:unhideWhenUsed="1"/>
+    <w:lsdException w:name="HTML Keyboard" w:semiHidden="1" w:unhideWhenUsed="1"/>
+    <w:lsdException w:name="HTML Preformatted" w:semiHidden="1" w:unhideWhenUsed="1"/>
+    <w:lsdException w:name="HTML Sample" w:semiHidden="1" w:unhideWhenUsed="1"/>
+    <w:lsdException w:name="HTML Typewriter" w:semiHidden="1" w:unhideWhenUsed="1"/>
+    <w:lsdException w:name="HTML Variable" w:semiHidden="1" w:unhideWhenUsed="1"/>
+    <w:lsdException w:name="Normal Table" w:semiHidden="1" w:unhideWhenUsed="1"/>
+    <w:lsdException w:name="annotation subject" w:semiHidden="1" w:unhideWhenUsed="1"/>
+    <w:lsdException w:name="No List" w:semiHidden="1" w:unhideWhenUsed="1"/>
+    <w:lsdException w:name="Outline List 1" w:semiHidden="1" w:unhideWhenUsed="1"/>
+    <w:lsdException w:name="Outline List 2" w:semiHidden="1" w:unhideWhenUsed="1"/>
+    <w:lsdException w:name="Outline List 3" w:semiHidden="1" w:unhideWhenUsed="1"/>
+    <w:lsdException w:name="Table Simple 1" w:semiHidden="1" w:unhideWhenUsed="1"/>
+    <w:lsdException w:name="Table Simple 2" w:semiHidden="1" w:unhideWhenUsed="1"/>
+    <w:lsdException w:name="Table Simple 3" w:semiHidden="1" w:unhideWhenUsed="1"/>
+    <w:lsdException w:name="Table Classic 1" w:semiHidden="1" w:unhideWhenUsed="1"/>
+    <w:lsdException w:name="Table Classic 2" w:semiHidden="1" w:unhideWhenUsed="1"/>
+    <w:lsdException w:name="Table Classic 3" w:semiHidden="1" w:unhideWhenUsed="1"/>
+    <w:lsdException w:name="Table Classic 4" w:semiHidden="1" w:unhideWhenUsed="1"/>
+    <w:lsdException w:name="Table Colorful 1" w:semiHidden="1" w:unhideWhenUsed="1"/>
+    <w:lsdException w:name="Table Colorful 2" w:semiHidden="1" w:unhideWhenUsed="1"/>
+    <w:lsdException w:name="Table Colorful 3" w:semiHidden="1" w:unhideWhenUsed="1"/>
+    <w:lsdException w:name="Table Columns 1" w:semiHidden="1" w:unhideWhenUsed="1"/>
+    <w:lsdException w:name="Table Columns 2" w:semiHidden="1" w:unhideWhenUsed="1"/>
+    <w:lsdException w:name="Table Columns 3" w:semiHidden="1" w:unhideWhenUsed="1"/>
+    <w:lsdException w:name="Table Columns 4" w:semiHidden="1" w:unhideWhenUsed="1"/>
+    <w:lsdException w:name="Table Columns 5" w:semiHidden="1" w:unhideWhenUsed="1"/>
+    <w:lsdException w:name="Table Grid 1" w:semiHidden="1" w:unhideWhenUsed="1"/>
+    <w:lsdException w:name="Table Grid 2" w:semiHidden="1" w:unhideWhenUsed="1"/>
+    <w:lsdException w:name="Table Grid 3" w:semiHidden="1" w:unhideWhenUsed="1"/>
+    <w:lsdException w:name="Table Grid 4" w:semiHidden="1" w:unhideWhenUsed="1"/>
+    <w:lsdException w:name="Table Grid 5" w:semiHidden="1" w:unhideWhenUsed="1"/>
+    <w:lsdException w:name="Table Grid 6" w:semiHidden="1" w:unhideWhenUsed="1"/>
+    <w:lsdException w:name="Table Grid 7" w:semiHidden="1" w:unhideWhenUsed="1"/>
+    <w:lsdException w:name="Table Grid 8" w:semiHidden="1" w:unhideWhenUsed="1"/>
+    <w:lsdException w:name="Table List 1" w:semiHidden="1" w:unhideWhenUsed="1"/>
+    <w:lsdException w:name="Table List 2" w:semiHidden="1" w:unhideWhenUsed="1"/>
+    <w:lsdException w:name="Table List 3" w:semiHidden="1" w:unhideWhenUsed="1"/>
+    <w:lsdException w:name="Table List 4" w:semiHidden="1" w:unhideWhenUsed="1"/>
+    <w:lsdException w:name="Table List 5" w:semiHidden="1" w:unhideWhenUsed="1"/>
+    <w:lsdException w:name="Table List 6" w:semiHidden="1" w:unhideWhenUsed="1"/>
+    <w:lsdException w:name="Table List 7" w:semiHidden="1" w:unhideWhenUsed="1"/>
+    <w:lsdException w:name="Table List 8" w:semiHidden="1" w:unhideWhenUsed="1"/>
+    <w:lsdException w:name="Table 3D effects 1" w:semiHidden="1" w:unhideWhenUsed="1"/>
+    <w:lsdException w:name="Table 3D effects 2" w:semiHidden="1" w:unhideWhenUsed="1"/>
+    <w:lsdException w:name="Table 3D effects 3" w:semiHidden="1" w:unhideWhenUsed="1"/>
+    <w:lsdException w:name="Table Contemporary" w:semiHidden="1" w:unhideWhenUsed="1"/>
+    <w:lsdException w:name="Table Elegant" w:semiHidden="1" w:unhideWhenUsed="1"/>
+    <w:lsdException w:name="Table Professional" w:semiHidden="1" w:unhideWhenUsed="1"/>
+    <w:lsdException w:name="Table Subtle 1" w:semiHidden="1" w:unhideWhenUsed="1"/>
+    <w:lsdException w:name="Table Subtle 2" w:semiHidden="1" w:unhideWhenUsed="1"/>
+    <w:lsdException w:name="Table Web 1" w:semiHidden="1" w:unhideWhenUsed="1"/>
+    <w:lsdException w:name="Table Web 2" w:semiHidden="1" w:unhideWhenUsed="1"/>
+    <w:lsdException w:name="Table Web 3" w:semiHidden="1" w:unhideWhenUsed="1"/>
+    <w:lsdException w:name="Balloon Text" w:semiHidden="1" w:unhideWhenUsed="1"/>
+    <w:lsdException w:name="Table Grid" w:uiPriority="59"/>
+    <w:lsdException w:name="Table Theme" w:semiHidden="1" w:unhideWhenUsed="1"/>
+    <w:lsdException w:name="Note Level 1" w:semiHidden="1" w:unhideWhenUsed="1"/>
+    <w:lsdException w:name="Note Level 2" w:semiHidden="1" w:unhideWhenUsed="1"/>
+    <w:lsdException w:name="Note Level 3" w:semiHidden="1" w:unhideWhenUsed="1"/>
+    <w:lsdException w:name="Note Level 4" w:semiHidden="1" w:unhideWhenUsed="1"/>
+    <w:lsdException w:name="Note Level 5" w:semiHidden="1" w:unhideWhenUsed="1"/>
+    <w:lsdException w:name="Note Level 6" w:semiHidden="1" w:unhideWhenUsed="1"/>
+    <w:lsdException w:name="Note Level 7" w:semiHidden="1" w:unhideWhenUsed="1"/>
+    <w:lsdException w:name="Note Level 8" w:semiHidden="1" w:unhideWhenUsed="1"/>
+    <w:lsdException w:name="Note Level 9" w:semiHidden="1" w:unhideWhenUsed="1"/>
+    <w:lsdException w:name="Placeholder Text" w:semiHidden="1"/>
+    <w:lsdException w:name="No Spacing" w:uiPriority="1" w:qFormat="1"/>
+    <w:lsdException w:name="Light Shading" w:uiPriority="60"/>
+    <w:lsdException w:name="Light List" w:uiPriority="61"/>
+    <w:lsdException w:name="Light Grid" w:uiPriority="62"/>
+    <w:lsdException w:name="Medium Shading 1" w:uiPriority="63"/>
+    <w:lsdException w:name="Medium Shading 2" w:uiPriority="64"/>
+    <w:lsdException w:name="Medium List 1" w:uiPriority="65"/>
+    <w:lsdException w:name="Medium List 2" w:uiPriority="66"/>
+    <w:lsdException w:name="Medium Grid 1" w:uiPriority="67"/>
+    <w:lsdException w:name="Medium Grid 2" w:uiPriority="68"/>
+    <w:lsdException w:name="Medium Grid 3" w:uiPriority="69"/>
+    <w:lsdException w:name="Dark List" w:uiPriority="70"/>
+    <w:lsdException w:name="Colorful Shading" w:uiPriority="71"/>
+    <w:lsdException w:name="Colorful List" w:uiPriority="72"/>
+    <w:lsdException w:name="Colorful Grid" w:uiPriority="73"/>
+    <w:lsdException w:name="Light Shading Accent 1" w:uiPriority="60"/>
+    <w:lsdException w:name="Light List Accent 1" w:uiPriority="61"/>
+    <w:lsdException w:name="Light Grid Accent 1" w:uiPriority="62"/>
+    <w:lsdException w:name="Medium Shading 1 Accent 1" w:uiPriority="63"/>
+    <w:lsdException w:name="Medium Shading 2 Accent 1" w:uiPriority="64"/>
+    <w:lsdException w:name="Medium List 1 Accent 1" w:uiPriority="65"/>
+    <w:lsdException w:name="Revision" w:semiHidden="1"/>
+    <w:lsdException w:name="List Paragraph" w:uiPriority="34" w:qFormat="1"/>
+    <w:lsdException w:name="Quote" w:uiPriority="29" w:qFormat="1"/>
+    <w:lsdException w:name="Intense Quote" w:uiPriority="30" w:qFormat="1"/>
+    <w:lsdException w:name="Medium List 2 Accent 1" w:uiPriority="66"/>
+    <w:lsdException w:name="Medium Grid 1 Accent 1" w:uiPriority="67"/>
+    <w:lsdException w:name="Medium Grid 2 Accent 1" w:uiPriority="68"/>
+    <w:lsdException w:name="Medium Grid 3 Accent 1" w:uiPriority="69"/>
+    <w:lsdException w:name="Dark List Accent 1" w:uiPriority="70"/>
+    <w:lsdException w:name="Colorful Shading Accent 1" w:uiPriority="71"/>
+    <w:lsdException w:name="Colorful List Accent 1" w:uiPriority="72"/>
+    <w:lsdException w:name="Colorful Grid Accent 1" w:uiPriority="73"/>
+    <w:lsdException w:name="Light Shading Accent 2" w:uiPriority="60"/>
+    <w:lsdException w:name="Light List Accent 2" w:uiPriority="61"/>
+    <w:lsdException w:name="Light Grid Accent 2" w:uiPriority="62"/>
+    <w:lsdException w:name="Medium Shading 1 Accent 2" w:uiPriority="63"/>
+    <w:lsdException w:name="Medium Shading 2 Accent 2" w:uiPriority="64"/>
+    <w:lsdException w:name="Medium List 1 Accent 2" w:uiPriority="65"/>
+    <w:lsdException w:name="Medium List 2 Accent 2" w:uiPriority="66"/>
+    <w:lsdException w:name="Medium Grid 1 Accent 2" w:uiPriority="67"/>
+    <w:lsdException w:name="Medium Grid 2 Accent 2" w:uiPriority="68"/>
+    <w:lsdException w:name="Medium Grid 3 Accent 2" w:uiPriority="69"/>
+    <w:lsdException w:name="Dark List Accent 2" w:uiPriority="70"/>
+    <w:lsdException w:name="Colorful Shading Accent 2" w:uiPriority="71"/>
+    <w:lsdException w:name="Colorful List Accent 2" w:uiPriority="72"/>
+    <w:lsdException w:name="Colorful Grid Accent 2" w:uiPriority="73"/>
+    <w:lsdException w:name="Light Shading Accent 3" w:uiPriority="60"/>
+    <w:lsdException w:name="Light List Accent 3" w:uiPriority="61"/>
+    <w:lsdException w:name="Light Grid Accent 3" w:uiPriority="62"/>
+    <w:lsdException w:name="Medium Shading 1 Accent 3" w:uiPriority="63"/>
+    <w:lsdException w:name="Medium Shading 2 Accent 3" w:uiPriority="64"/>
+    <w:lsdException w:name="Medium List 1 Accent 3" w:uiPriority="65"/>
+    <w:lsdException w:name="Medium List 2 Accent 3" w:uiPriority="66"/>
+    <w:lsdException w:name="Medium Grid 1 Accent 3" w:uiPriority="67"/>
+    <w:lsdException w:name="Medium Grid 2 Accent 3" w:uiPriority="68"/>
+    <w:lsdException w:name="Medium Grid 3 Accent 3" w:uiPriority="69"/>
+    <w:lsdException w:name="Dark List Accent 3" w:uiPriority="70"/>
+    <w:lsdException w:name="Colorful Shading Accent 3" w:uiPriority="71"/>
+    <w:lsdException w:name="Colorful List Accent 3" w:uiPriority="72"/>
+    <w:lsdException w:name="Colorful Grid Accent 3" w:uiPriority="73"/>
+    <w:lsdException w:name="Light Shading Accent 4" w:uiPriority="60"/>
+    <w:lsdException w:name="Light List Accent 4" w:uiPriority="61"/>
+    <w:lsdException w:name="Light Grid Accent 4" w:uiPriority="62"/>
+    <w:lsdException w:name="Medium Shading 1 Accent 4" w:uiPriority="63"/>
+    <w:lsdException w:name="Medium Shading 2 Accent 4" w:uiPriority="64"/>
+    <w:lsdException w:name="Medium List 1 Accent 4" w:uiPriority="65"/>
+    <w:lsdException w:name="Medium List 2 Accent 4" w:uiPriority="66"/>
+    <w:lsdException w:name="Medium Grid 1 Accent 4" w:uiPriority="67"/>
+    <w:lsdException w:name="Medium Grid 2 Accent 4" w:uiPriority="68"/>
+    <w:lsdException w:name="Medium Grid 3 Accent 4" w:uiPriority="69"/>
+    <w:lsdException w:name="Dark List Accent 4" w:uiPriority="70"/>
+    <w:lsdException w:name="Colorful Shading Accent 4" w:uiPriority="71"/>
+    <w:lsdException w:name="Colorful List Accent 4" w:uiPriority="72"/>
+    <w:lsdException w:name="Colorful Grid Accent 4" w:uiPriority="73"/>
+    <w:lsdException w:name="Light Shading Accent 5" w:uiPriority="60"/>
+    <w:lsdException w:name="Light List Accent 5" w:uiPriority="61"/>
+    <w:lsdException w:name="Light Grid Accent 5" w:uiPriority="62"/>
+    <w:lsdException w:name="Medium Shading 1 Accent 5" w:uiPriority="63"/>
+    <w:lsdException w:name="Medium Shading 2 Accent 5" w:uiPriority="64"/>
+    <w:lsdException w:name="Medium List 1 Accent 5" w:uiPriority="65"/>
+    <w:lsdException w:name="Medium List 2 Accent 5" w:uiPriority="66"/>
+    <w:lsdException w:name="Medium Grid 1 Accent 5" w:uiPriority="67"/>
+    <w:lsdException w:name="Medium Grid 2 Accent 5" w:uiPriority="68"/>
+    <w:lsdException w:name="Medium Grid 3 Accent 5" w:uiPriority="69"/>
+    <w:lsdException w:name="Dark List Accent 5" w:uiPriority="70"/>
+    <w:lsdException w:name="Colorful Shading Accent 5" w:uiPriority="71"/>
+    <w:lsdException w:name="Colorful List Accent 5" w:uiPriority="72"/>
+    <w:lsdException w:name="Colorful Grid Accent 5" w:uiPriority="73"/>
+    <w:lsdException w:name="Light Shading Accent 6" w:uiPriority="60"/>
+    <w:lsdException w:name="Light List Accent 6" w:uiPriority="61"/>
+    <w:lsdException w:name="Light Grid Accent 6" w:uiPriority="62"/>
+    <w:lsdException w:name="Medium Shading 1 Accent 6" w:uiPriority="63"/>
+    <w:lsdException w:name="Medium Shading 2 Accent 6" w:uiPriority="64"/>
+    <w:lsdException w:name="Medium List 1 Accent 6" w:uiPriority="65"/>
+    <w:lsdException w:name="Medium List 2 Accent 6" w:uiPriority="66"/>
+    <w:lsdException w:name="Medium Grid 1 Accent 6" w:uiPriority="67"/>
+    <w:lsdException w:name="Medium Grid 2 Accent 6" w:uiPriority="68"/>
+    <w:lsdException w:name="Medium Grid 3 Accent 6" w:uiPriority="69"/>
+    <w:lsdException w:name="Dark List Accent 6" w:uiPriority="70"/>
+    <w:lsdException w:name="Colorful Shading Accent 6" w:uiPriority="71"/>
+    <w:lsdException w:name="Colorful List Accent 6" w:uiPriority="72"/>
+    <w:lsdException w:name="Colorful Grid Accent 6" w:uiPriority="73"/>
+    <w:lsdException w:name="Subtle Emphasis" w:uiPriority="19" w:qFormat="1"/>
+    <w:lsdException w:name="Intense Emphasis" w:uiPriority="21" w:qFormat="1"/>
+    <w:lsdException w:name="Subtle Reference" w:uiPriority="31" w:qFormat="1"/>
+    <w:lsdException w:name="Intense Reference" w:uiPriority="32" w:qFormat="1"/>
+    <w:lsdException w:name="Book Title" w:uiPriority="33" w:qFormat="1"/>
+    <w:lsdException w:name="Bibliography" w:semiHidden="1" w:uiPriority="37" w:unhideWhenUsed="1"/>
+    <w:lsdException w:name="TOC Heading" w:semiHidden="1" w:uiPriority="39" w:unhideWhenUsed="1" w:qFormat="1"/>
+    <w:lsdException w:name="Plain Table 1" w:uiPriority="41"/>
+    <w:lsdException w:name="Plain Table 2" w:uiPriority="42"/>
+    <w:lsdException w:name="Plain Table 3" w:uiPriority="43"/>
+    <w:lsdException w:name="Plain Table 4" w:uiPriority="44"/>
+    <w:lsdException w:name="Plain Table 5" w:uiPriority="45"/>
+    <w:lsdException w:name="Grid Table Light" w:uiPriority="40"/>
+    <w:lsdException w:name="Grid Table 1 Light" w:uiPriority="46"/>
+    <w:lsdException w:name="Grid Table 2" w:uiPriority="47"/>
+    <w:lsdException w:name="Grid Table 3" w:uiPriority="48"/>
+    <w:lsdException w:name="Grid Table 4" w:uiPriority="49"/>
+    <w:lsdException w:name="Grid Table 5 Dark" w:uiPriority="50"/>
+    <w:lsdException w:name="Grid Table 6 Colorful" w:uiPriority="51"/>
+    <w:lsdException w:name="Grid Table 7 Colorful" w:uiPriority="52"/>
+    <w:lsdException w:name="Grid Table 1 Light Accent 1" w:uiPriority="46"/>
+    <w:lsdException w:name="Grid Table 2 Accent 1" w:uiPriority="47"/>
+    <w:lsdException w:name="Grid Table 3 Accent 1" w:uiPriority="48"/>
+    <w:lsdException w:name="Grid Table 4 Accent 1" w:uiPriority="49"/>
+    <w:lsdException w:name="Grid Table 5 Dark Accent 1" w:uiPriority="50"/>
+    <w:lsdException w:name="Grid Table 6 Colorful Accent 1" w:uiPriority="51"/>
+    <w:lsdException w:name="Grid Table 7 Colorful Accent 1" w:uiPriority="52"/>
+    <w:lsdException w:name="Grid Table 1 Light Accent 2" w:uiPriority="46"/>
+    <w:lsdException w:name="Grid Table 2 Accent 2" w:uiPriority="47"/>
+    <w:lsdException w:name="Grid Table 3 Accent 2" w:uiPriority="48"/>
+    <w:lsdException w:name="Grid Table 4 Accent 2" w:uiPriority="49"/>
+    <w:lsdException w:name="Grid Table 5 Dark Accent 2" w:uiPriority="50"/>
+    <w:lsdException w:name="Grid Table 6 Colorful Accent 2" w:uiPriority="51"/>
+    <w:lsdException w:name="Grid Table 7 Colorful Accent 2" w:uiPriority="52"/>
+    <w:lsdException w:name="Grid Table 1 Light Accent 3" w:uiPriority="46"/>
+    <w:lsdException w:name="Grid Table 2 Accent 3" w:uiPriority="47"/>
+    <w:lsdException w:name="Grid Table 3 Accent 3" w:uiPriority="48"/>
+    <w:lsdException w:name="Grid Table 4 Accent 3" w:uiPriority="49"/>
+    <w:lsdException w:name="Grid Table 5 Dark Accent 3" w:uiPriority="50"/>
+    <w:lsdException w:name="Grid Table 6 Colorful Accent 3" w:uiPriority="51"/>
+    <w:lsdException w:name="Grid Table 7 Colorful Accent 3" w:uiPriority="52"/>
+    <w:lsdException w:name="Grid Table 1 Light Accent 4" w:uiPriority="46"/>
+    <w:lsdException w:name="Grid Table 2 Accent 4" w:uiPriority="47"/>
+    <w:lsdException w:name="Grid Table 3 Accent 4" w:uiPriority="48"/>
+    <w:lsdException w:name="Grid Table 4 Accent 4" w:uiPriority="49"/>
+    <w:lsdException w:name="Grid Table 5 Dark Accent 4" w:uiPriority="50"/>
+    <w:lsdException w:name="Grid Table 6 Colorful Accent 4" w:uiPriority="51"/>
+    <w:lsdException w:name="Grid Table 7 Colorful Accent 4" w:uiPriority="52"/>
+    <w:lsdException w:name="Grid Table 1 Light Accent 5" w:uiPriority="46"/>
+    <w:lsdException w:name="Grid Table 2 Accent 5" w:uiPriority="47"/>
+    <w:lsdException w:name="Grid Table 3 Accent 5" w:uiPriority="48"/>
+    <w:lsdException w:name="Grid Table 4 Accent 5" w:uiPriority="49"/>
+    <w:lsdException w:name="Grid Table 5 Dark Accent 5" w:uiPriority="50"/>
+    <w:lsdException w:name="Grid Table 6 Colorful Accent 5" w:uiPriority="51"/>
+    <w:lsdException w:name="Grid Table 7 Colorful Accent 5" w:uiPriority="52"/>
+    <w:lsdException w:name="Grid Table 1 Light Accent 6" w:uiPriority="46"/>
+    <w:lsdException w:name="Grid Table 2 Accent 6" w:uiPriority="47"/>
+    <w:lsdException w:name="Grid Table 3 Accent 6" w:uiPriority="48"/>
+    <w:lsdException w:name="Grid Table 4 Accent 6" w:uiPriority="49"/>
+    <w:lsdException w:name="Grid Table 5 Dark Accent 6" w:uiPriority="50"/>
+    <w:lsdException w:name="Grid Table 6 Colorful Accent 6" w:uiPriority="51"/>
+    <w:lsdException w:name="Grid Table 7 Colorful Accent 6" w:uiPriority="52"/>
+    <w:lsdException w:name="List Table 1 Light" w:uiPriority="46"/>
+    <w:lsdException w:name="List Table 2" w:uiPriority="47"/>
+    <w:lsdException w:name="List Table 3" w:uiPriority="48"/>
+    <w:lsdException w:name="List Table 4" w:uiPriority="49"/>
+    <w:lsdException w:name="List Table 5 Dark" w:uiPriority="50"/>
+    <w:lsdException w:name="List Table 6 Colorful" w:uiPriority="51"/>
+    <w:lsdException w:name="List Table 7 Colorful" w:uiPriority="52"/>
+    <w:lsdException w:name="List Table 1 Light Accent 1" w:uiPriority="46"/>
+    <w:lsdException w:name="List Table 2 Accent 1" w:uiPriority="47"/>
+    <w:lsdException w:name="List Table 3 Accent 1" w:uiPriority="48"/>
+    <w:lsdException w:name="List Table 4 Accent 1" w:uiPriority="49"/>
+    <w:lsdException w:name="List Table 5 Dark Accent 1" w:uiPriority="50"/>
+    <w:lsdException w:name="List Table 6 Colorful Accent 1" w:uiPriority="51"/>
+    <w:lsdException w:name="List Table 7 Colorful Accent 1" w:uiPriority="52"/>
+    <w:lsdException w:name="List Table 1 Light Accent 2" w:uiPriority="46"/>
+    <w:lsdException w:name="List Table 2 Accent 2" w:uiPriority="47"/>
+    <w:lsdException w:name="List Table 3 Accent 2" w:uiPriority="48"/>
+    <w:lsdException w:name="List Table 4 Accent 2" w:uiPriority="49"/>
+    <w:lsdException w:name="List Table 5 Dark Accent 2" w:uiPriority="50"/>
+    <w:lsdException w:name="List Table 6 Colorful Accent 2" w:uiPriority="51"/>
+    <w:lsdException w:name="List Table 7 Colorful Accent 2" w:uiPriority="52"/>
+    <w:lsdException w:name="List Table 1 Light Accent 3" w:uiPriority="46"/>
+    <w:lsdException w:name="List Table 2 Accent 3" w:uiPriority="47"/>
+    <w:lsdException w:name="List Table 3 Accent 3" w:uiPriority="48"/>
+    <w:lsdException w:name="List Table 4 Accent 3" w:uiPriority="49"/>
+    <w:lsdException w:name="List Table 5 Dark Accent 3" w:uiPriority="50"/>
+    <w:lsdException w:name="List Table 6 Colorful Accent 3" w:uiPriority="51"/>
+    <w:lsdException w:name="List Table 7 Colorful Accent 3" w:uiPriority="52"/>
+    <w:lsdException w:name="List Table 1 Light Accent 4" w:uiPriority="46"/>
+    <w:lsdException w:name="List Table 2 Accent 4" w:uiPriority="47"/>
+    <w:lsdException w:name="List Table 3 Accent 4" w:uiPriority="48"/>
+    <w:lsdException w:name="List Table 4 Accent 4" w:uiPriority="49"/>
+    <w:lsdException w:name="List Table 5 Dark Accent 4" w:uiPriority="50"/>
+    <w:lsdException w:name="List Table 6 Colorful Accent 4" w:uiPriority="51"/>
+    <w:lsdException w:name="List Table 7 Colorful Accent 4" w:uiPriority="52"/>
+    <w:lsdException w:name="List Table 1 Light Accent 5" w:uiPriority="46"/>
+    <w:lsdException w:name="List Table 2 Accent 5" w:uiPriority="47"/>
+    <w:lsdException w:name="List Table 3 Accent 5" w:uiPriority="48"/>
+    <w:lsdException w:name="List Table 4 Accent 5" w:uiPriority="49"/>
+    <w:lsdException w:name="List Table 5 Dark Accent 5" w:uiPriority="50"/>
+    <w:lsdException w:name="List Table 6 Colorful Accent 5" w:uiPriority="51"/>
+    <w:lsdException w:name="List Table 7 Colorful Accent 5" w:uiPriority="52"/>
+    <w:lsdException w:name="List Table 1 Light Accent 6" w:uiPriority="46"/>
+    <w:lsdException w:name="List Table 2 Accent 6" w:uiPriority="47"/>
+    <w:lsdException w:name="List Table 3 Accent 6" w:uiPriority="48"/>
+    <w:lsdException w:name="List Table 4 Accent 6" w:uiPriority="49"/>
+    <w:lsdException w:name="List Table 5 Dark Accent 6" w:uiPriority="50"/>
+    <w:lsdException w:name="List Table 6 Colorful Accent 6" w:uiPriority="51"/>
+    <w:lsdException w:name="List Table 7 Colorful Accent 6" w:uiPriority="52"/>
+    <w:lsdException w:name="Mention" w:semiHidden="1" w:unhideWhenUsed="1"/>
+    <w:lsdException w:name="Smart Hyperlink" w:semiHidden="1" w:unhideWhenUsed="1"/>
   </w:latentStyles>
   <w:style w:type="paragraph" w:default="1" w:styleId="Normal">
     <w:name w:val="Normal"/>
@@ -4486,7 +4455,7 @@
 </file>
 
 <file path=word/glossary/document.xml><?xml version="1.0" encoding="utf-8"?>
-<w:glossaryDocument xmlns:wpc="http://schemas.microsoft.com/office/word/2010/wordprocessingCanvas" xmlns:mo="http://schemas.microsoft.com/office/mac/office/2008/main" xmlns:mc="http://schemas.openxmlformats.org/markup-compatibility/2006" xmlns:mv="urn:schemas-microsoft-com:mac:vml" xmlns:o="urn:schemas-microsoft-com:office:office" xmlns:r="http://schemas.openxmlformats.org/officeDocument/2006/relationships" xmlns:m="http://schemas.openxmlformats.org/officeDocument/2006/math" xmlns:v="urn:schemas-microsoft-com:vml" xmlns:wp14="http://schemas.microsoft.com/office/word/2010/wordprocessingDrawing" xmlns:wp="http://schemas.openxmlformats.org/drawingml/2006/wordprocessingDrawing" xmlns:w10="urn:schemas-microsoft-com:office:word" xmlns:w="http://schemas.openxmlformats.org/wordprocessingml/2006/main" xmlns:w14="http://schemas.microsoft.com/office/word/2010/wordml" xmlns:wpg="http://schemas.microsoft.com/office/word/2010/wordprocessingGroup" xmlns:wpi="http://schemas.microsoft.com/office/word/2010/wordprocessingInk" xmlns:wne="http://schemas.microsoft.com/office/word/2006/wordml" xmlns:wps="http://schemas.microsoft.com/office/word/2010/wordprocessingShape" mc:Ignorable="w14 wp14">
+<w:glossaryDocument xmlns:wpc="http://schemas.microsoft.com/office/word/2010/wordprocessingCanvas" xmlns:mo="http://schemas.microsoft.com/office/mac/office/2008/main" xmlns:mc="http://schemas.openxmlformats.org/markup-compatibility/2006" xmlns:mv="urn:schemas-microsoft-com:mac:vml" xmlns:o="urn:schemas-microsoft-com:office:office" xmlns:r="http://schemas.openxmlformats.org/officeDocument/2006/relationships" xmlns:m="http://schemas.openxmlformats.org/officeDocument/2006/math" xmlns:v="urn:schemas-microsoft-com:vml" xmlns:wp14="http://schemas.microsoft.com/office/word/2010/wordprocessingDrawing" xmlns:wp="http://schemas.openxmlformats.org/drawingml/2006/wordprocessingDrawing" xmlns:w10="urn:schemas-microsoft-com:office:word" xmlns:w="http://schemas.openxmlformats.org/wordprocessingml/2006/main" xmlns:w14="http://schemas.microsoft.com/office/word/2010/wordml" xmlns:w15="http://schemas.microsoft.com/office/word/2012/wordml" xmlns:wpg="http://schemas.microsoft.com/office/word/2010/wordprocessingGroup" xmlns:wpi="http://schemas.microsoft.com/office/word/2010/wordprocessingInk" xmlns:wne="http://schemas.microsoft.com/office/word/2006/wordml" xmlns:wps="http://schemas.microsoft.com/office/word/2010/wordprocessingShape" mc:Ignorable="w14 w15 wp14">
   <w:docParts>
     <w:docPart>
       <w:docPartPr>
@@ -4571,32 +4540,32 @@
 </file>
 
 <file path=word/glossary/fontTable.xml><?xml version="1.0" encoding="utf-8"?>
-<w:fonts xmlns:mc="http://schemas.openxmlformats.org/markup-compatibility/2006" xmlns:r="http://schemas.openxmlformats.org/officeDocument/2006/relationships" xmlns:w="http://schemas.openxmlformats.org/wordprocessingml/2006/main" xmlns:w14="http://schemas.microsoft.com/office/word/2010/wordml" mc:Ignorable="w14">
+<w:fonts xmlns:mc="http://schemas.openxmlformats.org/markup-compatibility/2006" xmlns:r="http://schemas.openxmlformats.org/officeDocument/2006/relationships" xmlns:w="http://schemas.openxmlformats.org/wordprocessingml/2006/main" xmlns:w14="http://schemas.microsoft.com/office/word/2010/wordml" xmlns:w15="http://schemas.microsoft.com/office/word/2012/wordml" mc:Ignorable="w14 w15">
   <w:font w:name="Cambria">
     <w:panose1 w:val="02040503050406030204"/>
     <w:charset w:val="00"/>
-    <w:family w:val="auto"/>
+    <w:family w:val="roman"/>
     <w:pitch w:val="variable"/>
     <w:sig w:usb0="E00002FF" w:usb1="400004FF" w:usb2="00000000" w:usb3="00000000" w:csb0="0000019F" w:csb1="00000000"/>
   </w:font>
   <w:font w:name="ＭＳ 明朝">
-    <w:charset w:val="4E"/>
-    <w:family w:val="auto"/>
-    <w:pitch w:val="variable"/>
-    <w:sig w:usb0="00000001" w:usb1="08070000" w:usb2="00000010" w:usb3="00000000" w:csb0="00020000" w:csb1="00000000"/>
+    <w:charset w:val="80"/>
+    <w:family w:val="roman"/>
+    <w:pitch w:val="fixed"/>
+    <w:sig w:usb0="E00002FF" w:usb1="6AC7FDFB" w:usb2="08000012" w:usb3="00000000" w:csb0="0002009F" w:csb1="00000000"/>
   </w:font>
   <w:font w:name="Times New Roman">
     <w:panose1 w:val="02020603050405020304"/>
     <w:charset w:val="00"/>
-    <w:family w:val="auto"/>
+    <w:family w:val="roman"/>
     <w:pitch w:val="variable"/>
     <w:sig w:usb0="E0002AEF" w:usb1="C0007841" w:usb2="00000009" w:usb3="00000000" w:csb0="000001FF" w:csb1="00000000"/>
   </w:font>
   <w:font w:name="Courier New">
     <w:panose1 w:val="02070309020205020404"/>
     <w:charset w:val="00"/>
-    <w:family w:val="auto"/>
-    <w:pitch w:val="variable"/>
+    <w:family w:val="roman"/>
+    <w:pitch w:val="fixed"/>
     <w:sig w:usb0="E0002AFF" w:usb1="C0007843" w:usb2="00000009" w:usb3="00000000" w:csb0="000001FF" w:csb1="00000000"/>
   </w:font>
   <w:font w:name="Wingdings">
@@ -4607,7 +4576,7 @@
     <w:sig w:usb0="00000000" w:usb1="10000000" w:usb2="00000000" w:usb3="00000000" w:csb0="80000000" w:csb1="00000000"/>
   </w:font>
   <w:font w:name="Symbol">
-    <w:panose1 w:val="00000000000000000000"/>
+    <w:panose1 w:val="05050102010706020507"/>
     <w:charset w:val="02"/>
     <w:family w:val="auto"/>
     <w:pitch w:val="variable"/>
@@ -4616,35 +4585,56 @@
   <w:font w:name="Times">
     <w:panose1 w:val="02000500000000000000"/>
     <w:charset w:val="00"/>
-    <w:family w:val="auto"/>
+    <w:family w:val="roman"/>
     <w:pitch w:val="variable"/>
     <w:sig w:usb0="00000003" w:usb1="00000000" w:usb2="00000000" w:usb3="00000000" w:csb0="00000001" w:csb1="00000000"/>
   </w:font>
   <w:font w:name="Arial">
     <w:panose1 w:val="020B0604020202020204"/>
     <w:charset w:val="00"/>
-    <w:family w:val="auto"/>
+    <w:family w:val="swiss"/>
     <w:pitch w:val="variable"/>
     <w:sig w:usb0="E0002AFF" w:usb1="C0007843" w:usb2="00000009" w:usb3="00000000" w:csb0="000001FF" w:csb1="00000000"/>
   </w:font>
   <w:font w:name="ＭＳ ゴシック">
-    <w:charset w:val="4E"/>
-    <w:family w:val="auto"/>
-    <w:pitch w:val="variable"/>
-    <w:sig w:usb0="00000001" w:usb1="08070000" w:usb2="00000010" w:usb3="00000000" w:csb0="00020000" w:csb1="00000000"/>
+    <w:charset w:val="80"/>
+    <w:family w:val="swiss"/>
+    <w:pitch w:val="fixed"/>
+    <w:sig w:usb0="E00002FF" w:usb1="6AC7FDFB" w:usb2="08000012" w:usb3="00000000" w:csb0="0002009F" w:csb1="00000000"/>
   </w:font>
   <w:font w:name="Calibri">
     <w:panose1 w:val="020F0502020204030204"/>
     <w:charset w:val="00"/>
+    <w:family w:val="swiss"/>
+    <w:pitch w:val="variable"/>
+    <w:sig w:usb0="E00002FF" w:usb1="4000ACFF" w:usb2="00000001" w:usb3="00000000" w:csb0="0000019F" w:csb1="00000000"/>
+  </w:font>
+  <w:font w:name="Yu Mincho">
+    <w:panose1 w:val="02020400000000000000"/>
+    <w:charset w:val="80"/>
+    <w:family w:val="roman"/>
+    <w:pitch w:val="variable"/>
+    <w:sig w:usb0="800002E7" w:usb1="2AC7FCFF" w:usb2="00000012" w:usb3="00000000" w:csb0="0002009F" w:csb1="00000000"/>
+  </w:font>
+  <w:font w:name="Yu Gothic Light">
+    <w:panose1 w:val="020B0300000000000000"/>
+    <w:charset w:val="80"/>
     <w:family w:val="auto"/>
     <w:pitch w:val="variable"/>
-    <w:sig w:usb0="E10002FF" w:usb1="4000ACFF" w:usb2="00000009" w:usb3="00000000" w:csb0="0000019F" w:csb1="00000000"/>
+    <w:sig w:usb0="E00002FF" w:usb1="2AC7FDFF" w:usb2="00000016" w:usb3="00000000" w:csb0="0002009F" w:csb1="00000000"/>
+  </w:font>
+  <w:font w:name="Calibri Light">
+    <w:panose1 w:val="020F0302020204030204"/>
+    <w:charset w:val="00"/>
+    <w:family w:val="swiss"/>
+    <w:pitch w:val="variable"/>
+    <w:sig w:usb0="A00002EF" w:usb1="4000207B" w:usb2="00000000" w:usb3="00000000" w:csb0="0000019F" w:csb1="00000000"/>
   </w:font>
 </w:fonts>
 </file>
 
 <file path=word/glossary/settings.xml><?xml version="1.0" encoding="utf-8"?>
-<w:settings xmlns:mc="http://schemas.openxmlformats.org/markup-compatibility/2006" xmlns:o="urn:schemas-microsoft-com:office:office" xmlns:r="http://schemas.openxmlformats.org/officeDocument/2006/relationships" xmlns:m="http://schemas.openxmlformats.org/officeDocument/2006/math" xmlns:v="urn:schemas-microsoft-com:vml" xmlns:w10="urn:schemas-microsoft-com:office:word" xmlns:w="http://schemas.openxmlformats.org/wordprocessingml/2006/main" xmlns:w14="http://schemas.microsoft.com/office/word/2010/wordml" xmlns:sl="http://schemas.openxmlformats.org/schemaLibrary/2006/main" mc:Ignorable="w14">
+<w:settings xmlns:mc="http://schemas.openxmlformats.org/markup-compatibility/2006" xmlns:o="urn:schemas-microsoft-com:office:office" xmlns:r="http://schemas.openxmlformats.org/officeDocument/2006/relationships" xmlns:m="http://schemas.openxmlformats.org/officeDocument/2006/math" xmlns:v="urn:schemas-microsoft-com:vml" xmlns:w10="urn:schemas-microsoft-com:office:word" xmlns:w="http://schemas.openxmlformats.org/wordprocessingml/2006/main" xmlns:w14="http://schemas.microsoft.com/office/word/2010/wordml" xmlns:w15="http://schemas.microsoft.com/office/word/2012/wordml" xmlns:sl="http://schemas.openxmlformats.org/schemaLibrary/2006/main" mc:Ignorable="w14 w15">
   <w:view w:val="normal"/>
   <w:defaultTabStop w:val="720"/>
   <w:characterSpacingControl w:val="doNotCompress"/>
@@ -4658,6 +4648,7 @@
   <w:rsids>
     <w:rsidRoot w:val="000319F6"/>
     <w:rsid w:val="000319F6"/>
+    <w:rsid w:val="0021217B"/>
   </w:rsids>
   <m:mathPr>
     <m:mathFont m:val="Cambria Math"/>
@@ -4682,7 +4673,7 @@
 </file>
 
 <file path=word/glossary/styles.xml><?xml version="1.0" encoding="utf-8"?>
-<w:styles xmlns:mc="http://schemas.openxmlformats.org/markup-compatibility/2006" xmlns:r="http://schemas.openxmlformats.org/officeDocument/2006/relationships" xmlns:w="http://schemas.openxmlformats.org/wordprocessingml/2006/main" xmlns:w14="http://schemas.microsoft.com/office/word/2010/wordml" mc:Ignorable="w14">
+<w:styles xmlns:mc="http://schemas.openxmlformats.org/markup-compatibility/2006" xmlns:r="http://schemas.openxmlformats.org/officeDocument/2006/relationships" xmlns:w="http://schemas.openxmlformats.org/wordprocessingml/2006/main" xmlns:w14="http://schemas.microsoft.com/office/word/2010/wordml" xmlns:w15="http://schemas.microsoft.com/office/word/2012/wordml" mc:Ignorable="w14 w15">
   <w:docDefaults>
     <w:rPrDefault>
       <w:rPr>
@@ -4694,354 +4685,389 @@
     </w:rPrDefault>
     <w:pPrDefault/>
   </w:docDefaults>
-  <w:latentStyles w:defLockedState="0" w:defUIPriority="99" w:defSemiHidden="1" w:defUnhideWhenUsed="1" w:defQFormat="0" w:count="276">
-    <w:lsdException w:name="Normal" w:semiHidden="0" w:uiPriority="0" w:unhideWhenUsed="0" w:qFormat="1"/>
-    <w:lsdException w:name="heading 1" w:semiHidden="0" w:uiPriority="9" w:unhideWhenUsed="0" w:qFormat="1"/>
-    <w:lsdException w:name="heading 2" w:uiPriority="9" w:qFormat="1"/>
-    <w:lsdException w:name="heading 3" w:uiPriority="9" w:qFormat="1"/>
-    <w:lsdException w:name="heading 4" w:uiPriority="9" w:qFormat="1"/>
-    <w:lsdException w:name="heading 5" w:uiPriority="9" w:qFormat="1"/>
-    <w:lsdException w:name="heading 6" w:uiPriority="9" w:qFormat="1"/>
-    <w:lsdException w:name="heading 7" w:uiPriority="9" w:qFormat="1"/>
-    <w:lsdException w:name="heading 8" w:uiPriority="9" w:qFormat="1"/>
-    <w:lsdException w:name="heading 9" w:uiPriority="9" w:qFormat="1"/>
-    <w:lsdException w:name="toc 1" w:uiPriority="39"/>
-    <w:lsdException w:name="toc 2" w:uiPriority="39"/>
-    <w:lsdException w:name="toc 3" w:uiPriority="39"/>
-    <w:lsdException w:name="toc 4" w:uiPriority="39"/>
-    <w:lsdException w:name="toc 5" w:uiPriority="39"/>
-    <w:lsdException w:name="toc 6" w:uiPriority="39"/>
-    <w:lsdException w:name="toc 7" w:uiPriority="39"/>
-    <w:lsdException w:name="toc 8" w:uiPriority="39"/>
-    <w:lsdException w:name="toc 9" w:uiPriority="39"/>
-    <w:lsdException w:name="caption" w:uiPriority="35" w:qFormat="1"/>
-    <w:lsdException w:name="Title" w:semiHidden="0" w:uiPriority="10" w:unhideWhenUsed="0" w:qFormat="1"/>
-    <w:lsdException w:name="Default Paragraph Font" w:uiPriority="1"/>
-    <w:lsdException w:name="Subtitle" w:semiHidden="0" w:uiPriority="11" w:unhideWhenUsed="0" w:qFormat="1"/>
-    <w:lsdException w:name="Strong" w:semiHidden="0" w:uiPriority="22" w:unhideWhenUsed="0" w:qFormat="1"/>
-    <w:lsdException w:name="Emphasis" w:semiHidden="0" w:uiPriority="20" w:unhideWhenUsed="0" w:qFormat="1"/>
-    <w:lsdException w:name="Table Grid" w:semiHidden="0" w:uiPriority="59" w:unhideWhenUsed="0"/>
-    <w:lsdException w:name="Placeholder Text" w:unhideWhenUsed="0"/>
-    <w:lsdException w:name="No Spacing" w:semiHidden="0" w:uiPriority="1" w:unhideWhenUsed="0" w:qFormat="1"/>
-    <w:lsdException w:name="Light Shading" w:semiHidden="0" w:uiPriority="60" w:unhideWhenUsed="0"/>
-    <w:lsdException w:name="Light List" w:semiHidden="0" w:uiPriority="61" w:unhideWhenUsed="0"/>
-    <w:lsdException w:name="Light Grid" w:semiHidden="0" w:uiPriority="62" w:unhideWhenUsed="0"/>
-    <w:lsdException w:name="Medium Shading 1" w:semiHidden="0" w:uiPriority="63" w:unhideWhenUsed="0"/>
-    <w:lsdException w:name="Medium Shading 2" w:semiHidden="0" w:uiPriority="64" w:unhideWhenUsed="0"/>
-    <w:lsdException w:name="Medium List 1" w:semiHidden="0" w:uiPriority="65" w:unhideWhenUsed="0"/>
-    <w:lsdException w:name="Medium List 2" w:semiHidden="0" w:uiPriority="66" w:unhideWhenUsed="0"/>
-    <w:lsdException w:name="Medium Grid 1" w:semiHidden="0" w:uiPriority="67" w:unhideWhenUsed="0"/>
-    <w:lsdException w:name="Medium Grid 2" w:semiHidden="0" w:uiPriority="68" w:unhideWhenUsed="0"/>
-    <w:lsdException w:name="Medium Grid 3" w:semiHidden="0" w:uiPriority="69" w:unhideWhenUsed="0"/>
-    <w:lsdException w:name="Dark List" w:semiHidden="0" w:uiPriority="70" w:unhideWhenUsed="0"/>
-    <w:lsdException w:name="Colorful Shading" w:semiHidden="0" w:uiPriority="71" w:unhideWhenUsed="0"/>
-    <w:lsdException w:name="Colorful List" w:semiHidden="0" w:uiPriority="72" w:unhideWhenUsed="0"/>
-    <w:lsdException w:name="Colorful Grid" w:semiHidden="0" w:uiPriority="73" w:unhideWhenUsed="0"/>
-    <w:lsdException w:name="Light Shading Accent 1" w:semiHidden="0" w:uiPriority="60" w:unhideWhenUsed="0"/>
-    <w:lsdException w:name="Light List Accent 1" w:semiHidden="0" w:uiPriority="61" w:unhideWhenUsed="0"/>
-    <w:lsdException w:name="Light Grid Accent 1" w:semiHidden="0" w:uiPriority="62" w:unhideWhenUsed="0"/>
-    <w:lsdException w:name="Medium Shading 1 Accent 1" w:semiHidden="0" w:uiPriority="63" w:unhideWhenUsed="0"/>
-    <w:lsdException w:name="Medium Shading 2 Accent 1" w:semiHidden="0" w:uiPriority="64" w:unhideWhenUsed="0"/>
-    <w:lsdException w:name="Medium List 1 Accent 1" w:semiHidden="0" w:uiPriority="65" w:unhideWhenUsed="0"/>
-    <w:lsdException w:name="Revision" w:unhideWhenUsed="0"/>
-    <w:lsdException w:name="List Paragraph" w:semiHidden="0" w:uiPriority="34" w:unhideWhenUsed="0" w:qFormat="1"/>
-    <w:lsdException w:name="Quote" w:semiHidden="0" w:uiPriority="29" w:unhideWhenUsed="0" w:qFormat="1"/>
-    <w:lsdException w:name="Intense Quote" w:semiHidden="0" w:uiPriority="30" w:unhideWhenUsed="0" w:qFormat="1"/>
-    <w:lsdException w:name="Medium List 2 Accent 1" w:semiHidden="0" w:uiPriority="66" w:unhideWhenUsed="0"/>
-    <w:lsdException w:name="Medium Grid 1 Accent 1" w:semiHidden="0" w:uiPriority="67" w:unhideWhenUsed="0"/>
-    <w:lsdException w:name="Medium Grid 2 Accent 1" w:semiHidden="0" w:uiPriority="68" w:unhideWhenUsed="0"/>
-    <w:lsdException w:name="Medium Grid 3 Accent 1" w:semiHidden="0" w:uiPriority="69" w:unhideWhenUsed="0"/>
-    <w:lsdException w:name="Dark List Accent 1" w:semiHidden="0" w:uiPriority="70" w:unhideWhenUsed="0"/>
-    <w:lsdException w:name="Colorful Shading Accent 1" w:semiHidden="0" w:uiPriority="71" w:unhideWhenUsed="0"/>
-    <w:lsdException w:name="Colorful List Accent 1" w:semiHidden="0" w:uiPriority="72" w:unhideWhenUsed="0"/>
-    <w:lsdException w:name="Colorful Grid Accent 1" w:semiHidden="0" w:uiPriority="73" w:unhideWhenUsed="0"/>
-    <w:lsdException w:name="Light Shading Accent 2" w:semiHidden="0" w:uiPriority="60" w:unhideWhenUsed="0"/>
-    <w:lsdException w:name="Light List Accent 2" w:semiHidden="0" w:uiPriority="61" w:unhideWhenUsed="0"/>
-    <w:lsdException w:name="Light Grid Accent 2" w:semiHidden="0" w:uiPriority="62" w:unhideWhenUsed="0"/>
-    <w:lsdException w:name="Medium Shading 1 Accent 2" w:semiHidden="0" w:uiPriority="63" w:unhideWhenUsed="0"/>
-    <w:lsdException w:name="Medium Shading 2 Accent 2" w:semiHidden="0" w:uiPriority="64" w:unhideWhenUsed="0"/>
-    <w:lsdException w:name="Medium List 1 Accent 2" w:semiHidden="0" w:uiPriority="65" w:unhideWhenUsed="0"/>
-    <w:lsdException w:name="Medium List 2 Accent 2" w:semiHidden="0" w:uiPriority="66" w:unhideWhenUsed="0"/>
-    <w:lsdException w:name="Medium Grid 1 Accent 2" w:semiHidden="0" w:uiPriority="67" w:unhideWhenUsed="0"/>
-    <w:lsdException w:name="Medium Grid 2 Accent 2" w:semiHidden="0" w:uiPriority="68" w:unhideWhenUsed="0"/>
-    <w:lsdException w:name="Medium Grid 3 Accent 2" w:semiHidden="0" w:uiPriority="69" w:unhideWhenUsed="0"/>
-    <w:lsdException w:name="Dark List Accent 2" w:semiHidden="0" w:uiPriority="70" w:unhideWhenUsed="0"/>
-    <w:lsdException w:name="Colorful Shading Accent 2" w:semiHidden="0" w:uiPriority="71" w:unhideWhenUsed="0"/>
-    <w:lsdException w:name="Colorful List Accent 2" w:semiHidden="0" w:uiPriority="72" w:unhideWhenUsed="0"/>
-    <w:lsdException w:name="Colorful Grid Accent 2" w:semiHidden="0" w:uiPriority="73" w:unhideWhenUsed="0"/>
-    <w:lsdException w:name="Light Shading Accent 3" w:semiHidden="0" w:uiPriority="60" w:unhideWhenUsed="0"/>
-    <w:lsdException w:name="Light List Accent 3" w:semiHidden="0" w:uiPriority="61" w:unhideWhenUsed="0"/>
-    <w:lsdException w:name="Light Grid Accent 3" w:semiHidden="0" w:uiPriority="62" w:unhideWhenUsed="0"/>
-    <w:lsdException w:name="Medium Shading 1 Accent 3" w:semiHidden="0" w:uiPriority="63" w:unhideWhenUsed="0"/>
-    <w:lsdException w:name="Medium Shading 2 Accent 3" w:semiHidden="0" w:uiPriority="64" w:unhideWhenUsed="0"/>
-    <w:lsdException w:name="Medium List 1 Accent 3" w:semiHidden="0" w:uiPriority="65" w:unhideWhenUsed="0"/>
-    <w:lsdException w:name="Medium List 2 Accent 3" w:semiHidden="0" w:uiPriority="66" w:unhideWhenUsed="0"/>
-    <w:lsdException w:name="Medium Grid 1 Accent 3" w:semiHidden="0" w:uiPriority="67" w:unhideWhenUsed="0"/>
-    <w:lsdException w:name="Medium Grid 2 Accent 3" w:semiHidden="0" w:uiPriority="68" w:unhideWhenUsed="0"/>
-    <w:lsdException w:name="Medium Grid 3 Accent 3" w:semiHidden="0" w:uiPriority="69" w:unhideWhenUsed="0"/>
-    <w:lsdException w:name="Dark List Accent 3" w:semiHidden="0" w:uiPriority="70" w:unhideWhenUsed="0"/>
-    <w:lsdException w:name="Colorful Shading Accent 3" w:semiHidden="0" w:uiPriority="71" w:unhideWhenUsed="0"/>
-    <w:lsdException w:name="Colorful List Accent 3" w:semiHidden="0" w:uiPriority="72" w:unhideWhenUsed="0"/>
-    <w:lsdException w:name="Colorful Grid Accent 3" w:semiHidden="0" w:uiPriority="73" w:unhideWhenUsed="0"/>
-    <w:lsdException w:name="Light Shading Accent 4" w:semiHidden="0" w:uiPriority="60" w:unhideWhenUsed="0"/>
-    <w:lsdException w:name="Light List Accent 4" w:semiHidden="0" w:uiPriority="61" w:unhideWhenUsed="0"/>
-    <w:lsdException w:name="Light Grid Accent 4" w:semiHidden="0" w:uiPriority="62" w:unhideWhenUsed="0"/>
-    <w:lsdException w:name="Medium Shading 1 Accent 4" w:semiHidden="0" w:uiPriority="63" w:unhideWhenUsed="0"/>
-    <w:lsdException w:name="Medium Shading 2 Accent 4" w:semiHidden="0" w:uiPriority="64" w:unhideWhenUsed="0"/>
-    <w:lsdException w:name="Medium List 1 Accent 4" w:semiHidden="0" w:uiPriority="65" w:unhideWhenUsed="0"/>
-    <w:lsdException w:name="Medium List 2 Accent 4" w:semiHidden="0" w:uiPriority="66" w:unhideWhenUsed="0"/>
-    <w:lsdException w:name="Medium Grid 1 Accent 4" w:semiHidden="0" w:uiPriority="67" w:unhideWhenUsed="0"/>
-    <w:lsdException w:name="Medium Grid 2 Accent 4" w:semiHidden="0" w:uiPriority="68" w:unhideWhenUsed="0"/>
-    <w:lsdException w:name="Medium Grid 3 Accent 4" w:semiHidden="0" w:uiPriority="69" w:unhideWhenUsed="0"/>
-    <w:lsdException w:name="Dark List Accent 4" w:semiHidden="0" w:uiPriority="70" w:unhideWhenUsed="0"/>
-    <w:lsdException w:name="Colorful Shading Accent 4" w:semiHidden="0" w:uiPriority="71" w:unhideWhenUsed="0"/>
-    <w:lsdException w:name="Colorful List Accent 4" w:semiHidden="0" w:uiPriority="72" w:unhideWhenUsed="0"/>
-    <w:lsdException w:name="Colorful Grid Accent 4" w:semiHidden="0" w:uiPriority="73" w:unhideWhenUsed="0"/>
-    <w:lsdException w:name="Light Shading Accent 5" w:semiHidden="0" w:uiPriority="60" w:unhideWhenUsed="0"/>
-    <w:lsdException w:name="Light List Accent 5" w:semiHidden="0" w:uiPriority="61" w:unhideWhenUsed="0"/>
-    <w:lsdException w:name="Light Grid Accent 5" w:semiHidden="0" w:uiPriority="62" w:unhideWhenUsed="0"/>
-    <w:lsdException w:name="Medium Shading 1 Accent 5" w:semiHidden="0" w:uiPriority="63" w:unhideWhenUsed="0"/>
-    <w:lsdException w:name="Medium Shading 2 Accent 5" w:semiHidden="0" w:uiPriority="64" w:unhideWhenUsed="0"/>
-    <w:lsdException w:name="Medium List 1 Accent 5" w:semiHidden="0" w:uiPriority="65" w:unhideWhenUsed="0"/>
-    <w:lsdException w:name="Medium List 2 Accent 5" w:semiHidden="0" w:uiPriority="66" w:unhideWhenUsed="0"/>
-    <w:lsdException w:name="Medium Grid 1 Accent 5" w:semiHidden="0" w:uiPriority="67" w:unhideWhenUsed="0"/>
-    <w:lsdException w:name="Medium Grid 2 Accent 5" w:semiHidden="0" w:uiPriority="68" w:unhideWhenUsed="0"/>
-    <w:lsdException w:name="Medium Grid 3 Accent 5" w:semiHidden="0" w:uiPriority="69" w:unhideWhenUsed="0"/>
-    <w:lsdException w:name="Dark List Accent 5" w:semiHidden="0" w:uiPriority="70" w:unhideWhenUsed="0"/>
-    <w:lsdException w:name="Colorful Shading Accent 5" w:semiHidden="0" w:uiPriority="71" w:unhideWhenUsed="0"/>
-    <w:lsdException w:name="Colorful List Accent 5" w:semiHidden="0" w:uiPriority="72" w:unhideWhenUsed="0"/>
-    <w:lsdException w:name="Colorful Grid Accent 5" w:semiHidden="0" w:uiPriority="73" w:unhideWhenUsed="0"/>
-    <w:lsdException w:name="Light Shading Accent 6" w:semiHidden="0" w:uiPriority="60" w:unhideWhenUsed="0"/>
-    <w:lsdException w:name="Light List Accent 6" w:semiHidden="0" w:uiPriority="61" w:unhideWhenUsed="0"/>
-    <w:lsdException w:name="Light Grid Accent 6" w:semiHidden="0" w:uiPriority="62" w:unhideWhenUsed="0"/>
-    <w:lsdException w:name="Medium Shading 1 Accent 6" w:semiHidden="0" w:uiPriority="63" w:unhideWhenUsed="0"/>
-    <w:lsdException w:name="Medium Shading 2 Accent 6" w:semiHidden="0" w:uiPriority="64" w:unhideWhenUsed="0"/>
-    <w:lsdException w:name="Medium List 1 Accent 6" w:semiHidden="0" w:uiPriority="65" w:unhideWhenUsed="0"/>
-    <w:lsdException w:name="Medium List 2 Accent 6" w:semiHidden="0" w:uiPriority="66" w:unhideWhenUsed="0"/>
-    <w:lsdException w:name="Medium Grid 1 Accent 6" w:semiHidden="0" w:uiPriority="67" w:unhideWhenUsed="0"/>
-    <w:lsdException w:name="Medium Grid 2 Accent 6" w:semiHidden="0" w:uiPriority="68" w:unhideWhenUsed="0"/>
-    <w:lsdException w:name="Medium Grid 3 Accent 6" w:semiHidden="0" w:uiPriority="69" w:unhideWhenUsed="0"/>
-    <w:lsdException w:name="Dark List Accent 6" w:semiHidden="0" w:uiPriority="70" w:unhideWhenUsed="0"/>
-    <w:lsdException w:name="Colorful Shading Accent 6" w:semiHidden="0" w:uiPriority="71" w:unhideWhenUsed="0"/>
-    <w:lsdException w:name="Colorful List Accent 6" w:semiHidden="0" w:uiPriority="72" w:unhideWhenUsed="0"/>
-    <w:lsdException w:name="Colorful Grid Accent 6" w:semiHidden="0" w:uiPriority="73" w:unhideWhenUsed="0"/>
-    <w:lsdException w:name="Subtle Emphasis" w:semiHidden="0" w:uiPriority="19" w:unhideWhenUsed="0" w:qFormat="1"/>
-    <w:lsdException w:name="Intense Emphasis" w:semiHidden="0" w:uiPriority="21" w:unhideWhenUsed="0" w:qFormat="1"/>
-    <w:lsdException w:name="Subtle Reference" w:semiHidden="0" w:uiPriority="31" w:unhideWhenUsed="0" w:qFormat="1"/>
-    <w:lsdException w:name="Intense Reference" w:semiHidden="0" w:uiPriority="32" w:unhideWhenUsed="0" w:qFormat="1"/>
-    <w:lsdException w:name="Book Title" w:semiHidden="0" w:uiPriority="33" w:unhideWhenUsed="0" w:qFormat="1"/>
-    <w:lsdException w:name="Bibliography" w:uiPriority="37"/>
-    <w:lsdException w:name="TOC Heading" w:uiPriority="39" w:qFormat="1"/>
-  </w:latentStyles>
-  <w:style w:type="paragraph" w:default="1" w:styleId="Normal">
-    <w:name w:val="Normal"/>
-    <w:qFormat/>
-  </w:style>
-  <w:style w:type="character" w:default="1" w:styleId="DefaultParagraphFont">
-    <w:name w:val="Default Paragraph Font"/>
-    <w:uiPriority w:val="1"/>
-    <w:semiHidden/>
-    <w:unhideWhenUsed/>
-  </w:style>
-  <w:style w:type="table" w:default="1" w:styleId="TableNormal">
-    <w:name w:val="Normal Table"/>
-    <w:uiPriority w:val="99"/>
-    <w:semiHidden/>
-    <w:unhideWhenUsed/>
-    <w:tblPr>
-      <w:tblInd w:w="0" w:type="dxa"/>
-      <w:tblCellMar>
-        <w:top w:w="0" w:type="dxa"/>
-        <w:left w:w="108" w:type="dxa"/>
-        <w:bottom w:w="0" w:type="dxa"/>
-        <w:right w:w="108" w:type="dxa"/>
-      </w:tblCellMar>
-    </w:tblPr>
-  </w:style>
-  <w:style w:type="numbering" w:default="1" w:styleId="NoList">
-    <w:name w:val="No List"/>
-    <w:uiPriority w:val="99"/>
-    <w:semiHidden/>
-    <w:unhideWhenUsed/>
-  </w:style>
-  <w:style w:type="paragraph" w:customStyle="1" w:styleId="B843AC251FBD8E40A07CC61DF49C6F73">
-    <w:name w:val="B843AC251FBD8E40A07CC61DF49C6F73"/>
-    <w:rsid w:val="000319F6"/>
-  </w:style>
-  <w:style w:type="paragraph" w:customStyle="1" w:styleId="F733E0E906CA8A458754B502D03F1A0E">
-    <w:name w:val="F733E0E906CA8A458754B502D03F1A0E"/>
-    <w:rsid w:val="000319F6"/>
-  </w:style>
-  <w:style w:type="paragraph" w:customStyle="1" w:styleId="279CD9522A619A4386781BA66581EA07">
-    <w:name w:val="279CD9522A619A4386781BA66581EA07"/>
-    <w:rsid w:val="000319F6"/>
-  </w:style>
-  <w:style w:type="paragraph" w:customStyle="1" w:styleId="BF2E583EAD698546A0C1A69EF41DBB2D">
-    <w:name w:val="BF2E583EAD698546A0C1A69EF41DBB2D"/>
-    <w:rsid w:val="000319F6"/>
-  </w:style>
-  <w:style w:type="paragraph" w:customStyle="1" w:styleId="5AFCC81560307E4D9F4EBACA79878DC1">
-    <w:name w:val="5AFCC81560307E4D9F4EBACA79878DC1"/>
-    <w:rsid w:val="000319F6"/>
-  </w:style>
-  <w:style w:type="paragraph" w:customStyle="1" w:styleId="1EB9F89B21D5A44AA8E0C83457441D53">
-    <w:name w:val="1EB9F89B21D5A44AA8E0C83457441D53"/>
-    <w:rsid w:val="000319F6"/>
-  </w:style>
-</w:styles>
-</file>
-
-<file path=word/glossary/stylesWithEffects.xml><?xml version="1.0" encoding="utf-8"?>
-<w:styles xmlns:wpc="http://schemas.microsoft.com/office/word/2010/wordprocessingCanvas" xmlns:mo="http://schemas.microsoft.com/office/mac/office/2008/main" xmlns:mc="http://schemas.openxmlformats.org/markup-compatibility/2006" xmlns:mv="urn:schemas-microsoft-com:mac:vml" xmlns:o="urn:schemas-microsoft-com:office:office" xmlns:r="http://schemas.openxmlformats.org/officeDocument/2006/relationships" xmlns:m="http://schemas.openxmlformats.org/officeDocument/2006/math" xmlns:v="urn:schemas-microsoft-com:vml" xmlns:wp14="http://schemas.microsoft.com/office/word/2010/wordprocessingDrawing" xmlns:wp="http://schemas.openxmlformats.org/drawingml/2006/wordprocessingDrawing" xmlns:w10="urn:schemas-microsoft-com:office:word" xmlns:w="http://schemas.openxmlformats.org/wordprocessingml/2006/main" xmlns:w14="http://schemas.microsoft.com/office/word/2010/wordml" xmlns:wpg="http://schemas.microsoft.com/office/word/2010/wordprocessingGroup" xmlns:wpi="http://schemas.microsoft.com/office/word/2010/wordprocessingInk" xmlns:wne="http://schemas.microsoft.com/office/word/2006/wordml" xmlns:wps="http://schemas.microsoft.com/office/word/2010/wordprocessingShape" mc:Ignorable="w14 wp14">
-  <w:docDefaults>
-    <w:rPrDefault>
-      <w:rPr>
-        <w:rFonts w:asciiTheme="minorHAnsi" w:eastAsiaTheme="minorEastAsia" w:hAnsiTheme="minorHAnsi" w:cstheme="minorBidi"/>
-        <w:sz w:val="24"/>
-        <w:szCs w:val="24"/>
-        <w:lang w:val="en-US" w:eastAsia="ja-JP" w:bidi="ar-SA"/>
-      </w:rPr>
-    </w:rPrDefault>
-    <w:pPrDefault/>
-  </w:docDefaults>
-  <w:latentStyles w:defLockedState="0" w:defUIPriority="99" w:defSemiHidden="1" w:defUnhideWhenUsed="1" w:defQFormat="0" w:count="276">
-    <w:lsdException w:name="Normal" w:semiHidden="0" w:uiPriority="0" w:unhideWhenUsed="0" w:qFormat="1"/>
-    <w:lsdException w:name="heading 1" w:semiHidden="0" w:uiPriority="9" w:unhideWhenUsed="0" w:qFormat="1"/>
-    <w:lsdException w:name="heading 2" w:uiPriority="9" w:qFormat="1"/>
-    <w:lsdException w:name="heading 3" w:uiPriority="9" w:qFormat="1"/>
-    <w:lsdException w:name="heading 4" w:uiPriority="9" w:qFormat="1"/>
-    <w:lsdException w:name="heading 5" w:uiPriority="9" w:qFormat="1"/>
-    <w:lsdException w:name="heading 6" w:uiPriority="9" w:qFormat="1"/>
-    <w:lsdException w:name="heading 7" w:uiPriority="9" w:qFormat="1"/>
-    <w:lsdException w:name="heading 8" w:uiPriority="9" w:qFormat="1"/>
-    <w:lsdException w:name="heading 9" w:uiPriority="9" w:qFormat="1"/>
-    <w:lsdException w:name="toc 1" w:uiPriority="39"/>
-    <w:lsdException w:name="toc 2" w:uiPriority="39"/>
-    <w:lsdException w:name="toc 3" w:uiPriority="39"/>
-    <w:lsdException w:name="toc 4" w:uiPriority="39"/>
-    <w:lsdException w:name="toc 5" w:uiPriority="39"/>
-    <w:lsdException w:name="toc 6" w:uiPriority="39"/>
-    <w:lsdException w:name="toc 7" w:uiPriority="39"/>
-    <w:lsdException w:name="toc 8" w:uiPriority="39"/>
-    <w:lsdException w:name="toc 9" w:uiPriority="39"/>
-    <w:lsdException w:name="caption" w:uiPriority="35" w:qFormat="1"/>
-    <w:lsdException w:name="Title" w:semiHidden="0" w:uiPriority="10" w:unhideWhenUsed="0" w:qFormat="1"/>
-    <w:lsdException w:name="Default Paragraph Font" w:uiPriority="1"/>
-    <w:lsdException w:name="Subtitle" w:semiHidden="0" w:uiPriority="11" w:unhideWhenUsed="0" w:qFormat="1"/>
-    <w:lsdException w:name="Strong" w:semiHidden="0" w:uiPriority="22" w:unhideWhenUsed="0" w:qFormat="1"/>
-    <w:lsdException w:name="Emphasis" w:semiHidden="0" w:uiPriority="20" w:unhideWhenUsed="0" w:qFormat="1"/>
-    <w:lsdException w:name="Table Grid" w:semiHidden="0" w:uiPriority="59" w:unhideWhenUsed="0"/>
-    <w:lsdException w:name="Placeholder Text" w:unhideWhenUsed="0"/>
-    <w:lsdException w:name="No Spacing" w:semiHidden="0" w:uiPriority="1" w:unhideWhenUsed="0" w:qFormat="1"/>
-    <w:lsdException w:name="Light Shading" w:semiHidden="0" w:uiPriority="60" w:unhideWhenUsed="0"/>
-    <w:lsdException w:name="Light List" w:semiHidden="0" w:uiPriority="61" w:unhideWhenUsed="0"/>
-    <w:lsdException w:name="Light Grid" w:semiHidden="0" w:uiPriority="62" w:unhideWhenUsed="0"/>
-    <w:lsdException w:name="Medium Shading 1" w:semiHidden="0" w:uiPriority="63" w:unhideWhenUsed="0"/>
-    <w:lsdException w:name="Medium Shading 2" w:semiHidden="0" w:uiPriority="64" w:unhideWhenUsed="0"/>
-    <w:lsdException w:name="Medium List 1" w:semiHidden="0" w:uiPriority="65" w:unhideWhenUsed="0"/>
-    <w:lsdException w:name="Medium List 2" w:semiHidden="0" w:uiPriority="66" w:unhideWhenUsed="0"/>
-    <w:lsdException w:name="Medium Grid 1" w:semiHidden="0" w:uiPriority="67" w:unhideWhenUsed="0"/>
-    <w:lsdException w:name="Medium Grid 2" w:semiHidden="0" w:uiPriority="68" w:unhideWhenUsed="0"/>
-    <w:lsdException w:name="Medium Grid 3" w:semiHidden="0" w:uiPriority="69" w:unhideWhenUsed="0"/>
-    <w:lsdException w:name="Dark List" w:semiHidden="0" w:uiPriority="70" w:unhideWhenUsed="0"/>
-    <w:lsdException w:name="Colorful Shading" w:semiHidden="0" w:uiPriority="71" w:unhideWhenUsed="0"/>
-    <w:lsdException w:name="Colorful List" w:semiHidden="0" w:uiPriority="72" w:unhideWhenUsed="0"/>
-    <w:lsdException w:name="Colorful Grid" w:semiHidden="0" w:uiPriority="73" w:unhideWhenUsed="0"/>
-    <w:lsdException w:name="Light Shading Accent 1" w:semiHidden="0" w:uiPriority="60" w:unhideWhenUsed="0"/>
-    <w:lsdException w:name="Light List Accent 1" w:semiHidden="0" w:uiPriority="61" w:unhideWhenUsed="0"/>
-    <w:lsdException w:name="Light Grid Accent 1" w:semiHidden="0" w:uiPriority="62" w:unhideWhenUsed="0"/>
-    <w:lsdException w:name="Medium Shading 1 Accent 1" w:semiHidden="0" w:uiPriority="63" w:unhideWhenUsed="0"/>
-    <w:lsdException w:name="Medium Shading 2 Accent 1" w:semiHidden="0" w:uiPriority="64" w:unhideWhenUsed="0"/>
-    <w:lsdException w:name="Medium List 1 Accent 1" w:semiHidden="0" w:uiPriority="65" w:unhideWhenUsed="0"/>
-    <w:lsdException w:name="Revision" w:unhideWhenUsed="0"/>
-    <w:lsdException w:name="List Paragraph" w:semiHidden="0" w:uiPriority="34" w:unhideWhenUsed="0" w:qFormat="1"/>
-    <w:lsdException w:name="Quote" w:semiHidden="0" w:uiPriority="29" w:unhideWhenUsed="0" w:qFormat="1"/>
-    <w:lsdException w:name="Intense Quote" w:semiHidden="0" w:uiPriority="30" w:unhideWhenUsed="0" w:qFormat="1"/>
-    <w:lsdException w:name="Medium List 2 Accent 1" w:semiHidden="0" w:uiPriority="66" w:unhideWhenUsed="0"/>
-    <w:lsdException w:name="Medium Grid 1 Accent 1" w:semiHidden="0" w:uiPriority="67" w:unhideWhenUsed="0"/>
-    <w:lsdException w:name="Medium Grid 2 Accent 1" w:semiHidden="0" w:uiPriority="68" w:unhideWhenUsed="0"/>
-    <w:lsdException w:name="Medium Grid 3 Accent 1" w:semiHidden="0" w:uiPriority="69" w:unhideWhenUsed="0"/>
-    <w:lsdException w:name="Dark List Accent 1" w:semiHidden="0" w:uiPriority="70" w:unhideWhenUsed="0"/>
-    <w:lsdException w:name="Colorful Shading Accent 1" w:semiHidden="0" w:uiPriority="71" w:unhideWhenUsed="0"/>
-    <w:lsdException w:name="Colorful List Accent 1" w:semiHidden="0" w:uiPriority="72" w:unhideWhenUsed="0"/>
-    <w:lsdException w:name="Colorful Grid Accent 1" w:semiHidden="0" w:uiPriority="73" w:unhideWhenUsed="0"/>
-    <w:lsdException w:name="Light Shading Accent 2" w:semiHidden="0" w:uiPriority="60" w:unhideWhenUsed="0"/>
-    <w:lsdException w:name="Light List Accent 2" w:semiHidden="0" w:uiPriority="61" w:unhideWhenUsed="0"/>
-    <w:lsdException w:name="Light Grid Accent 2" w:semiHidden="0" w:uiPriority="62" w:unhideWhenUsed="0"/>
-    <w:lsdException w:name="Medium Shading 1 Accent 2" w:semiHidden="0" w:uiPriority="63" w:unhideWhenUsed="0"/>
-    <w:lsdException w:name="Medium Shading 2 Accent 2" w:semiHidden="0" w:uiPriority="64" w:unhideWhenUsed="0"/>
-    <w:lsdException w:name="Medium List 1 Accent 2" w:semiHidden="0" w:uiPriority="65" w:unhideWhenUsed="0"/>
-    <w:lsdException w:name="Medium List 2 Accent 2" w:semiHidden="0" w:uiPriority="66" w:unhideWhenUsed="0"/>
-    <w:lsdException w:name="Medium Grid 1 Accent 2" w:semiHidden="0" w:uiPriority="67" w:unhideWhenUsed="0"/>
-    <w:lsdException w:name="Medium Grid 2 Accent 2" w:semiHidden="0" w:uiPriority="68" w:unhideWhenUsed="0"/>
-    <w:lsdException w:name="Medium Grid 3 Accent 2" w:semiHidden="0" w:uiPriority="69" w:unhideWhenUsed="0"/>
-    <w:lsdException w:name="Dark List Accent 2" w:semiHidden="0" w:uiPriority="70" w:unhideWhenUsed="0"/>
-    <w:lsdException w:name="Colorful Shading Accent 2" w:semiHidden="0" w:uiPriority="71" w:unhideWhenUsed="0"/>
-    <w:lsdException w:name="Colorful List Accent 2" w:semiHidden="0" w:uiPriority="72" w:unhideWhenUsed="0"/>
-    <w:lsdException w:name="Colorful Grid Accent 2" w:semiHidden="0" w:uiPriority="73" w:unhideWhenUsed="0"/>
-    <w:lsdException w:name="Light Shading Accent 3" w:semiHidden="0" w:uiPriority="60" w:unhideWhenUsed="0"/>
-    <w:lsdException w:name="Light List Accent 3" w:semiHidden="0" w:uiPriority="61" w:unhideWhenUsed="0"/>
-    <w:lsdException w:name="Light Grid Accent 3" w:semiHidden="0" w:uiPriority="62" w:unhideWhenUsed="0"/>
-    <w:lsdException w:name="Medium Shading 1 Accent 3" w:semiHidden="0" w:uiPriority="63" w:unhideWhenUsed="0"/>
-    <w:lsdException w:name="Medium Shading 2 Accent 3" w:semiHidden="0" w:uiPriority="64" w:unhideWhenUsed="0"/>
-    <w:lsdException w:name="Medium List 1 Accent 3" w:semiHidden="0" w:uiPriority="65" w:unhideWhenUsed="0"/>
-    <w:lsdException w:name="Medium List 2 Accent 3" w:semiHidden="0" w:uiPriority="66" w:unhideWhenUsed="0"/>
-    <w:lsdException w:name="Medium Grid 1 Accent 3" w:semiHidden="0" w:uiPriority="67" w:unhideWhenUsed="0"/>
-    <w:lsdException w:name="Medium Grid 2 Accent 3" w:semiHidden="0" w:uiPriority="68" w:unhideWhenUsed="0"/>
-    <w:lsdException w:name="Medium Grid 3 Accent 3" w:semiHidden="0" w:uiPriority="69" w:unhideWhenUsed="0"/>
-    <w:lsdException w:name="Dark List Accent 3" w:semiHidden="0" w:uiPriority="70" w:unhideWhenUsed="0"/>
-    <w:lsdException w:name="Colorful Shading Accent 3" w:semiHidden="0" w:uiPriority="71" w:unhideWhenUsed="0"/>
-    <w:lsdException w:name="Colorful List Accent 3" w:semiHidden="0" w:uiPriority="72" w:unhideWhenUsed="0"/>
-    <w:lsdException w:name="Colorful Grid Accent 3" w:semiHidden="0" w:uiPriority="73" w:unhideWhenUsed="0"/>
-    <w:lsdException w:name="Light Shading Accent 4" w:semiHidden="0" w:uiPriority="60" w:unhideWhenUsed="0"/>
-    <w:lsdException w:name="Light List Accent 4" w:semiHidden="0" w:uiPriority="61" w:unhideWhenUsed="0"/>
-    <w:lsdException w:name="Light Grid Accent 4" w:semiHidden="0" w:uiPriority="62" w:unhideWhenUsed="0"/>
-    <w:lsdException w:name="Medium Shading 1 Accent 4" w:semiHidden="0" w:uiPriority="63" w:unhideWhenUsed="0"/>
-    <w:lsdException w:name="Medium Shading 2 Accent 4" w:semiHidden="0" w:uiPriority="64" w:unhideWhenUsed="0"/>
-    <w:lsdException w:name="Medium List 1 Accent 4" w:semiHidden="0" w:uiPriority="65" w:unhideWhenUsed="0"/>
-    <w:lsdException w:name="Medium List 2 Accent 4" w:semiHidden="0" w:uiPriority="66" w:unhideWhenUsed="0"/>
-    <w:lsdException w:name="Medium Grid 1 Accent 4" w:semiHidden="0" w:uiPriority="67" w:unhideWhenUsed="0"/>
-    <w:lsdException w:name="Medium Grid 2 Accent 4" w:semiHidden="0" w:uiPriority="68" w:unhideWhenUsed="0"/>
-    <w:lsdException w:name="Medium Grid 3 Accent 4" w:semiHidden="0" w:uiPriority="69" w:unhideWhenUsed="0"/>
-    <w:lsdException w:name="Dark List Accent 4" w:semiHidden="0" w:uiPriority="70" w:unhideWhenUsed="0"/>
-    <w:lsdException w:name="Colorful Shading Accent 4" w:semiHidden="0" w:uiPriority="71" w:unhideWhenUsed="0"/>
-    <w:lsdException w:name="Colorful List Accent 4" w:semiHidden="0" w:uiPriority="72" w:unhideWhenUsed="0"/>
-    <w:lsdException w:name="Colorful Grid Accent 4" w:semiHidden="0" w:uiPriority="73" w:unhideWhenUsed="0"/>
-    <w:lsdException w:name="Light Shading Accent 5" w:semiHidden="0" w:uiPriority="60" w:unhideWhenUsed="0"/>
-    <w:lsdException w:name="Light List Accent 5" w:semiHidden="0" w:uiPriority="61" w:unhideWhenUsed="0"/>
-    <w:lsdException w:name="Light Grid Accent 5" w:semiHidden="0" w:uiPriority="62" w:unhideWhenUsed="0"/>
-    <w:lsdException w:name="Medium Shading 1 Accent 5" w:semiHidden="0" w:uiPriority="63" w:unhideWhenUsed="0"/>
-    <w:lsdException w:name="Medium Shading 2 Accent 5" w:semiHidden="0" w:uiPriority="64" w:unhideWhenUsed="0"/>
-    <w:lsdException w:name="Medium List 1 Accent 5" w:semiHidden="0" w:uiPriority="65" w:unhideWhenUsed="0"/>
-    <w:lsdException w:name="Medium List 2 Accent 5" w:semiHidden="0" w:uiPriority="66" w:unhideWhenUsed="0"/>
-    <w:lsdException w:name="Medium Grid 1 Accent 5" w:semiHidden="0" w:uiPriority="67" w:unhideWhenUsed="0"/>
-    <w:lsdException w:name="Medium Grid 2 Accent 5" w:semiHidden="0" w:uiPriority="68" w:unhideWhenUsed="0"/>
-    <w:lsdException w:name="Medium Grid 3 Accent 5" w:semiHidden="0" w:uiPriority="69" w:unhideWhenUsed="0"/>
-    <w:lsdException w:name="Dark List Accent 5" w:semiHidden="0" w:uiPriority="70" w:unhideWhenUsed="0"/>
-    <w:lsdException w:name="Colorful Shading Accent 5" w:semiHidden="0" w:uiPriority="71" w:unhideWhenUsed="0"/>
-    <w:lsdException w:name="Colorful List Accent 5" w:semiHidden="0" w:uiPriority="72" w:unhideWhenUsed="0"/>
-    <w:lsdException w:name="Colorful Grid Accent 5" w:semiHidden="0" w:uiPriority="73" w:unhideWhenUsed="0"/>
-    <w:lsdException w:name="Light Shading Accent 6" w:semiHidden="0" w:uiPriority="60" w:unhideWhenUsed="0"/>
-    <w:lsdException w:name="Light List Accent 6" w:semiHidden="0" w:uiPriority="61" w:unhideWhenUsed="0"/>
-    <w:lsdException w:name="Light Grid Accent 6" w:semiHidden="0" w:uiPriority="62" w:unhideWhenUsed="0"/>
-    <w:lsdException w:name="Medium Shading 1 Accent 6" w:semiHidden="0" w:uiPriority="63" w:unhideWhenUsed="0"/>
-    <w:lsdException w:name="Medium Shading 2 Accent 6" w:semiHidden="0" w:uiPriority="64" w:unhideWhenUsed="0"/>
-    <w:lsdException w:name="Medium List 1 Accent 6" w:semiHidden="0" w:uiPriority="65" w:unhideWhenUsed="0"/>
-    <w:lsdException w:name="Medium List 2 Accent 6" w:semiHidden="0" w:uiPriority="66" w:unhideWhenUsed="0"/>
-    <w:lsdException w:name="Medium Grid 1 Accent 6" w:semiHidden="0" w:uiPriority="67" w:unhideWhenUsed="0"/>
-    <w:lsdException w:name="Medium Grid 2 Accent 6" w:semiHidden="0" w:uiPriority="68" w:unhideWhenUsed="0"/>
-    <w:lsdException w:name="Medium Grid 3 Accent 6" w:semiHidden="0" w:uiPriority="69" w:unhideWhenUsed="0"/>
-    <w:lsdException w:name="Dark List Accent 6" w:semiHidden="0" w:uiPriority="70" w:unhideWhenUsed="0"/>
-    <w:lsdException w:name="Colorful Shading Accent 6" w:semiHidden="0" w:uiPriority="71" w:unhideWhenUsed="0"/>
-    <w:lsdException w:name="Colorful List Accent 6" w:semiHidden="0" w:uiPriority="72" w:unhideWhenUsed="0"/>
-    <w:lsdException w:name="Colorful Grid Accent 6" w:semiHidden="0" w:uiPriority="73" w:unhideWhenUsed="0"/>
-    <w:lsdException w:name="Subtle Emphasis" w:semiHidden="0" w:uiPriority="19" w:unhideWhenUsed="0" w:qFormat="1"/>
-    <w:lsdException w:name="Intense Emphasis" w:semiHidden="0" w:uiPriority="21" w:unhideWhenUsed="0" w:qFormat="1"/>
-    <w:lsdException w:name="Subtle Reference" w:semiHidden="0" w:uiPriority="31" w:unhideWhenUsed="0" w:qFormat="1"/>
-    <w:lsdException w:name="Intense Reference" w:semiHidden="0" w:uiPriority="32" w:unhideWhenUsed="0" w:qFormat="1"/>
-    <w:lsdException w:name="Book Title" w:semiHidden="0" w:uiPriority="33" w:unhideWhenUsed="0" w:qFormat="1"/>
-    <w:lsdException w:name="Bibliography" w:uiPriority="37"/>
-    <w:lsdException w:name="TOC Heading" w:uiPriority="39" w:qFormat="1"/>
+  <w:latentStyles w:defLockedState="0" w:defUIPriority="99" w:defSemiHidden="0" w:defUnhideWhenUsed="0" w:defQFormat="0" w:count="382">
+    <w:lsdException w:name="Normal" w:uiPriority="0" w:qFormat="1"/>
+    <w:lsdException w:name="heading 1" w:uiPriority="9" w:qFormat="1"/>
+    <w:lsdException w:name="heading 2" w:semiHidden="1" w:uiPriority="9" w:unhideWhenUsed="1" w:qFormat="1"/>
+    <w:lsdException w:name="heading 3" w:semiHidden="1" w:uiPriority="9" w:unhideWhenUsed="1" w:qFormat="1"/>
+    <w:lsdException w:name="heading 4" w:semiHidden="1" w:uiPriority="9" w:unhideWhenUsed="1" w:qFormat="1"/>
+    <w:lsdException w:name="heading 5" w:semiHidden="1" w:uiPriority="9" w:unhideWhenUsed="1" w:qFormat="1"/>
+    <w:lsdException w:name="heading 6" w:semiHidden="1" w:uiPriority="9" w:unhideWhenUsed="1" w:qFormat="1"/>
+    <w:lsdException w:name="heading 7" w:semiHidden="1" w:uiPriority="9" w:unhideWhenUsed="1" w:qFormat="1"/>
+    <w:lsdException w:name="heading 8" w:semiHidden="1" w:uiPriority="9" w:unhideWhenUsed="1" w:qFormat="1"/>
+    <w:lsdException w:name="heading 9" w:semiHidden="1" w:uiPriority="9" w:unhideWhenUsed="1" w:qFormat="1"/>
+    <w:lsdException w:name="index 1" w:semiHidden="1" w:unhideWhenUsed="1"/>
+    <w:lsdException w:name="index 2" w:semiHidden="1" w:unhideWhenUsed="1"/>
+    <w:lsdException w:name="index 3" w:semiHidden="1" w:unhideWhenUsed="1"/>
+    <w:lsdException w:name="index 4" w:semiHidden="1" w:unhideWhenUsed="1"/>
+    <w:lsdException w:name="index 5" w:semiHidden="1" w:unhideWhenUsed="1"/>
+    <w:lsdException w:name="index 6" w:semiHidden="1" w:unhideWhenUsed="1"/>
+    <w:lsdException w:name="index 7" w:semiHidden="1" w:unhideWhenUsed="1"/>
+    <w:lsdException w:name="index 8" w:semiHidden="1" w:unhideWhenUsed="1"/>
+    <w:lsdException w:name="index 9" w:semiHidden="1" w:unhideWhenUsed="1"/>
+    <w:lsdException w:name="toc 1" w:semiHidden="1" w:uiPriority="39" w:unhideWhenUsed="1"/>
+    <w:lsdException w:name="toc 2" w:semiHidden="1" w:uiPriority="39" w:unhideWhenUsed="1"/>
+    <w:lsdException w:name="toc 3" w:semiHidden="1" w:uiPriority="39" w:unhideWhenUsed="1"/>
+    <w:lsdException w:name="toc 4" w:semiHidden="1" w:uiPriority="39" w:unhideWhenUsed="1"/>
+    <w:lsdException w:name="toc 5" w:semiHidden="1" w:uiPriority="39" w:unhideWhenUsed="1"/>
+    <w:lsdException w:name="toc 6" w:semiHidden="1" w:uiPriority="39" w:unhideWhenUsed="1"/>
+    <w:lsdException w:name="toc 7" w:semiHidden="1" w:uiPriority="39" w:unhideWhenUsed="1"/>
+    <w:lsdException w:name="toc 8" w:semiHidden="1" w:uiPriority="39" w:unhideWhenUsed="1"/>
+    <w:lsdException w:name="toc 9" w:semiHidden="1" w:uiPriority="39" w:unhideWhenUsed="1"/>
+    <w:lsdException w:name="Normal Indent" w:semiHidden="1" w:unhideWhenUsed="1"/>
+    <w:lsdException w:name="footnote text" w:semiHidden="1" w:unhideWhenUsed="1"/>
+    <w:lsdException w:name="annotation text" w:semiHidden="1" w:unhideWhenUsed="1"/>
+    <w:lsdException w:name="header" w:semiHidden="1" w:unhideWhenUsed="1"/>
+    <w:lsdException w:name="footer" w:semiHidden="1" w:unhideWhenUsed="1"/>
+    <w:lsdException w:name="index heading" w:semiHidden="1" w:unhideWhenUsed="1"/>
+    <w:lsdException w:name="caption" w:semiHidden="1" w:uiPriority="35" w:unhideWhenUsed="1" w:qFormat="1"/>
+    <w:lsdException w:name="table of figures" w:semiHidden="1" w:unhideWhenUsed="1"/>
+    <w:lsdException w:name="envelope address" w:semiHidden="1" w:unhideWhenUsed="1"/>
+    <w:lsdException w:name="envelope return" w:semiHidden="1" w:unhideWhenUsed="1"/>
+    <w:lsdException w:name="footnote reference" w:semiHidden="1" w:unhideWhenUsed="1"/>
+    <w:lsdException w:name="annotation reference" w:semiHidden="1" w:unhideWhenUsed="1"/>
+    <w:lsdException w:name="line number" w:semiHidden="1" w:unhideWhenUsed="1"/>
+    <w:lsdException w:name="page number" w:semiHidden="1" w:unhideWhenUsed="1"/>
+    <w:lsdException w:name="endnote reference" w:semiHidden="1" w:unhideWhenUsed="1"/>
+    <w:lsdException w:name="endnote text" w:semiHidden="1" w:unhideWhenUsed="1"/>
+    <w:lsdException w:name="table of authorities" w:semiHidden="1" w:unhideWhenUsed="1"/>
+    <w:lsdException w:name="macro" w:semiHidden="1" w:unhideWhenUsed="1"/>
+    <w:lsdException w:name="toa heading" w:semiHidden="1" w:unhideWhenUsed="1"/>
+    <w:lsdException w:name="List" w:semiHidden="1" w:unhideWhenUsed="1"/>
+    <w:lsdException w:name="List Bullet" w:semiHidden="1" w:unhideWhenUsed="1"/>
+    <w:lsdException w:name="List Number" w:semiHidden="1" w:unhideWhenUsed="1"/>
+    <w:lsdException w:name="List 2" w:semiHidden="1" w:unhideWhenUsed="1"/>
+    <w:lsdException w:name="List 3" w:semiHidden="1" w:unhideWhenUsed="1"/>
+    <w:lsdException w:name="List 4" w:semiHidden="1" w:unhideWhenUsed="1"/>
+    <w:lsdException w:name="List 5" w:semiHidden="1" w:unhideWhenUsed="1"/>
+    <w:lsdException w:name="List Bullet 2" w:semiHidden="1" w:unhideWhenUsed="1"/>
+    <w:lsdException w:name="List Bullet 3" w:semiHidden="1" w:unhideWhenUsed="1"/>
+    <w:lsdException w:name="List Bullet 4" w:semiHidden="1" w:unhideWhenUsed="1"/>
+    <w:lsdException w:name="List Bullet 5" w:semiHidden="1" w:unhideWhenUsed="1"/>
+    <w:lsdException w:name="List Number 2" w:semiHidden="1" w:unhideWhenUsed="1"/>
+    <w:lsdException w:name="List Number 3" w:semiHidden="1" w:unhideWhenUsed="1"/>
+    <w:lsdException w:name="List Number 4" w:semiHidden="1" w:unhideWhenUsed="1"/>
+    <w:lsdException w:name="List Number 5" w:semiHidden="1" w:unhideWhenUsed="1"/>
+    <w:lsdException w:name="Title" w:uiPriority="10" w:qFormat="1"/>
+    <w:lsdException w:name="Closing" w:semiHidden="1" w:unhideWhenUsed="1"/>
+    <w:lsdException w:name="Signature" w:semiHidden="1" w:unhideWhenUsed="1"/>
+    <w:lsdException w:name="Default Paragraph Font" w:semiHidden="1" w:uiPriority="1" w:unhideWhenUsed="1"/>
+    <w:lsdException w:name="Body Text" w:semiHidden="1" w:unhideWhenUsed="1"/>
+    <w:lsdException w:name="Body Text Indent" w:semiHidden="1" w:unhideWhenUsed="1"/>
+    <w:lsdException w:name="List Continue" w:semiHidden="1" w:unhideWhenUsed="1"/>
+    <w:lsdException w:name="List Continue 2" w:semiHidden="1" w:unhideWhenUsed="1"/>
+    <w:lsdException w:name="List Continue 3" w:semiHidden="1" w:unhideWhenUsed="1"/>
+    <w:lsdException w:name="List Continue 4" w:semiHidden="1" w:unhideWhenUsed="1"/>
+    <w:lsdException w:name="List Continue 5" w:semiHidden="1" w:unhideWhenUsed="1"/>
+    <w:lsdException w:name="Message Header" w:semiHidden="1" w:unhideWhenUsed="1"/>
+    <w:lsdException w:name="Subtitle" w:uiPriority="11" w:qFormat="1"/>
+    <w:lsdException w:name="Salutation" w:semiHidden="1" w:unhideWhenUsed="1"/>
+    <w:lsdException w:name="Date" w:semiHidden="1" w:unhideWhenUsed="1"/>
+    <w:lsdException w:name="Body Text First Indent" w:semiHidden="1" w:unhideWhenUsed="1"/>
+    <w:lsdException w:name="Body Text First Indent 2" w:semiHidden="1" w:unhideWhenUsed="1"/>
+    <w:lsdException w:name="Note Heading" w:semiHidden="1" w:unhideWhenUsed="1"/>
+    <w:lsdException w:name="Body Text 2" w:semiHidden="1" w:unhideWhenUsed="1"/>
+    <w:lsdException w:name="Body Text 3" w:semiHidden="1" w:unhideWhenUsed="1"/>
+    <w:lsdException w:name="Body Text Indent 2" w:semiHidden="1" w:unhideWhenUsed="1"/>
+    <w:lsdException w:name="Body Text Indent 3" w:semiHidden="1" w:unhideWhenUsed="1"/>
+    <w:lsdException w:name="Block Text" w:semiHidden="1" w:unhideWhenUsed="1"/>
+    <w:lsdException w:name="Hyperlink" w:semiHidden="1" w:unhideWhenUsed="1"/>
+    <w:lsdException w:name="FollowedHyperlink" w:semiHidden="1" w:unhideWhenUsed="1"/>
+    <w:lsdException w:name="Strong" w:uiPriority="22" w:qFormat="1"/>
+    <w:lsdException w:name="Emphasis" w:uiPriority="20" w:qFormat="1"/>
+    <w:lsdException w:name="Document Map" w:semiHidden="1" w:unhideWhenUsed="1"/>
+    <w:lsdException w:name="Plain Text" w:semiHidden="1" w:unhideWhenUsed="1"/>
+    <w:lsdException w:name="E-mail Signature" w:semiHidden="1" w:unhideWhenUsed="1"/>
+    <w:lsdException w:name="HTML Top of Form" w:semiHidden="1" w:unhideWhenUsed="1"/>
+    <w:lsdException w:name="HTML Bottom of Form" w:semiHidden="1" w:unhideWhenUsed="1"/>
+    <w:lsdException w:name="Normal (Web)" w:semiHidden="1" w:unhideWhenUsed="1"/>
+    <w:lsdException w:name="HTML Acronym" w:semiHidden="1" w:unhideWhenUsed="1"/>
+    <w:lsdException w:name="HTML Address" w:semiHidden="1" w:unhideWhenUsed="1"/>
+    <w:lsdException w:name="HTML Cite" w:semiHidden="1" w:unhideWhenUsed="1"/>
+    <w:lsdException w:name="HTML Code" w:semiHidden="1" w:unhideWhenUsed="1"/>
+    <w:lsdException w:name="HTML Definition" w:semiHidden="1" w:unhideWhenUsed="1"/>
+    <w:lsdException w:name="HTML Keyboard" w:semiHidden="1" w:unhideWhenUsed="1"/>
+    <w:lsdException w:name="HTML Preformatted" w:semiHidden="1" w:unhideWhenUsed="1"/>
+    <w:lsdException w:name="HTML Sample" w:semiHidden="1" w:unhideWhenUsed="1"/>
+    <w:lsdException w:name="HTML Typewriter" w:semiHidden="1" w:unhideWhenUsed="1"/>
+    <w:lsdException w:name="HTML Variable" w:semiHidden="1" w:unhideWhenUsed="1"/>
+    <w:lsdException w:name="Normal Table" w:semiHidden="1" w:unhideWhenUsed="1"/>
+    <w:lsdException w:name="annotation subject" w:semiHidden="1" w:unhideWhenUsed="1"/>
+    <w:lsdException w:name="No List" w:semiHidden="1" w:unhideWhenUsed="1"/>
+    <w:lsdException w:name="Outline List 1" w:semiHidden="1" w:unhideWhenUsed="1"/>
+    <w:lsdException w:name="Outline List 2" w:semiHidden="1" w:unhideWhenUsed="1"/>
+    <w:lsdException w:name="Outline List 3" w:semiHidden="1" w:unhideWhenUsed="1"/>
+    <w:lsdException w:name="Table Simple 1" w:semiHidden="1" w:unhideWhenUsed="1"/>
+    <w:lsdException w:name="Table Simple 2" w:semiHidden="1" w:unhideWhenUsed="1"/>
+    <w:lsdException w:name="Table Simple 3" w:semiHidden="1" w:unhideWhenUsed="1"/>
+    <w:lsdException w:name="Table Classic 1" w:semiHidden="1" w:unhideWhenUsed="1"/>
+    <w:lsdException w:name="Table Classic 2" w:semiHidden="1" w:unhideWhenUsed="1"/>
+    <w:lsdException w:name="Table Classic 3" w:semiHidden="1" w:unhideWhenUsed="1"/>
+    <w:lsdException w:name="Table Classic 4" w:semiHidden="1" w:unhideWhenUsed="1"/>
+    <w:lsdException w:name="Table Colorful 1" w:semiHidden="1" w:unhideWhenUsed="1"/>
+    <w:lsdException w:name="Table Colorful 2" w:semiHidden="1" w:unhideWhenUsed="1"/>
+    <w:lsdException w:name="Table Colorful 3" w:semiHidden="1" w:unhideWhenUsed="1"/>
+    <w:lsdException w:name="Table Columns 1" w:semiHidden="1" w:unhideWhenUsed="1"/>
+    <w:lsdException w:name="Table Columns 2" w:semiHidden="1" w:unhideWhenUsed="1"/>
+    <w:lsdException w:name="Table Columns 3" w:semiHidden="1" w:unhideWhenUsed="1"/>
+    <w:lsdException w:name="Table Columns 4" w:semiHidden="1" w:unhideWhenUsed="1"/>
+    <w:lsdException w:name="Table Columns 5" w:semiHidden="1" w:unhideWhenUsed="1"/>
+    <w:lsdException w:name="Table Grid 1" w:semiHidden="1" w:unhideWhenUsed="1"/>
+    <w:lsdException w:name="Table Grid 2" w:semiHidden="1" w:unhideWhenUsed="1"/>
+    <w:lsdException w:name="Table Grid 3" w:semiHidden="1" w:unhideWhenUsed="1"/>
+    <w:lsdException w:name="Table Grid 4" w:semiHidden="1" w:unhideWhenUsed="1"/>
+    <w:lsdException w:name="Table Grid 5" w:semiHidden="1" w:unhideWhenUsed="1"/>
+    <w:lsdException w:name="Table Grid 6" w:semiHidden="1" w:unhideWhenUsed="1"/>
+    <w:lsdException w:name="Table Grid 7" w:semiHidden="1" w:unhideWhenUsed="1"/>
+    <w:lsdException w:name="Table Grid 8" w:semiHidden="1" w:unhideWhenUsed="1"/>
+    <w:lsdException w:name="Table List 1" w:semiHidden="1" w:unhideWhenUsed="1"/>
+    <w:lsdException w:name="Table List 2" w:semiHidden="1" w:unhideWhenUsed="1"/>
+    <w:lsdException w:name="Table List 3" w:semiHidden="1" w:unhideWhenUsed="1"/>
+    <w:lsdException w:name="Table List 4" w:semiHidden="1" w:unhideWhenUsed="1"/>
+    <w:lsdException w:name="Table List 5" w:semiHidden="1" w:unhideWhenUsed="1"/>
+    <w:lsdException w:name="Table List 6" w:semiHidden="1" w:unhideWhenUsed="1"/>
+    <w:lsdException w:name="Table List 7" w:semiHidden="1" w:unhideWhenUsed="1"/>
+    <w:lsdException w:name="Table List 8" w:semiHidden="1" w:unhideWhenUsed="1"/>
+    <w:lsdException w:name="Table 3D effects 1" w:semiHidden="1" w:unhideWhenUsed="1"/>
+    <w:lsdException w:name="Table 3D effects 2" w:semiHidden="1" w:unhideWhenUsed="1"/>
+    <w:lsdException w:name="Table 3D effects 3" w:semiHidden="1" w:unhideWhenUsed="1"/>
+    <w:lsdException w:name="Table Contemporary" w:semiHidden="1" w:unhideWhenUsed="1"/>
+    <w:lsdException w:name="Table Elegant" w:semiHidden="1" w:unhideWhenUsed="1"/>
+    <w:lsdException w:name="Table Professional" w:semiHidden="1" w:unhideWhenUsed="1"/>
+    <w:lsdException w:name="Table Subtle 1" w:semiHidden="1" w:unhideWhenUsed="1"/>
+    <w:lsdException w:name="Table Subtle 2" w:semiHidden="1" w:unhideWhenUsed="1"/>
+    <w:lsdException w:name="Table Web 1" w:semiHidden="1" w:unhideWhenUsed="1"/>
+    <w:lsdException w:name="Table Web 2" w:semiHidden="1" w:unhideWhenUsed="1"/>
+    <w:lsdException w:name="Table Web 3" w:semiHidden="1" w:unhideWhenUsed="1"/>
+    <w:lsdException w:name="Balloon Text" w:semiHidden="1" w:unhideWhenUsed="1"/>
+    <w:lsdException w:name="Table Grid" w:uiPriority="59"/>
+    <w:lsdException w:name="Table Theme" w:semiHidden="1" w:unhideWhenUsed="1"/>
+    <w:lsdException w:name="Note Level 1" w:semiHidden="1" w:unhideWhenUsed="1"/>
+    <w:lsdException w:name="Note Level 2" w:semiHidden="1" w:unhideWhenUsed="1"/>
+    <w:lsdException w:name="Note Level 3" w:semiHidden="1" w:unhideWhenUsed="1"/>
+    <w:lsdException w:name="Note Level 4" w:semiHidden="1" w:unhideWhenUsed="1"/>
+    <w:lsdException w:name="Note Level 5" w:semiHidden="1" w:unhideWhenUsed="1"/>
+    <w:lsdException w:name="Note Level 6" w:semiHidden="1" w:unhideWhenUsed="1"/>
+    <w:lsdException w:name="Note Level 7" w:semiHidden="1" w:unhideWhenUsed="1"/>
+    <w:lsdException w:name="Note Level 8" w:semiHidden="1" w:unhideWhenUsed="1"/>
+    <w:lsdException w:name="Note Level 9" w:semiHidden="1" w:unhideWhenUsed="1"/>
+    <w:lsdException w:name="Placeholder Text" w:semiHidden="1"/>
+    <w:lsdException w:name="No Spacing" w:uiPriority="1" w:qFormat="1"/>
+    <w:lsdException w:name="Light Shading" w:uiPriority="60"/>
+    <w:lsdException w:name="Light List" w:uiPriority="61"/>
+    <w:lsdException w:name="Light Grid" w:uiPriority="62"/>
+    <w:lsdException w:name="Medium Shading 1" w:uiPriority="63"/>
+    <w:lsdException w:name="Medium Shading 2" w:uiPriority="64"/>
+    <w:lsdException w:name="Medium List 1" w:uiPriority="65"/>
+    <w:lsdException w:name="Medium List 2" w:uiPriority="66"/>
+    <w:lsdException w:name="Medium Grid 1" w:uiPriority="67"/>
+    <w:lsdException w:name="Medium Grid 2" w:uiPriority="68"/>
+    <w:lsdException w:name="Medium Grid 3" w:uiPriority="69"/>
+    <w:lsdException w:name="Dark List" w:uiPriority="70"/>
+    <w:lsdException w:name="Colorful Shading" w:uiPriority="71"/>
+    <w:lsdException w:name="Colorful List" w:uiPriority="72"/>
+    <w:lsdException w:name="Colorful Grid" w:uiPriority="73"/>
+    <w:lsdException w:name="Light Shading Accent 1" w:uiPriority="60"/>
+    <w:lsdException w:name="Light List Accent 1" w:uiPriority="61"/>
+    <w:lsdException w:name="Light Grid Accent 1" w:uiPriority="62"/>
+    <w:lsdException w:name="Medium Shading 1 Accent 1" w:uiPriority="63"/>
+    <w:lsdException w:name="Medium Shading 2 Accent 1" w:uiPriority="64"/>
+    <w:lsdException w:name="Medium List 1 Accent 1" w:uiPriority="65"/>
+    <w:lsdException w:name="Revision" w:semiHidden="1"/>
+    <w:lsdException w:name="List Paragraph" w:uiPriority="34" w:qFormat="1"/>
+    <w:lsdException w:name="Quote" w:uiPriority="29" w:qFormat="1"/>
+    <w:lsdException w:name="Intense Quote" w:uiPriority="30" w:qFormat="1"/>
+    <w:lsdException w:name="Medium List 2 Accent 1" w:uiPriority="66"/>
+    <w:lsdException w:name="Medium Grid 1 Accent 1" w:uiPriority="67"/>
+    <w:lsdException w:name="Medium Grid 2 Accent 1" w:uiPriority="68"/>
+    <w:lsdException w:name="Medium Grid 3 Accent 1" w:uiPriority="69"/>
+    <w:lsdException w:name="Dark List Accent 1" w:uiPriority="70"/>
+    <w:lsdException w:name="Colorful Shading Accent 1" w:uiPriority="71"/>
+    <w:lsdException w:name="Colorful List Accent 1" w:uiPriority="72"/>
+    <w:lsdException w:name="Colorful Grid Accent 1" w:uiPriority="73"/>
+    <w:lsdException w:name="Light Shading Accent 2" w:uiPriority="60"/>
+    <w:lsdException w:name="Light List Accent 2" w:uiPriority="61"/>
+    <w:lsdException w:name="Light Grid Accent 2" w:uiPriority="62"/>
+    <w:lsdException w:name="Medium Shading 1 Accent 2" w:uiPriority="63"/>
+    <w:lsdException w:name="Medium Shading 2 Accent 2" w:uiPriority="64"/>
+    <w:lsdException w:name="Medium List 1 Accent 2" w:uiPriority="65"/>
+    <w:lsdException w:name="Medium List 2 Accent 2" w:uiPriority="66"/>
+    <w:lsdException w:name="Medium Grid 1 Accent 2" w:uiPriority="67"/>
+    <w:lsdException w:name="Medium Grid 2 Accent 2" w:uiPriority="68"/>
+    <w:lsdException w:name="Medium Grid 3 Accent 2" w:uiPriority="69"/>
+    <w:lsdException w:name="Dark List Accent 2" w:uiPriority="70"/>
+    <w:lsdException w:name="Colorful Shading Accent 2" w:uiPriority="71"/>
+    <w:lsdException w:name="Colorful List Accent 2" w:uiPriority="72"/>
+    <w:lsdException w:name="Colorful Grid Accent 2" w:uiPriority="73"/>
+    <w:lsdException w:name="Light Shading Accent 3" w:uiPriority="60"/>
+    <w:lsdException w:name="Light List Accent 3" w:uiPriority="61"/>
+    <w:lsdException w:name="Light Grid Accent 3" w:uiPriority="62"/>
+    <w:lsdException w:name="Medium Shading 1 Accent 3" w:uiPriority="63"/>
+    <w:lsdException w:name="Medium Shading 2 Accent 3" w:uiPriority="64"/>
+    <w:lsdException w:name="Medium List 1 Accent 3" w:uiPriority="65"/>
+    <w:lsdException w:name="Medium List 2 Accent 3" w:uiPriority="66"/>
+    <w:lsdException w:name="Medium Grid 1 Accent 3" w:uiPriority="67"/>
+    <w:lsdException w:name="Medium Grid 2 Accent 3" w:uiPriority="68"/>
+    <w:lsdException w:name="Medium Grid 3 Accent 3" w:uiPriority="69"/>
+    <w:lsdException w:name="Dark List Accent 3" w:uiPriority="70"/>
+    <w:lsdException w:name="Colorful Shading Accent 3" w:uiPriority="71"/>
+    <w:lsdException w:name="Colorful List Accent 3" w:uiPriority="72"/>
+    <w:lsdException w:name="Colorful Grid Accent 3" w:uiPriority="73"/>
+    <w:lsdException w:name="Light Shading Accent 4" w:uiPriority="60"/>
+    <w:lsdException w:name="Light List Accent 4" w:uiPriority="61"/>
+    <w:lsdException w:name="Light Grid Accent 4" w:uiPriority="62"/>
+    <w:lsdException w:name="Medium Shading 1 Accent 4" w:uiPriority="63"/>
+    <w:lsdException w:name="Medium Shading 2 Accent 4" w:uiPriority="64"/>
+    <w:lsdException w:name="Medium List 1 Accent 4" w:uiPriority="65"/>
+    <w:lsdException w:name="Medium List 2 Accent 4" w:uiPriority="66"/>
+    <w:lsdException w:name="Medium Grid 1 Accent 4" w:uiPriority="67"/>
+    <w:lsdException w:name="Medium Grid 2 Accent 4" w:uiPriority="68"/>
+    <w:lsdException w:name="Medium Grid 3 Accent 4" w:uiPriority="69"/>
+    <w:lsdException w:name="Dark List Accent 4" w:uiPriority="70"/>
+    <w:lsdException w:name="Colorful Shading Accent 4" w:uiPriority="71"/>
+    <w:lsdException w:name="Colorful List Accent 4" w:uiPriority="72"/>
+    <w:lsdException w:name="Colorful Grid Accent 4" w:uiPriority="73"/>
+    <w:lsdException w:name="Light Shading Accent 5" w:uiPriority="60"/>
+    <w:lsdException w:name="Light List Accent 5" w:uiPriority="61"/>
+    <w:lsdException w:name="Light Grid Accent 5" w:uiPriority="62"/>
+    <w:lsdException w:name="Medium Shading 1 Accent 5" w:uiPriority="63"/>
+    <w:lsdException w:name="Medium Shading 2 Accent 5" w:uiPriority="64"/>
+    <w:lsdException w:name="Medium List 1 Accent 5" w:uiPriority="65"/>
+    <w:lsdException w:name="Medium List 2 Accent 5" w:uiPriority="66"/>
+    <w:lsdException w:name="Medium Grid 1 Accent 5" w:uiPriority="67"/>
+    <w:lsdException w:name="Medium Grid 2 Accent 5" w:uiPriority="68"/>
+    <w:lsdException w:name="Medium Grid 3 Accent 5" w:uiPriority="69"/>
+    <w:lsdException w:name="Dark List Accent 5" w:uiPriority="70"/>
+    <w:lsdException w:name="Colorful Shading Accent 5" w:uiPriority="71"/>
+    <w:lsdException w:name="Colorful List Accent 5" w:uiPriority="72"/>
+    <w:lsdException w:name="Colorful Grid Accent 5" w:uiPriority="73"/>
+    <w:lsdException w:name="Light Shading Accent 6" w:uiPriority="60"/>
+    <w:lsdException w:name="Light List Accent 6" w:uiPriority="61"/>
+    <w:lsdException w:name="Light Grid Accent 6" w:uiPriority="62"/>
+    <w:lsdException w:name="Medium Shading 1 Accent 6" w:uiPriority="63"/>
+    <w:lsdException w:name="Medium Shading 2 Accent 6" w:uiPriority="64"/>
+    <w:lsdException w:name="Medium List 1 Accent 6" w:uiPriority="65"/>
+    <w:lsdException w:name="Medium List 2 Accent 6" w:uiPriority="66"/>
+    <w:lsdException w:name="Medium Grid 1 Accent 6" w:uiPriority="67"/>
+    <w:lsdException w:name="Medium Grid 2 Accent 6" w:uiPriority="68"/>
+    <w:lsdException w:name="Medium Grid 3 Accent 6" w:uiPriority="69"/>
+    <w:lsdException w:name="Dark List Accent 6" w:uiPriority="70"/>
+    <w:lsdException w:name="Colorful Shading Accent 6" w:uiPriority="71"/>
+    <w:lsdException w:name="Colorful List Accent 6" w:uiPriority="72"/>
+    <w:lsdException w:name="Colorful Grid Accent 6" w:uiPriority="73"/>
+    <w:lsdException w:name="Subtle Emphasis" w:uiPriority="19" w:qFormat="1"/>
+    <w:lsdException w:name="Intense Emphasis" w:uiPriority="21" w:qFormat="1"/>
+    <w:lsdException w:name="Subtle Reference" w:uiPriority="31" w:qFormat="1"/>
+    <w:lsdException w:name="Intense Reference" w:uiPriority="32" w:qFormat="1"/>
+    <w:lsdException w:name="Book Title" w:uiPriority="33" w:qFormat="1"/>
+    <w:lsdException w:name="Bibliography" w:semiHidden="1" w:uiPriority="37" w:unhideWhenUsed="1"/>
+    <w:lsdException w:name="TOC Heading" w:semiHidden="1" w:uiPriority="39" w:unhideWhenUsed="1" w:qFormat="1"/>
+    <w:lsdException w:name="Plain Table 1" w:uiPriority="41"/>
+    <w:lsdException w:name="Plain Table 2" w:uiPriority="42"/>
+    <w:lsdException w:name="Plain Table 3" w:uiPriority="43"/>
+    <w:lsdException w:name="Plain Table 4" w:uiPriority="44"/>
+    <w:lsdException w:name="Plain Table 5" w:uiPriority="45"/>
+    <w:lsdException w:name="Grid Table Light" w:uiPriority="40"/>
+    <w:lsdException w:name="Grid Table 1 Light" w:uiPriority="46"/>
+    <w:lsdException w:name="Grid Table 2" w:uiPriority="47"/>
+    <w:lsdException w:name="Grid Table 3" w:uiPriority="48"/>
+    <w:lsdException w:name="Grid Table 4" w:uiPriority="49"/>
+    <w:lsdException w:name="Grid Table 5 Dark" w:uiPriority="50"/>
+    <w:lsdException w:name="Grid Table 6 Colorful" w:uiPriority="51"/>
+    <w:lsdException w:name="Grid Table 7 Colorful" w:uiPriority="52"/>
+    <w:lsdException w:name="Grid Table 1 Light Accent 1" w:uiPriority="46"/>
+    <w:lsdException w:name="Grid Table 2 Accent 1" w:uiPriority="47"/>
+    <w:lsdException w:name="Grid Table 3 Accent 1" w:uiPriority="48"/>
+    <w:lsdException w:name="Grid Table 4 Accent 1" w:uiPriority="49"/>
+    <w:lsdException w:name="Grid Table 5 Dark Accent 1" w:uiPriority="50"/>
+    <w:lsdException w:name="Grid Table 6 Colorful Accent 1" w:uiPriority="51"/>
+    <w:lsdException w:name="Grid Table 7 Colorful Accent 1" w:uiPriority="52"/>
+    <w:lsdException w:name="Grid Table 1 Light Accent 2" w:uiPriority="46"/>
+    <w:lsdException w:name="Grid Table 2 Accent 2" w:uiPriority="47"/>
+    <w:lsdException w:name="Grid Table 3 Accent 2" w:uiPriority="48"/>
+    <w:lsdException w:name="Grid Table 4 Accent 2" w:uiPriority="49"/>
+    <w:lsdException w:name="Grid Table 5 Dark Accent 2" w:uiPriority="50"/>
+    <w:lsdException w:name="Grid Table 6 Colorful Accent 2" w:uiPriority="51"/>
+    <w:lsdException w:name="Grid Table 7 Colorful Accent 2" w:uiPriority="52"/>
+    <w:lsdException w:name="Grid Table 1 Light Accent 3" w:uiPriority="46"/>
+    <w:lsdException w:name="Grid Table 2 Accent 3" w:uiPriority="47"/>
+    <w:lsdException w:name="Grid Table 3 Accent 3" w:uiPriority="48"/>
+    <w:lsdException w:name="Grid Table 4 Accent 3" w:uiPriority="49"/>
+    <w:lsdException w:name="Grid Table 5 Dark Accent 3" w:uiPriority="50"/>
+    <w:lsdException w:name="Grid Table 6 Colorful Accent 3" w:uiPriority="51"/>
+    <w:lsdException w:name="Grid Table 7 Colorful Accent 3" w:uiPriority="52"/>
+    <w:lsdException w:name="Grid Table 1 Light Accent 4" w:uiPriority="46"/>
+    <w:lsdException w:name="Grid Table 2 Accent 4" w:uiPriority="47"/>
+    <w:lsdException w:name="Grid Table 3 Accent 4" w:uiPriority="48"/>
+    <w:lsdException w:name="Grid Table 4 Accent 4" w:uiPriority="49"/>
+    <w:lsdException w:name="Grid Table 5 Dark Accent 4" w:uiPriority="50"/>
+    <w:lsdException w:name="Grid Table 6 Colorful Accent 4" w:uiPriority="51"/>
+    <w:lsdException w:name="Grid Table 7 Colorful Accent 4" w:uiPriority="52"/>
+    <w:lsdException w:name="Grid Table 1 Light Accent 5" w:uiPriority="46"/>
+    <w:lsdException w:name="Grid Table 2 Accent 5" w:uiPriority="47"/>
+    <w:lsdException w:name="Grid Table 3 Accent 5" w:uiPriority="48"/>
+    <w:lsdException w:name="Grid Table 4 Accent 5" w:uiPriority="49"/>
+    <w:lsdException w:name="Grid Table 5 Dark Accent 5" w:uiPriority="50"/>
+    <w:lsdException w:name="Grid Table 6 Colorful Accent 5" w:uiPriority="51"/>
+    <w:lsdException w:name="Grid Table 7 Colorful Accent 5" w:uiPriority="52"/>
+    <w:lsdException w:name="Grid Table 1 Light Accent 6" w:uiPriority="46"/>
+    <w:lsdException w:name="Grid Table 2 Accent 6" w:uiPriority="47"/>
+    <w:lsdException w:name="Grid Table 3 Accent 6" w:uiPriority="48"/>
+    <w:lsdException w:name="Grid Table 4 Accent 6" w:uiPriority="49"/>
+    <w:lsdException w:name="Grid Table 5 Dark Accent 6" w:uiPriority="50"/>
+    <w:lsdException w:name="Grid Table 6 Colorful Accent 6" w:uiPriority="51"/>
+    <w:lsdException w:name="Grid Table 7 Colorful Accent 6" w:uiPriority="52"/>
+    <w:lsdException w:name="List Table 1 Light" w:uiPriority="46"/>
+    <w:lsdException w:name="List Table 2" w:uiPriority="47"/>
+    <w:lsdException w:name="List Table 3" w:uiPriority="48"/>
+    <w:lsdException w:name="List Table 4" w:uiPriority="49"/>
+    <w:lsdException w:name="List Table 5 Dark" w:uiPriority="50"/>
+    <w:lsdException w:name="List Table 6 Colorful" w:uiPriority="51"/>
+    <w:lsdException w:name="List Table 7 Colorful" w:uiPriority="52"/>
+    <w:lsdException w:name="List Table 1 Light Accent 1" w:uiPriority="46"/>
+    <w:lsdException w:name="List Table 2 Accent 1" w:uiPriority="47"/>
+    <w:lsdException w:name="List Table 3 Accent 1" w:uiPriority="48"/>
+    <w:lsdException w:name="List Table 4 Accent 1" w:uiPriority="49"/>
+    <w:lsdException w:name="List Table 5 Dark Accent 1" w:uiPriority="50"/>
+    <w:lsdException w:name="List Table 6 Colorful Accent 1" w:uiPriority="51"/>
+    <w:lsdException w:name="List Table 7 Colorful Accent 1" w:uiPriority="52"/>
+    <w:lsdException w:name="List Table 1 Light Accent 2" w:uiPriority="46"/>
+    <w:lsdException w:name="List Table 2 Accent 2" w:uiPriority="47"/>
+    <w:lsdException w:name="List Table 3 Accent 2" w:uiPriority="48"/>
+    <w:lsdException w:name="List Table 4 Accent 2" w:uiPriority="49"/>
+    <w:lsdException w:name="List Table 5 Dark Accent 2" w:uiPriority="50"/>
+    <w:lsdException w:name="List Table 6 Colorful Accent 2" w:uiPriority="51"/>
+    <w:lsdException w:name="List Table 7 Colorful Accent 2" w:uiPriority="52"/>
+    <w:lsdException w:name="List Table 1 Light Accent 3" w:uiPriority="46"/>
+    <w:lsdException w:name="List Table 2 Accent 3" w:uiPriority="47"/>
+    <w:lsdException w:name="List Table 3 Accent 3" w:uiPriority="48"/>
+    <w:lsdException w:name="List Table 4 Accent 3" w:uiPriority="49"/>
+    <w:lsdException w:name="List Table 5 Dark Accent 3" w:uiPriority="50"/>
+    <w:lsdException w:name="List Table 6 Colorful Accent 3" w:uiPriority="51"/>
+    <w:lsdException w:name="List Table 7 Colorful Accent 3" w:uiPriority="52"/>
+    <w:lsdException w:name="List Table 1 Light Accent 4" w:uiPriority="46"/>
+    <w:lsdException w:name="List Table 2 Accent 4" w:uiPriority="47"/>
+    <w:lsdException w:name="List Table 3 Accent 4" w:uiPriority="48"/>
+    <w:lsdException w:name="List Table 4 Accent 4" w:uiPriority="49"/>
+    <w:lsdException w:name="List Table 5 Dark Accent 4" w:uiPriority="50"/>
+    <w:lsdException w:name="List Table 6 Colorful Accent 4" w:uiPriority="51"/>
+    <w:lsdException w:name="List Table 7 Colorful Accent 4" w:uiPriority="52"/>
+    <w:lsdException w:name="List Table 1 Light Accent 5" w:uiPriority="46"/>
+    <w:lsdException w:name="List Table 2 Accent 5" w:uiPriority="47"/>
+    <w:lsdException w:name="List Table 3 Accent 5" w:uiPriority="48"/>
+    <w:lsdException w:name="List Table 4 Accent 5" w:uiPriority="49"/>
+    <w:lsdException w:name="List Table 5 Dark Accent 5" w:uiPriority="50"/>
+    <w:lsdException w:name="List Table 6 Colorful Accent 5" w:uiPriority="51"/>
+    <w:lsdException w:name="List Table 7 Colorful Accent 5" w:uiPriority="52"/>
+    <w:lsdException w:name="List Table 1 Light Accent 6" w:uiPriority="46"/>
+    <w:lsdException w:name="List Table 2 Accent 6" w:uiPriority="47"/>
+    <w:lsdException w:name="List Table 3 Accent 6" w:uiPriority="48"/>
+    <w:lsdException w:name="List Table 4 Accent 6" w:uiPriority="49"/>
+    <w:lsdException w:name="List Table 5 Dark Accent 6" w:uiPriority="50"/>
+    <w:lsdException w:name="List Table 6 Colorful Accent 6" w:uiPriority="51"/>
+    <w:lsdException w:name="List Table 7 Colorful Accent 6" w:uiPriority="52"/>
+    <w:lsdException w:name="Mention" w:semiHidden="1" w:unhideWhenUsed="1"/>
+    <w:lsdException w:name="Smart Hyperlink" w:semiHidden="1" w:unhideWhenUsed="1"/>
   </w:latentStyles>
   <w:style w:type="paragraph" w:default="1" w:styleId="Normal">
     <w:name w:val="Normal"/>
@@ -5102,7 +5128,7 @@
 </file>
 
 <file path=word/glossary/webSettings.xml><?xml version="1.0" encoding="utf-8"?>
-<w:webSettings xmlns:mc="http://schemas.openxmlformats.org/markup-compatibility/2006" xmlns:r="http://schemas.openxmlformats.org/officeDocument/2006/relationships" xmlns:w="http://schemas.openxmlformats.org/wordprocessingml/2006/main" xmlns:w14="http://schemas.microsoft.com/office/word/2010/wordml" mc:Ignorable="w14">
+<w:webSettings xmlns:mc="http://schemas.openxmlformats.org/markup-compatibility/2006" xmlns:r="http://schemas.openxmlformats.org/officeDocument/2006/relationships" xmlns:w="http://schemas.openxmlformats.org/wordprocessingml/2006/main" xmlns:w14="http://schemas.microsoft.com/office/word/2010/wordml" xmlns:w15="http://schemas.microsoft.com/office/word/2012/wordml" mc:Ignorable="w14 w15">
   <w:allowPNG/>
   <w:doNotSaveAsSingleFile/>
 </w:webSettings>
@@ -5433,7 +5459,7 @@
 </file>
 
 <file path=customXml/itemProps1.xml><?xml version="1.0" encoding="utf-8"?>
-<ds:datastoreItem xmlns:ds="http://schemas.openxmlformats.org/officeDocument/2006/customXml" ds:itemID="{277EE7B8-02A7-BC40-A707-DD6C60AF9E32}">
+<ds:datastoreItem xmlns:ds="http://schemas.openxmlformats.org/officeDocument/2006/customXml" ds:itemID="{CBB1C903-2191-E74D-821E-D1C4CA36E57D}">
   <ds:schemaRefs>
     <ds:schemaRef ds:uri="http://schemas.openxmlformats.org/officeDocument/2006/bibliography"/>
   </ds:schemaRefs>

</xml_diff>